<commit_message>
Modify Add Google Sign In Auth
</commit_message>
<xml_diff>
--- a/Tutorial Document/Firebase Authentication.docx
+++ b/Tutorial Document/Firebase Authentication.docx
@@ -7,6 +7,8 @@
         <w:rPr>
           <w:rFonts w:asciiTheme="majorHAnsi" w:eastAsiaTheme="majorEastAsia" w:hAnsiTheme="majorHAnsi" w:cstheme="majorBidi"/>
           <w:caps/>
+          <w:kern w:val="2"/>
+          <w:sz w:val="24"/>
         </w:rPr>
         <w:id w:val="1108941462"/>
         <w:docPartObj>
@@ -18,8 +20,6 @@
         <w:rPr>
           <w:rFonts w:asciiTheme="minorHAnsi" w:eastAsiaTheme="minorEastAsia" w:hAnsiTheme="minorHAnsi" w:cstheme="minorBidi"/>
           <w:caps w:val="0"/>
-          <w:kern w:val="2"/>
-          <w:sz w:val="24"/>
         </w:rPr>
       </w:sdtEndPr>
       <w:sdtContent>
@@ -42,6 +42,8 @@
                 <w:rPr>
                   <w:rFonts w:asciiTheme="majorHAnsi" w:eastAsiaTheme="majorEastAsia" w:hAnsiTheme="majorHAnsi" w:cstheme="majorBidi"/>
                   <w:caps/>
+                  <w:kern w:val="2"/>
+                  <w:sz w:val="24"/>
                 </w:rPr>
                 <w:alias w:val="公司"/>
                 <w:id w:val="15524243"/>
@@ -52,6 +54,12 @@
                 <w:dataBinding w:prefixMappings="xmlns:ns0='http://schemas.openxmlformats.org/officeDocument/2006/extended-properties'" w:xpath="/ns0:Properties[1]/ns0:Company[1]" w:storeItemID="{6668398D-A668-4E3E-A5EB-62B293D839F1}"/>
                 <w:text/>
               </w:sdtPr>
+              <w:sdtEndPr>
+                <w:rPr>
+                  <w:kern w:val="0"/>
+                  <w:sz w:val="22"/>
+                </w:rPr>
+              </w:sdtEndPr>
               <w:sdtContent>
                 <w:tc>
                   <w:tcPr>
@@ -115,6 +123,7 @@
                 <w:dataBinding w:prefixMappings="xmlns:ns0='http://schemas.openxmlformats.org/package/2006/metadata/core-properties' xmlns:ns1='http://purl.org/dc/elements/1.1/'" w:xpath="/ns0:coreProperties[1]/ns1:title[1]" w:storeItemID="{6C3C8BC8-F283-45AE-878A-BAB7291924A1}"/>
                 <w:text/>
               </w:sdtPr>
+              <w:sdtEndPr/>
               <w:sdtContent>
                 <w:tc>
                   <w:tcPr>
@@ -168,6 +177,7 @@
                 <w:dataBinding w:prefixMappings="xmlns:ns0='http://schemas.openxmlformats.org/package/2006/metadata/core-properties' xmlns:ns1='http://purl.org/dc/elements/1.1/'" w:xpath="/ns0:coreProperties[1]/ns1:subject[1]" w:storeItemID="{6C3C8BC8-F283-45AE-878A-BAB7291924A1}"/>
                 <w:text/>
               </w:sdtPr>
+              <w:sdtEndPr/>
               <w:sdtContent>
                 <w:tc>
                   <w:tcPr>
@@ -256,6 +266,7 @@
                 <w:dataBinding w:prefixMappings="xmlns:ns0='http://schemas.openxmlformats.org/package/2006/metadata/core-properties' xmlns:ns1='http://purl.org/dc/elements/1.1/'" w:xpath="/ns0:coreProperties[1]/ns1:creator[1]" w:storeItemID="{6C3C8BC8-F283-45AE-878A-BAB7291924A1}"/>
                 <w:text/>
               </w:sdtPr>
+              <w:sdtEndPr/>
               <w:sdtContent>
                 <w:tc>
                   <w:tcPr>
@@ -271,6 +282,7 @@
                         <w:bCs/>
                       </w:rPr>
                     </w:pPr>
+                    <w:proofErr w:type="spellStart"/>
                     <w:r>
                       <w:rPr>
                         <w:rFonts w:hint="eastAsia"/>
@@ -279,6 +291,7 @@
                       </w:rPr>
                       <w:t>Sonny.H.Shih</w:t>
                     </w:r>
+                    <w:proofErr w:type="spellEnd"/>
                   </w:p>
                 </w:tc>
               </w:sdtContent>
@@ -308,6 +321,7 @@
                   <w:calendar w:val="gregorian"/>
                 </w:date>
               </w:sdtPr>
+              <w:sdtEndPr/>
               <w:sdtContent>
                 <w:tc>
                   <w:tcPr>
@@ -360,6 +374,7 @@
                 <w:dataBinding w:prefixMappings="xmlns:ns0='http://schemas.microsoft.com/office/2006/coverPageProps'" w:xpath="/ns0:CoverPageProperties[1]/ns0:Abstract[1]" w:storeItemID="{55AF091B-3C7A-41E3-B477-F2FDAA23CFDA}"/>
                 <w:text/>
               </w:sdtPr>
+              <w:sdtEndPr/>
               <w:sdtContent>
                 <w:tc>
                   <w:tcPr>
@@ -407,6 +422,13 @@
     <w:sdt>
       <w:sdtPr>
         <w:rPr>
+          <w:rFonts w:asciiTheme="minorHAnsi" w:eastAsiaTheme="minorEastAsia" w:hAnsiTheme="minorHAnsi" w:cstheme="minorBidi"/>
+          <w:b w:val="0"/>
+          <w:bCs w:val="0"/>
+          <w:color w:val="auto"/>
+          <w:kern w:val="2"/>
+          <w:sz w:val="24"/>
+          <w:szCs w:val="22"/>
           <w:lang w:val="zh-TW"/>
         </w:rPr>
         <w:id w:val="-82608724"/>
@@ -415,15 +437,7 @@
           <w:docPartUnique/>
         </w:docPartObj>
       </w:sdtPr>
-      <w:sdtEndPr>
-        <w:rPr>
-          <w:rFonts w:asciiTheme="minorHAnsi" w:eastAsiaTheme="minorEastAsia" w:hAnsiTheme="minorHAnsi" w:cstheme="minorBidi"/>
-          <w:color w:val="auto"/>
-          <w:kern w:val="2"/>
-          <w:sz w:val="24"/>
-          <w:szCs w:val="22"/>
-        </w:rPr>
-      </w:sdtEndPr>
+      <w:sdtEndPr/>
       <w:sdtContent>
         <w:p>
           <w:pPr>
@@ -901,7 +915,15 @@
         <w:ind w:leftChars="0"/>
       </w:pPr>
       <w:r>
-        <w:t>可認証的方式</w:t>
+        <w:t>可認</w:t>
+      </w:r>
+      <w:proofErr w:type="gramStart"/>
+      <w:r>
+        <w:t>証</w:t>
+      </w:r>
+      <w:proofErr w:type="gramEnd"/>
+      <w:r>
+        <w:t>的方式</w:t>
       </w:r>
     </w:p>
     <w:p>
@@ -965,9 +987,11 @@
         </w:numPr>
         <w:ind w:leftChars="0"/>
       </w:pPr>
+      <w:proofErr w:type="spellStart"/>
       <w:r>
         <w:t>GitHub</w:t>
       </w:r>
+      <w:proofErr w:type="spellEnd"/>
       <w:r>
         <w:t xml:space="preserve"> Account</w:t>
       </w:r>
@@ -995,7 +1019,15 @@
         <w:ind w:leftChars="0"/>
       </w:pPr>
       <w:r>
-        <w:t>Custom auth system integration</w:t>
+        <w:t xml:space="preserve">Custom </w:t>
+      </w:r>
+      <w:proofErr w:type="spellStart"/>
+      <w:r>
+        <w:t>auth</w:t>
+      </w:r>
+      <w:proofErr w:type="spellEnd"/>
+      <w:r>
+        <w:t xml:space="preserve"> system integration</w:t>
       </w:r>
     </w:p>
     <w:p>
@@ -1008,8 +1040,13 @@
         <w:ind w:leftChars="0"/>
       </w:pPr>
       <w:r>
-        <w:t>Anonymous auth</w:t>
-      </w:r>
+        <w:t xml:space="preserve">Anonymous </w:t>
+      </w:r>
+      <w:proofErr w:type="spellStart"/>
+      <w:r>
+        <w:t>auth</w:t>
+      </w:r>
+      <w:proofErr w:type="spellEnd"/>
     </w:p>
     <w:p>
       <w:pPr>
@@ -1096,7 +1133,23 @@
         <w:t>(Ex: FB, Twitter…)</w:t>
       </w:r>
       <w:r>
-        <w:t>方式取得認証，然後把這認証傳給</w:t>
+        <w:t>方式取得認</w:t>
+      </w:r>
+      <w:proofErr w:type="gramStart"/>
+      <w:r>
+        <w:t>証</w:t>
+      </w:r>
+      <w:proofErr w:type="gramEnd"/>
+      <w:r>
+        <w:t>，然後把這認</w:t>
+      </w:r>
+      <w:proofErr w:type="gramStart"/>
+      <w:r>
+        <w:t>証</w:t>
+      </w:r>
+      <w:proofErr w:type="gramEnd"/>
+      <w:r>
+        <w:t>傳給</w:t>
       </w:r>
       <w:r>
         <w:t>Firebase Authentication SDK</w:t>
@@ -1108,10 +1161,26 @@
         <w:t>Firebase</w:t>
       </w:r>
       <w:r>
-        <w:t>會檢驗這個認証回傳資料。</w:t>
-      </w:r>
-      <w:r>
-        <w:t>驗証成功後，就可以取得</w:t>
+        <w:t>會檢驗這個認</w:t>
+      </w:r>
+      <w:proofErr w:type="gramStart"/>
+      <w:r>
+        <w:t>証</w:t>
+      </w:r>
+      <w:proofErr w:type="gramEnd"/>
+      <w:r>
+        <w:t>回傳資料。</w:t>
+      </w:r>
+      <w:r>
+        <w:t>驗</w:t>
+      </w:r>
+      <w:proofErr w:type="gramStart"/>
+      <w:r>
+        <w:t>証</w:t>
+      </w:r>
+      <w:proofErr w:type="gramEnd"/>
+      <w:r>
+        <w:t>成功後，就可以取得</w:t>
       </w:r>
       <w:r>
         <w:t>/</w:t>
@@ -1132,7 +1201,15 @@
         <w:t>提供的服務與產品</w:t>
       </w:r>
       <w:r>
-        <w:t xml:space="preserve"> (Ex: Realtime Database, Storage )</w:t>
+        <w:t xml:space="preserve"> (Ex: </w:t>
+      </w:r>
+      <w:proofErr w:type="spellStart"/>
+      <w:r>
+        <w:t>Realtime</w:t>
+      </w:r>
+      <w:proofErr w:type="spellEnd"/>
+      <w:r>
+        <w:t xml:space="preserve"> Database, Storage )</w:t>
       </w:r>
       <w:r>
         <w:t>。</w:t>
@@ -2134,9 +2211,11 @@
         <w:lastRenderedPageBreak/>
         <w:t>下載</w:t>
       </w:r>
+      <w:proofErr w:type="spellStart"/>
       <w:r>
         <w:t>google-services.json</w:t>
       </w:r>
+      <w:proofErr w:type="spellEnd"/>
       <w:r>
         <w:t>檔案，放到專案中</w:t>
       </w:r>
@@ -2365,10 +2444,91 @@
       </w:pPr>
       <w:r>
         <w:lastRenderedPageBreak/>
-        <w:t>開啟登入放式</w:t>
-      </w:r>
-    </w:p>
-    <w:p>
+        <w:t xml:space="preserve">Android Studio </w:t>
+      </w:r>
+      <w:r>
+        <w:t>中的設定</w:t>
+      </w:r>
+    </w:p>
+    <w:p>
+      <w:pPr>
+        <w:pStyle w:val="a8"/>
+        <w:numPr>
+          <w:ilvl w:val="0"/>
+          <w:numId w:val="3"/>
+        </w:numPr>
+        <w:ind w:leftChars="0"/>
+      </w:pPr>
+      <w:r>
+        <w:t>參考</w:t>
+      </w:r>
+      <w:r>
+        <w:t xml:space="preserve">: </w:t>
+      </w:r>
+      <w:hyperlink r:id="rId22" w:history="1">
+        <w:r>
+          <w:rPr>
+            <w:rStyle w:val="a9"/>
+          </w:rPr>
+          <w:t>https://firebase.google.com/docs/auth/android/start/</w:t>
+        </w:r>
+      </w:hyperlink>
+    </w:p>
+    <w:p>
+      <w:pPr>
+        <w:pStyle w:val="a8"/>
+        <w:numPr>
+          <w:ilvl w:val="0"/>
+          <w:numId w:val="3"/>
+        </w:numPr>
+        <w:ind w:leftChars="0"/>
+      </w:pPr>
+      <w:r>
+        <w:t>在</w:t>
+      </w:r>
+      <w:r>
+        <w:t xml:space="preserve"> App </w:t>
+      </w:r>
+      <w:r>
+        <w:t>層級的</w:t>
+      </w:r>
+      <w:proofErr w:type="spellStart"/>
+      <w:r>
+        <w:t>build.gradle</w:t>
+      </w:r>
+      <w:proofErr w:type="spellEnd"/>
+      <w:r>
+        <w:t>中加入</w:t>
+      </w:r>
+    </w:p>
+    <w:p>
+      <w:pPr>
+        <w:pStyle w:val="a8"/>
+        <w:ind w:leftChars="0" w:left="840"/>
+      </w:pPr>
+      <w:proofErr w:type="gramStart"/>
+      <w:r>
+        <w:t>compile</w:t>
+      </w:r>
+      <w:proofErr w:type="gramEnd"/>
+      <w:r>
+        <w:t xml:space="preserve"> 'com.google.firebase:firebase-auth:11.0.2'</w:t>
+      </w:r>
+    </w:p>
+    <w:p>
+      <w:pPr>
+        <w:pStyle w:val="a8"/>
+        <w:ind w:leftChars="0" w:left="840"/>
+      </w:pPr>
+      <w:r>
+        <w:t>如下圖</w:t>
+      </w:r>
+    </w:p>
+    <w:p>
+      <w:pPr>
+        <w:pStyle w:val="a8"/>
+        <w:ind w:leftChars="0" w:left="840"/>
+      </w:pPr>
       <w:r>
         <w:rPr>
           <w:noProof/>
@@ -2376,7 +2536,150 @@
         <mc:AlternateContent>
           <mc:Choice Requires="wps">
             <w:drawing>
-              <wp:anchor distT="0" distB="0" distL="114300" distR="114300" simplePos="0" relativeHeight="251681792" behindDoc="0" locked="0" layoutInCell="1" allowOverlap="1" wp14:anchorId="7281F186" wp14:editId="7E1B8601">
+              <wp:anchor distT="0" distB="0" distL="114300" distR="114300" simplePos="0" relativeHeight="251721728" behindDoc="0" locked="0" layoutInCell="1" allowOverlap="1" wp14:anchorId="45032039" wp14:editId="23F812A2">
+                <wp:simplePos x="0" y="0"/>
+                <wp:positionH relativeFrom="column">
+                  <wp:posOffset>773581</wp:posOffset>
+                </wp:positionH>
+                <wp:positionV relativeFrom="paragraph">
+                  <wp:posOffset>1625803</wp:posOffset>
+                </wp:positionV>
+                <wp:extent cx="3269895" cy="204470"/>
+                <wp:effectExtent l="0" t="0" r="26035" b="24130"/>
+                <wp:wrapNone/>
+                <wp:docPr id="57" name="矩形 57"/>
+                <wp:cNvGraphicFramePr/>
+                <a:graphic xmlns:a="http://schemas.openxmlformats.org/drawingml/2006/main">
+                  <a:graphicData uri="http://schemas.microsoft.com/office/word/2010/wordprocessingShape">
+                    <wps:wsp>
+                      <wps:cNvSpPr/>
+                      <wps:spPr>
+                        <a:xfrm>
+                          <a:off x="0" y="0"/>
+                          <a:ext cx="3269895" cy="204470"/>
+                        </a:xfrm>
+                        <a:prstGeom prst="rect">
+                          <a:avLst/>
+                        </a:prstGeom>
+                        <a:noFill/>
+                        <a:ln>
+                          <a:solidFill>
+                            <a:srgbClr val="FF0000"/>
+                          </a:solidFill>
+                        </a:ln>
+                      </wps:spPr>
+                      <wps:style>
+                        <a:lnRef idx="2">
+                          <a:schemeClr val="accent1">
+                            <a:shade val="50000"/>
+                          </a:schemeClr>
+                        </a:lnRef>
+                        <a:fillRef idx="1">
+                          <a:schemeClr val="accent1"/>
+                        </a:fillRef>
+                        <a:effectRef idx="0">
+                          <a:schemeClr val="accent1"/>
+                        </a:effectRef>
+                        <a:fontRef idx="minor">
+                          <a:schemeClr val="lt1"/>
+                        </a:fontRef>
+                      </wps:style>
+                      <wps:bodyPr rot="0" spcFirstLastPara="0" vertOverflow="overflow" horzOverflow="overflow" vert="horz" wrap="square" lIns="91440" tIns="45720" rIns="91440" bIns="45720" numCol="1" spcCol="0" rtlCol="0" fromWordArt="0" anchor="ctr" anchorCtr="0" forceAA="0" compatLnSpc="1">
+                        <a:prstTxWarp prst="textNoShape">
+                          <a:avLst/>
+                        </a:prstTxWarp>
+                        <a:noAutofit/>
+                      </wps:bodyPr>
+                    </wps:wsp>
+                  </a:graphicData>
+                </a:graphic>
+                <wp14:sizeRelH relativeFrom="margin">
+                  <wp14:pctWidth>0</wp14:pctWidth>
+                </wp14:sizeRelH>
+                <wp14:sizeRelV relativeFrom="margin">
+                  <wp14:pctHeight>0</wp14:pctHeight>
+                </wp14:sizeRelV>
+              </wp:anchor>
+            </w:drawing>
+          </mc:Choice>
+          <mc:Fallback>
+            <w:pict>
+              <v:rect id="矩形 57" o:spid="_x0000_s1026" style="position:absolute;margin-left:60.9pt;margin-top:128pt;width:257.45pt;height:16.1pt;z-index:251721728;visibility:visible;mso-wrap-style:square;mso-width-percent:0;mso-height-percent:0;mso-wrap-distance-left:9pt;mso-wrap-distance-top:0;mso-wrap-distance-right:9pt;mso-wrap-distance-bottom:0;mso-position-horizontal:absolute;mso-position-horizontal-relative:text;mso-position-vertical:absolute;mso-position-vertical-relative:text;mso-width-percent:0;mso-height-percent:0;mso-width-relative:margin;mso-height-relative:margin;v-text-anchor:middle" o:gfxdata="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" filled="f" strokecolor="red" strokeweight="2pt"/>
+            </w:pict>
+          </mc:Fallback>
+        </mc:AlternateContent>
+      </w:r>
+      <w:r>
+        <w:rPr>
+          <w:noProof/>
+        </w:rPr>
+        <w:drawing>
+          <wp:inline distT="0" distB="0" distL="0" distR="0" wp14:anchorId="67906B4B" wp14:editId="2A711BDA">
+            <wp:extent cx="5274310" cy="1891792"/>
+            <wp:effectExtent l="0" t="0" r="2540" b="0"/>
+            <wp:docPr id="56" name="圖片 56"/>
+            <wp:cNvGraphicFramePr>
+              <a:graphicFrameLocks xmlns:a="http://schemas.openxmlformats.org/drawingml/2006/main" noChangeAspect="1"/>
+            </wp:cNvGraphicFramePr>
+            <a:graphic xmlns:a="http://schemas.openxmlformats.org/drawingml/2006/main">
+              <a:graphicData uri="http://schemas.openxmlformats.org/drawingml/2006/picture">
+                <pic:pic xmlns:pic="http://schemas.openxmlformats.org/drawingml/2006/picture">
+                  <pic:nvPicPr>
+                    <pic:cNvPr id="0" name=""/>
+                    <pic:cNvPicPr/>
+                  </pic:nvPicPr>
+                  <pic:blipFill>
+                    <a:blip r:embed="rId23"/>
+                    <a:stretch>
+                      <a:fillRect/>
+                    </a:stretch>
+                  </pic:blipFill>
+                  <pic:spPr>
+                    <a:xfrm>
+                      <a:off x="0" y="0"/>
+                      <a:ext cx="5274310" cy="1891792"/>
+                    </a:xfrm>
+                    <a:prstGeom prst="rect">
+                      <a:avLst/>
+                    </a:prstGeom>
+                  </pic:spPr>
+                </pic:pic>
+              </a:graphicData>
+            </a:graphic>
+          </wp:inline>
+        </w:drawing>
+      </w:r>
+    </w:p>
+    <w:p>
+      <w:pPr>
+        <w:widowControl/>
+      </w:pPr>
+      <w:r>
+        <w:br w:type="page"/>
+      </w:r>
+    </w:p>
+    <w:p>
+      <w:pPr>
+        <w:pStyle w:val="2"/>
+        <w:numPr>
+          <w:ilvl w:val="0"/>
+          <w:numId w:val="5"/>
+        </w:numPr>
+      </w:pPr>
+      <w:r>
+        <w:lastRenderedPageBreak/>
+        <w:t>開啟登入放式</w:t>
+      </w:r>
+    </w:p>
+    <w:p>
+      <w:r>
+        <w:rPr>
+          <w:noProof/>
+        </w:rPr>
+        <mc:AlternateContent>
+          <mc:Choice Requires="wps">
+            <w:drawing>
+              <wp:anchor distT="0" distB="0" distL="114300" distR="114300" simplePos="0" relativeHeight="251681792" behindDoc="0" locked="0" layoutInCell="1" allowOverlap="1" wp14:anchorId="50463A7C" wp14:editId="313E7B0B">
                 <wp:simplePos x="0" y="0"/>
                 <wp:positionH relativeFrom="column">
                   <wp:posOffset>3472891</wp:posOffset>
@@ -2456,7 +2759,7 @@
         <mc:AlternateContent>
           <mc:Choice Requires="wps">
             <w:drawing>
-              <wp:anchor distT="0" distB="0" distL="114300" distR="114300" simplePos="0" relativeHeight="251679744" behindDoc="0" locked="0" layoutInCell="1" allowOverlap="1" wp14:anchorId="00F0DCF6" wp14:editId="335981F0">
+              <wp:anchor distT="0" distB="0" distL="114300" distR="114300" simplePos="0" relativeHeight="251679744" behindDoc="0" locked="0" layoutInCell="1" allowOverlap="1" wp14:anchorId="5DBEE716" wp14:editId="7FB41237">
                 <wp:simplePos x="0" y="0"/>
                 <wp:positionH relativeFrom="column">
                   <wp:posOffset>-1270</wp:posOffset>
@@ -2549,7 +2852,7 @@
                     <pic:cNvPicPr/>
                   </pic:nvPicPr>
                   <pic:blipFill>
-                    <a:blip r:embed="rId22"/>
+                    <a:blip r:embed="rId24"/>
                     <a:stretch>
                       <a:fillRect/>
                     </a:stretch>
@@ -2687,7 +2990,7 @@
                     <pic:cNvPicPr/>
                   </pic:nvPicPr>
                   <pic:blipFill>
-                    <a:blip r:embed="rId23"/>
+                    <a:blip r:embed="rId25"/>
                     <a:stretch>
                       <a:fillRect/>
                     </a:stretch>
@@ -2889,7 +3192,7 @@
                     <pic:cNvPicPr/>
                   </pic:nvPicPr>
                   <pic:blipFill>
-                    <a:blip r:embed="rId24"/>
+                    <a:blip r:embed="rId26"/>
                     <a:stretch>
                       <a:fillRect/>
                     </a:stretch>
@@ -2953,7 +3256,7 @@
       <w:r>
         <w:t xml:space="preserve">: </w:t>
       </w:r>
-      <w:hyperlink r:id="rId25" w:history="1">
+      <w:hyperlink r:id="rId27" w:history="1">
         <w:r>
           <w:rPr>
             <w:rStyle w:val="a9"/>
@@ -3000,8 +3303,6 @@
         <w:pStyle w:val="a8"/>
         <w:ind w:leftChars="0" w:left="840"/>
       </w:pPr>
-      <w:bookmarkStart w:id="4" w:name="_GoBack"/>
-      <w:bookmarkEnd w:id="4"/>
     </w:p>
     <w:p>
       <w:pPr>
@@ -3123,7 +3424,7 @@
                     <pic:cNvPicPr/>
                   </pic:nvPicPr>
                   <pic:blipFill>
-                    <a:blip r:embed="rId26"/>
+                    <a:blip r:embed="rId28"/>
                     <a:stretch>
                       <a:fillRect/>
                     </a:stretch>
@@ -3325,7 +3626,7 @@
                     <pic:cNvPicPr/>
                   </pic:nvPicPr>
                   <pic:blipFill>
-                    <a:blip r:embed="rId27"/>
+                    <a:blip r:embed="rId29"/>
                     <a:stretch>
                       <a:fillRect/>
                     </a:stretch>
@@ -3391,7 +3692,7 @@
       <w:r>
         <w:t xml:space="preserve">: </w:t>
       </w:r>
-      <w:hyperlink r:id="rId28" w:history="1">
+      <w:hyperlink r:id="rId30" w:history="1">
         <w:r>
           <w:rPr>
             <w:rStyle w:val="a9"/>
@@ -3424,9 +3725,41 @@
       <w:r>
         <w:t xml:space="preserve">: </w:t>
       </w:r>
-      <w:r>
-        <w:t>keytool -exportcert -list -v -alias androiddebugkey -keystore %USERPROFILE%\.android\</w:t>
-      </w:r>
+      <w:proofErr w:type="spellStart"/>
+      <w:proofErr w:type="gramStart"/>
+      <w:r>
+        <w:t>keytool</w:t>
+      </w:r>
+      <w:proofErr w:type="spellEnd"/>
+      <w:proofErr w:type="gramEnd"/>
+      <w:r>
+        <w:t xml:space="preserve"> -</w:t>
+      </w:r>
+      <w:proofErr w:type="spellStart"/>
+      <w:r>
+        <w:t>exportcert</w:t>
+      </w:r>
+      <w:proofErr w:type="spellEnd"/>
+      <w:r>
+        <w:t xml:space="preserve"> -list -v -alias </w:t>
+      </w:r>
+      <w:proofErr w:type="spellStart"/>
+      <w:r>
+        <w:t>androiddebugkey</w:t>
+      </w:r>
+      <w:proofErr w:type="spellEnd"/>
+      <w:r>
+        <w:t xml:space="preserve"> -</w:t>
+      </w:r>
+      <w:proofErr w:type="spellStart"/>
+      <w:r>
+        <w:t>keystore</w:t>
+      </w:r>
+      <w:proofErr w:type="spellEnd"/>
+      <w:r>
+        <w:t xml:space="preserve"> %USERPROFILE%\.android\</w:t>
+      </w:r>
+      <w:proofErr w:type="spellStart"/>
       <w:r>
         <w:rPr>
           <w:b/>
@@ -3434,6 +3767,7 @@
         </w:rPr>
         <w:t>debug.keystore</w:t>
       </w:r>
+      <w:proofErr w:type="spellEnd"/>
     </w:p>
     <w:p>
       <w:pPr>
@@ -3447,14 +3781,36 @@
         <w:rPr>
           <w:color w:val="000000" w:themeColor="text1"/>
         </w:rPr>
-        <w:t>金鑰儲存庫密碼</w:t>
-      </w:r>
+        <w:t>金</w:t>
+      </w:r>
+      <w:proofErr w:type="gramStart"/>
       <w:r>
         <w:rPr>
           <w:color w:val="000000" w:themeColor="text1"/>
         </w:rPr>
-        <w:t>: android</w:t>
-      </w:r>
+        <w:t>鑰</w:t>
+      </w:r>
+      <w:proofErr w:type="gramEnd"/>
+      <w:r>
+        <w:rPr>
+          <w:color w:val="000000" w:themeColor="text1"/>
+        </w:rPr>
+        <w:t>儲存庫密碼</w:t>
+      </w:r>
+      <w:r>
+        <w:rPr>
+          <w:color w:val="000000" w:themeColor="text1"/>
+        </w:rPr>
+        <w:t xml:space="preserve">: </w:t>
+      </w:r>
+      <w:proofErr w:type="gramStart"/>
+      <w:r>
+        <w:rPr>
+          <w:color w:val="000000" w:themeColor="text1"/>
+        </w:rPr>
+        <w:t>android</w:t>
+      </w:r>
+      <w:proofErr w:type="gramEnd"/>
     </w:p>
     <w:p>
       <w:pPr>
@@ -3561,7 +3917,7 @@
                     <pic:cNvPicPr/>
                   </pic:nvPicPr>
                   <pic:blipFill>
-                    <a:blip r:embed="rId29"/>
+                    <a:blip r:embed="rId31"/>
                     <a:stretch>
                       <a:fillRect/>
                     </a:stretch>
@@ -3626,6 +3982,7 @@
         </w:rPr>
         <w:t>，</w:t>
       </w:r>
+      <w:proofErr w:type="spellStart"/>
       <w:r>
         <w:rPr>
           <w:b/>
@@ -3633,6 +3990,7 @@
         </w:rPr>
         <w:t>debug.keystore</w:t>
       </w:r>
+      <w:proofErr w:type="spellEnd"/>
       <w:r>
         <w:rPr>
           <w:b/>
@@ -3640,6 +3998,7 @@
         </w:rPr>
         <w:t>要換成正式的</w:t>
       </w:r>
+      <w:proofErr w:type="spellStart"/>
       <w:r>
         <w:rPr>
           <w:b/>
@@ -3647,6 +4006,7 @@
         </w:rPr>
         <w:t>keystore</w:t>
       </w:r>
+      <w:proofErr w:type="spellEnd"/>
       <w:r>
         <w:rPr>
           <w:b/>
@@ -3654,6 +4014,7 @@
         </w:rPr>
         <w:t>，上面使用的</w:t>
       </w:r>
+      <w:proofErr w:type="spellStart"/>
       <w:r>
         <w:rPr>
           <w:b/>
@@ -3661,6 +4022,7 @@
         </w:rPr>
         <w:t>keystore</w:t>
       </w:r>
+      <w:proofErr w:type="spellEnd"/>
       <w:r>
         <w:rPr>
           <w:b/>
@@ -3829,7 +4191,7 @@
                     <pic:cNvPicPr/>
                   </pic:nvPicPr>
                   <pic:blipFill>
-                    <a:blip r:embed="rId30"/>
+                    <a:blip r:embed="rId32"/>
                     <a:stretch>
                       <a:fillRect/>
                     </a:stretch>
@@ -4072,7 +4434,7 @@
                     <pic:cNvPicPr/>
                   </pic:nvPicPr>
                   <pic:blipFill>
-                    <a:blip r:embed="rId31"/>
+                    <a:blip r:embed="rId33"/>
                     <a:stretch>
                       <a:fillRect/>
                     </a:stretch>
@@ -4303,7 +4665,7 @@
                     <pic:cNvPicPr/>
                   </pic:nvPicPr>
                   <pic:blipFill>
-                    <a:blip r:embed="rId32"/>
+                    <a:blip r:embed="rId34"/>
                     <a:stretch>
                       <a:fillRect/>
                     </a:stretch>
@@ -4334,7 +4696,11 @@
         <w:ind w:leftChars="0"/>
       </w:pPr>
       <w:r>
-        <w:t>輸入的手機號碼要含</w:t>
+        <w:t>輸入的手機號碼</w:t>
+      </w:r>
+      <w:proofErr w:type="gramStart"/>
+      <w:r>
+        <w:t>要含</w:t>
       </w:r>
       <w:r>
         <w:rPr>
@@ -4343,6 +4709,7 @@
         </w:rPr>
         <w:t>國碼</w:t>
       </w:r>
+      <w:proofErr w:type="gramEnd"/>
       <w:r>
         <w:rPr>
           <w:b/>
@@ -4377,11 +4744,2033 @@
         <w:t xml:space="preserve"> 988123456</w:t>
       </w:r>
     </w:p>
+    <w:p/>
+    <w:p>
+      <w:pPr>
+        <w:widowControl/>
+      </w:pPr>
+      <w:r>
+        <w:br w:type="page"/>
+      </w:r>
+    </w:p>
+    <w:p>
+      <w:pPr>
+        <w:pStyle w:val="3"/>
+        <w:numPr>
+          <w:ilvl w:val="1"/>
+          <w:numId w:val="6"/>
+        </w:numPr>
+      </w:pPr>
+      <w:r>
+        <w:lastRenderedPageBreak/>
+        <w:t>使用</w:t>
+      </w:r>
+      <w:r>
+        <w:t>Google Sign</w:t>
+      </w:r>
+    </w:p>
+    <w:p>
+      <w:pPr>
+        <w:pStyle w:val="a8"/>
+        <w:numPr>
+          <w:ilvl w:val="0"/>
+          <w:numId w:val="3"/>
+        </w:numPr>
+        <w:ind w:leftChars="0"/>
+      </w:pPr>
+      <w:r>
+        <w:t>參考</w:t>
+      </w:r>
+      <w:r>
+        <w:t xml:space="preserve">: </w:t>
+      </w:r>
+      <w:hyperlink r:id="rId35" w:history="1">
+        <w:r>
+          <w:rPr>
+            <w:rStyle w:val="a9"/>
+          </w:rPr>
+          <w:t>https://firebase.google.com/docs/auth/android/google-signin</w:t>
+        </w:r>
+      </w:hyperlink>
+    </w:p>
+    <w:p>
+      <w:pPr>
+        <w:ind w:left="480"/>
+      </w:pPr>
+    </w:p>
+    <w:p>
+      <w:pPr>
+        <w:pStyle w:val="a8"/>
+        <w:numPr>
+          <w:ilvl w:val="0"/>
+          <w:numId w:val="3"/>
+        </w:numPr>
+        <w:ind w:leftChars="0"/>
+      </w:pPr>
+      <w:r>
+        <w:t>Android Studio</w:t>
+      </w:r>
+      <w:r>
+        <w:t>中的設定</w:t>
+      </w:r>
+    </w:p>
+    <w:p>
+      <w:pPr>
+        <w:pStyle w:val="a8"/>
+        <w:ind w:leftChars="0" w:left="840"/>
+      </w:pPr>
+      <w:r>
+        <w:t>在</w:t>
+      </w:r>
+      <w:r>
+        <w:t xml:space="preserve">App </w:t>
+      </w:r>
+      <w:r>
+        <w:t>層級的</w:t>
+      </w:r>
+      <w:proofErr w:type="spellStart"/>
+      <w:r>
+        <w:t>build.gradle</w:t>
+      </w:r>
+      <w:proofErr w:type="spellEnd"/>
+      <w:r>
+        <w:t>加入</w:t>
+      </w:r>
+    </w:p>
+    <w:p>
+      <w:pPr>
+        <w:pStyle w:val="a8"/>
+        <w:ind w:firstLineChars="150" w:firstLine="360"/>
+      </w:pPr>
+      <w:proofErr w:type="gramStart"/>
+      <w:r>
+        <w:t>compile</w:t>
+      </w:r>
+      <w:proofErr w:type="gramEnd"/>
+      <w:r>
+        <w:t xml:space="preserve"> 'com.google.firebase:firebase-auth:11.0.2'</w:t>
+      </w:r>
+    </w:p>
+    <w:p>
+      <w:pPr>
+        <w:pStyle w:val="a8"/>
+        <w:ind w:leftChars="0" w:left="840"/>
+      </w:pPr>
+      <w:proofErr w:type="gramStart"/>
+      <w:r>
+        <w:t>compile</w:t>
+      </w:r>
+      <w:proofErr w:type="gramEnd"/>
+      <w:r>
+        <w:t xml:space="preserve"> 'com.google.android.gms:play-services-auth:11.0.2'</w:t>
+      </w:r>
+    </w:p>
+    <w:p>
+      <w:pPr>
+        <w:pStyle w:val="a8"/>
+        <w:ind w:leftChars="0" w:left="840"/>
+      </w:pPr>
+      <w:r>
+        <w:t>如下圖</w:t>
+      </w:r>
+    </w:p>
+    <w:p>
+      <w:pPr>
+        <w:pStyle w:val="a8"/>
+        <w:ind w:leftChars="0" w:left="840"/>
+      </w:pPr>
+      <w:r>
+        <w:rPr>
+          <w:noProof/>
+        </w:rPr>
+        <mc:AlternateContent>
+          <mc:Choice Requires="wps">
+            <w:drawing>
+              <wp:anchor distT="0" distB="0" distL="114300" distR="114300" simplePos="0" relativeHeight="251723776" behindDoc="0" locked="0" layoutInCell="1" allowOverlap="1" wp14:anchorId="33116396" wp14:editId="3D265021">
+                <wp:simplePos x="0" y="0"/>
+                <wp:positionH relativeFrom="column">
+                  <wp:posOffset>795527</wp:posOffset>
+                </wp:positionH>
+                <wp:positionV relativeFrom="paragraph">
+                  <wp:posOffset>1689811</wp:posOffset>
+                </wp:positionV>
+                <wp:extent cx="3701491" cy="277495"/>
+                <wp:effectExtent l="0" t="0" r="13335" b="27305"/>
+                <wp:wrapNone/>
+                <wp:docPr id="59" name="矩形 59"/>
+                <wp:cNvGraphicFramePr/>
+                <a:graphic xmlns:a="http://schemas.openxmlformats.org/drawingml/2006/main">
+                  <a:graphicData uri="http://schemas.microsoft.com/office/word/2010/wordprocessingShape">
+                    <wps:wsp>
+                      <wps:cNvSpPr/>
+                      <wps:spPr>
+                        <a:xfrm>
+                          <a:off x="0" y="0"/>
+                          <a:ext cx="3701491" cy="277495"/>
+                        </a:xfrm>
+                        <a:prstGeom prst="rect">
+                          <a:avLst/>
+                        </a:prstGeom>
+                        <a:noFill/>
+                        <a:ln>
+                          <a:solidFill>
+                            <a:srgbClr val="FF0000"/>
+                          </a:solidFill>
+                        </a:ln>
+                      </wps:spPr>
+                      <wps:style>
+                        <a:lnRef idx="2">
+                          <a:schemeClr val="accent1">
+                            <a:shade val="50000"/>
+                          </a:schemeClr>
+                        </a:lnRef>
+                        <a:fillRef idx="1">
+                          <a:schemeClr val="accent1"/>
+                        </a:fillRef>
+                        <a:effectRef idx="0">
+                          <a:schemeClr val="accent1"/>
+                        </a:effectRef>
+                        <a:fontRef idx="minor">
+                          <a:schemeClr val="lt1"/>
+                        </a:fontRef>
+                      </wps:style>
+                      <wps:bodyPr rot="0" spcFirstLastPara="0" vertOverflow="overflow" horzOverflow="overflow" vert="horz" wrap="square" lIns="91440" tIns="45720" rIns="91440" bIns="45720" numCol="1" spcCol="0" rtlCol="0" fromWordArt="0" anchor="ctr" anchorCtr="0" forceAA="0" compatLnSpc="1">
+                        <a:prstTxWarp prst="textNoShape">
+                          <a:avLst/>
+                        </a:prstTxWarp>
+                        <a:noAutofit/>
+                      </wps:bodyPr>
+                    </wps:wsp>
+                  </a:graphicData>
+                </a:graphic>
+                <wp14:sizeRelH relativeFrom="margin">
+                  <wp14:pctWidth>0</wp14:pctWidth>
+                </wp14:sizeRelH>
+                <wp14:sizeRelV relativeFrom="margin">
+                  <wp14:pctHeight>0</wp14:pctHeight>
+                </wp14:sizeRelV>
+              </wp:anchor>
+            </w:drawing>
+          </mc:Choice>
+          <mc:Fallback>
+            <w:pict>
+              <v:rect id="矩形 59" o:spid="_x0000_s1026" style="position:absolute;margin-left:62.65pt;margin-top:133.05pt;width:291.45pt;height:21.85pt;z-index:251723776;visibility:visible;mso-wrap-style:square;mso-width-percent:0;mso-height-percent:0;mso-wrap-distance-left:9pt;mso-wrap-distance-top:0;mso-wrap-distance-right:9pt;mso-wrap-distance-bottom:0;mso-position-horizontal:absolute;mso-position-horizontal-relative:text;mso-position-vertical:absolute;mso-position-vertical-relative:text;mso-width-percent:0;mso-height-percent:0;mso-width-relative:margin;mso-height-relative:margin;v-text-anchor:middle" o:gfxdata="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" filled="f" strokecolor="red" strokeweight="2pt"/>
+            </w:pict>
+          </mc:Fallback>
+        </mc:AlternateContent>
+      </w:r>
+      <w:r>
+        <w:rPr>
+          <w:noProof/>
+        </w:rPr>
+        <w:drawing>
+          <wp:inline distT="0" distB="0" distL="0" distR="0" wp14:anchorId="4D57482B" wp14:editId="2878884B">
+            <wp:extent cx="5274310" cy="2066382"/>
+            <wp:effectExtent l="0" t="0" r="2540" b="0"/>
+            <wp:docPr id="58" name="圖片 58"/>
+            <wp:cNvGraphicFramePr>
+              <a:graphicFrameLocks xmlns:a="http://schemas.openxmlformats.org/drawingml/2006/main" noChangeAspect="1"/>
+            </wp:cNvGraphicFramePr>
+            <a:graphic xmlns:a="http://schemas.openxmlformats.org/drawingml/2006/main">
+              <a:graphicData uri="http://schemas.openxmlformats.org/drawingml/2006/picture">
+                <pic:pic xmlns:pic="http://schemas.openxmlformats.org/drawingml/2006/picture">
+                  <pic:nvPicPr>
+                    <pic:cNvPr id="0" name=""/>
+                    <pic:cNvPicPr/>
+                  </pic:nvPicPr>
+                  <pic:blipFill>
+                    <a:blip r:embed="rId36"/>
+                    <a:stretch>
+                      <a:fillRect/>
+                    </a:stretch>
+                  </pic:blipFill>
+                  <pic:spPr>
+                    <a:xfrm>
+                      <a:off x="0" y="0"/>
+                      <a:ext cx="5274310" cy="2066382"/>
+                    </a:xfrm>
+                    <a:prstGeom prst="rect">
+                      <a:avLst/>
+                    </a:prstGeom>
+                  </pic:spPr>
+                </pic:pic>
+              </a:graphicData>
+            </a:graphic>
+          </wp:inline>
+        </w:drawing>
+      </w:r>
+    </w:p>
+    <w:p>
+      <w:pPr>
+        <w:pStyle w:val="a8"/>
+        <w:ind w:leftChars="0" w:left="840"/>
+      </w:pPr>
+    </w:p>
+    <w:p>
+      <w:pPr>
+        <w:pStyle w:val="a8"/>
+        <w:numPr>
+          <w:ilvl w:val="0"/>
+          <w:numId w:val="3"/>
+        </w:numPr>
+        <w:ind w:leftChars="0"/>
+      </w:pPr>
+      <w:r>
+        <w:t>開啟</w:t>
+      </w:r>
+      <w:r>
+        <w:t>Google Sign</w:t>
+      </w:r>
+    </w:p>
+    <w:p>
+      <w:pPr>
+        <w:pStyle w:val="a8"/>
+        <w:ind w:leftChars="0" w:left="840"/>
+      </w:pPr>
+      <w:r>
+        <w:rPr>
+          <w:noProof/>
+        </w:rPr>
+        <mc:AlternateContent>
+          <mc:Choice Requires="wps">
+            <w:drawing>
+              <wp:anchor distT="0" distB="0" distL="114300" distR="114300" simplePos="0" relativeHeight="251708416" behindDoc="0" locked="0" layoutInCell="1" allowOverlap="1" wp14:anchorId="073355BF" wp14:editId="576D3C41">
+                <wp:simplePos x="0" y="0"/>
+                <wp:positionH relativeFrom="column">
+                  <wp:posOffset>5336743</wp:posOffset>
+                </wp:positionH>
+                <wp:positionV relativeFrom="paragraph">
+                  <wp:posOffset>1381176</wp:posOffset>
+                </wp:positionV>
+                <wp:extent cx="424281" cy="277978"/>
+                <wp:effectExtent l="0" t="0" r="13970" b="27305"/>
+                <wp:wrapNone/>
+                <wp:docPr id="42" name="矩形 42"/>
+                <wp:cNvGraphicFramePr/>
+                <a:graphic xmlns:a="http://schemas.openxmlformats.org/drawingml/2006/main">
+                  <a:graphicData uri="http://schemas.microsoft.com/office/word/2010/wordprocessingShape">
+                    <wps:wsp>
+                      <wps:cNvSpPr/>
+                      <wps:spPr>
+                        <a:xfrm>
+                          <a:off x="0" y="0"/>
+                          <a:ext cx="424281" cy="277978"/>
+                        </a:xfrm>
+                        <a:prstGeom prst="rect">
+                          <a:avLst/>
+                        </a:prstGeom>
+                        <a:noFill/>
+                        <a:ln>
+                          <a:solidFill>
+                            <a:srgbClr val="FF0000"/>
+                          </a:solidFill>
+                        </a:ln>
+                      </wps:spPr>
+                      <wps:style>
+                        <a:lnRef idx="2">
+                          <a:schemeClr val="accent1">
+                            <a:shade val="50000"/>
+                          </a:schemeClr>
+                        </a:lnRef>
+                        <a:fillRef idx="1">
+                          <a:schemeClr val="accent1"/>
+                        </a:fillRef>
+                        <a:effectRef idx="0">
+                          <a:schemeClr val="accent1"/>
+                        </a:effectRef>
+                        <a:fontRef idx="minor">
+                          <a:schemeClr val="lt1"/>
+                        </a:fontRef>
+                      </wps:style>
+                      <wps:bodyPr rot="0" spcFirstLastPara="0" vertOverflow="overflow" horzOverflow="overflow" vert="horz" wrap="square" lIns="91440" tIns="45720" rIns="91440" bIns="45720" numCol="1" spcCol="0" rtlCol="0" fromWordArt="0" anchor="ctr" anchorCtr="0" forceAA="0" compatLnSpc="1">
+                        <a:prstTxWarp prst="textNoShape">
+                          <a:avLst/>
+                        </a:prstTxWarp>
+                        <a:noAutofit/>
+                      </wps:bodyPr>
+                    </wps:wsp>
+                  </a:graphicData>
+                </a:graphic>
+                <wp14:sizeRelH relativeFrom="margin">
+                  <wp14:pctWidth>0</wp14:pctWidth>
+                </wp14:sizeRelH>
+                <wp14:sizeRelV relativeFrom="margin">
+                  <wp14:pctHeight>0</wp14:pctHeight>
+                </wp14:sizeRelV>
+              </wp:anchor>
+            </w:drawing>
+          </mc:Choice>
+          <mc:Fallback>
+            <w:pict>
+              <v:rect id="矩形 42" o:spid="_x0000_s1026" style="position:absolute;margin-left:420.2pt;margin-top:108.75pt;width:33.4pt;height:21.9pt;z-index:251708416;visibility:visible;mso-wrap-style:square;mso-width-percent:0;mso-height-percent:0;mso-wrap-distance-left:9pt;mso-wrap-distance-top:0;mso-wrap-distance-right:9pt;mso-wrap-distance-bottom:0;mso-position-horizontal:absolute;mso-position-horizontal-relative:text;mso-position-vertical:absolute;mso-position-vertical-relative:text;mso-width-percent:0;mso-height-percent:0;mso-width-relative:margin;mso-height-relative:margin;v-text-anchor:middle" o:gfxdata="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" filled="f" strokecolor="red" strokeweight="2pt"/>
+            </w:pict>
+          </mc:Fallback>
+        </mc:AlternateContent>
+      </w:r>
+      <w:r>
+        <w:rPr>
+          <w:noProof/>
+        </w:rPr>
+        <w:drawing>
+          <wp:inline distT="0" distB="0" distL="0" distR="0" wp14:anchorId="7D2C7807" wp14:editId="2E05A80B">
+            <wp:extent cx="5274310" cy="2586487"/>
+            <wp:effectExtent l="0" t="0" r="2540" b="4445"/>
+            <wp:docPr id="26" name="圖片 26"/>
+            <wp:cNvGraphicFramePr>
+              <a:graphicFrameLocks xmlns:a="http://schemas.openxmlformats.org/drawingml/2006/main" noChangeAspect="1"/>
+            </wp:cNvGraphicFramePr>
+            <a:graphic xmlns:a="http://schemas.openxmlformats.org/drawingml/2006/main">
+              <a:graphicData uri="http://schemas.openxmlformats.org/drawingml/2006/picture">
+                <pic:pic xmlns:pic="http://schemas.openxmlformats.org/drawingml/2006/picture">
+                  <pic:nvPicPr>
+                    <pic:cNvPr id="0" name=""/>
+                    <pic:cNvPicPr/>
+                  </pic:nvPicPr>
+                  <pic:blipFill>
+                    <a:blip r:embed="rId37"/>
+                    <a:stretch>
+                      <a:fillRect/>
+                    </a:stretch>
+                  </pic:blipFill>
+                  <pic:spPr>
+                    <a:xfrm>
+                      <a:off x="0" y="0"/>
+                      <a:ext cx="5274310" cy="2586487"/>
+                    </a:xfrm>
+                    <a:prstGeom prst="rect">
+                      <a:avLst/>
+                    </a:prstGeom>
+                  </pic:spPr>
+                </pic:pic>
+              </a:graphicData>
+            </a:graphic>
+          </wp:inline>
+        </w:drawing>
+      </w:r>
+    </w:p>
+    <w:p>
+      <w:pPr>
+        <w:pStyle w:val="a8"/>
+        <w:ind w:leftChars="0" w:left="840"/>
+      </w:pPr>
+      <w:r>
+        <w:rPr>
+          <w:noProof/>
+        </w:rPr>
+        <w:lastRenderedPageBreak/>
+        <mc:AlternateContent>
+          <mc:Choice Requires="wps">
+            <w:drawing>
+              <wp:anchor distT="0" distB="0" distL="114300" distR="114300" simplePos="0" relativeHeight="251712512" behindDoc="0" locked="0" layoutInCell="1" allowOverlap="1" wp14:anchorId="083D4502" wp14:editId="318D078A">
+                <wp:simplePos x="0" y="0"/>
+                <wp:positionH relativeFrom="column">
+                  <wp:posOffset>5082234</wp:posOffset>
+                </wp:positionH>
+                <wp:positionV relativeFrom="paragraph">
+                  <wp:posOffset>1667866</wp:posOffset>
+                </wp:positionV>
+                <wp:extent cx="541325" cy="277978"/>
+                <wp:effectExtent l="0" t="0" r="11430" b="27305"/>
+                <wp:wrapNone/>
+                <wp:docPr id="45" name="矩形 45"/>
+                <wp:cNvGraphicFramePr/>
+                <a:graphic xmlns:a="http://schemas.openxmlformats.org/drawingml/2006/main">
+                  <a:graphicData uri="http://schemas.microsoft.com/office/word/2010/wordprocessingShape">
+                    <wps:wsp>
+                      <wps:cNvSpPr/>
+                      <wps:spPr>
+                        <a:xfrm>
+                          <a:off x="0" y="0"/>
+                          <a:ext cx="541325" cy="277978"/>
+                        </a:xfrm>
+                        <a:prstGeom prst="rect">
+                          <a:avLst/>
+                        </a:prstGeom>
+                        <a:noFill/>
+                        <a:ln>
+                          <a:solidFill>
+                            <a:srgbClr val="FF0000"/>
+                          </a:solidFill>
+                        </a:ln>
+                      </wps:spPr>
+                      <wps:style>
+                        <a:lnRef idx="2">
+                          <a:schemeClr val="accent1">
+                            <a:shade val="50000"/>
+                          </a:schemeClr>
+                        </a:lnRef>
+                        <a:fillRef idx="1">
+                          <a:schemeClr val="accent1"/>
+                        </a:fillRef>
+                        <a:effectRef idx="0">
+                          <a:schemeClr val="accent1"/>
+                        </a:effectRef>
+                        <a:fontRef idx="minor">
+                          <a:schemeClr val="lt1"/>
+                        </a:fontRef>
+                      </wps:style>
+                      <wps:bodyPr rot="0" spcFirstLastPara="0" vertOverflow="overflow" horzOverflow="overflow" vert="horz" wrap="square" lIns="91440" tIns="45720" rIns="91440" bIns="45720" numCol="1" spcCol="0" rtlCol="0" fromWordArt="0" anchor="ctr" anchorCtr="0" forceAA="0" compatLnSpc="1">
+                        <a:prstTxWarp prst="textNoShape">
+                          <a:avLst/>
+                        </a:prstTxWarp>
+                        <a:noAutofit/>
+                      </wps:bodyPr>
+                    </wps:wsp>
+                  </a:graphicData>
+                </a:graphic>
+                <wp14:sizeRelH relativeFrom="margin">
+                  <wp14:pctWidth>0</wp14:pctWidth>
+                </wp14:sizeRelH>
+                <wp14:sizeRelV relativeFrom="margin">
+                  <wp14:pctHeight>0</wp14:pctHeight>
+                </wp14:sizeRelV>
+              </wp:anchor>
+            </w:drawing>
+          </mc:Choice>
+          <mc:Fallback>
+            <w:pict>
+              <v:rect id="矩形 45" o:spid="_x0000_s1026" style="position:absolute;margin-left:400.2pt;margin-top:131.35pt;width:42.6pt;height:21.9pt;z-index:251712512;visibility:visible;mso-wrap-style:square;mso-width-percent:0;mso-height-percent:0;mso-wrap-distance-left:9pt;mso-wrap-distance-top:0;mso-wrap-distance-right:9pt;mso-wrap-distance-bottom:0;mso-position-horizontal:absolute;mso-position-horizontal-relative:text;mso-position-vertical:absolute;mso-position-vertical-relative:text;mso-width-percent:0;mso-height-percent:0;mso-width-relative:margin;mso-height-relative:margin;v-text-anchor:middle" o:gfxdata="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" filled="f" strokecolor="red" strokeweight="2pt"/>
+            </w:pict>
+          </mc:Fallback>
+        </mc:AlternateContent>
+      </w:r>
+      <w:r>
+        <w:rPr>
+          <w:noProof/>
+        </w:rPr>
+        <mc:AlternateContent>
+          <mc:Choice Requires="wps">
+            <w:drawing>
+              <wp:anchor distT="0" distB="0" distL="114300" distR="114300" simplePos="0" relativeHeight="251710464" behindDoc="0" locked="0" layoutInCell="1" allowOverlap="1" wp14:anchorId="2B9B16CF" wp14:editId="77C6C775">
+                <wp:simplePos x="0" y="0"/>
+                <wp:positionH relativeFrom="column">
+                  <wp:posOffset>4415028</wp:posOffset>
+                </wp:positionH>
+                <wp:positionV relativeFrom="paragraph">
+                  <wp:posOffset>386309</wp:posOffset>
+                </wp:positionV>
+                <wp:extent cx="424281" cy="277978"/>
+                <wp:effectExtent l="0" t="0" r="13970" b="27305"/>
+                <wp:wrapNone/>
+                <wp:docPr id="44" name="矩形 44"/>
+                <wp:cNvGraphicFramePr/>
+                <a:graphic xmlns:a="http://schemas.openxmlformats.org/drawingml/2006/main">
+                  <a:graphicData uri="http://schemas.microsoft.com/office/word/2010/wordprocessingShape">
+                    <wps:wsp>
+                      <wps:cNvSpPr/>
+                      <wps:spPr>
+                        <a:xfrm>
+                          <a:off x="0" y="0"/>
+                          <a:ext cx="424281" cy="277978"/>
+                        </a:xfrm>
+                        <a:prstGeom prst="rect">
+                          <a:avLst/>
+                        </a:prstGeom>
+                        <a:noFill/>
+                        <a:ln>
+                          <a:solidFill>
+                            <a:srgbClr val="FF0000"/>
+                          </a:solidFill>
+                        </a:ln>
+                      </wps:spPr>
+                      <wps:style>
+                        <a:lnRef idx="2">
+                          <a:schemeClr val="accent1">
+                            <a:shade val="50000"/>
+                          </a:schemeClr>
+                        </a:lnRef>
+                        <a:fillRef idx="1">
+                          <a:schemeClr val="accent1"/>
+                        </a:fillRef>
+                        <a:effectRef idx="0">
+                          <a:schemeClr val="accent1"/>
+                        </a:effectRef>
+                        <a:fontRef idx="minor">
+                          <a:schemeClr val="lt1"/>
+                        </a:fontRef>
+                      </wps:style>
+                      <wps:bodyPr rot="0" spcFirstLastPara="0" vertOverflow="overflow" horzOverflow="overflow" vert="horz" wrap="square" lIns="91440" tIns="45720" rIns="91440" bIns="45720" numCol="1" spcCol="0" rtlCol="0" fromWordArt="0" anchor="ctr" anchorCtr="0" forceAA="0" compatLnSpc="1">
+                        <a:prstTxWarp prst="textNoShape">
+                          <a:avLst/>
+                        </a:prstTxWarp>
+                        <a:noAutofit/>
+                      </wps:bodyPr>
+                    </wps:wsp>
+                  </a:graphicData>
+                </a:graphic>
+                <wp14:sizeRelH relativeFrom="margin">
+                  <wp14:pctWidth>0</wp14:pctWidth>
+                </wp14:sizeRelH>
+                <wp14:sizeRelV relativeFrom="margin">
+                  <wp14:pctHeight>0</wp14:pctHeight>
+                </wp14:sizeRelV>
+              </wp:anchor>
+            </w:drawing>
+          </mc:Choice>
+          <mc:Fallback>
+            <w:pict>
+              <v:rect id="矩形 44" o:spid="_x0000_s1026" style="position:absolute;margin-left:347.65pt;margin-top:30.4pt;width:33.4pt;height:21.9pt;z-index:251710464;visibility:visible;mso-wrap-style:square;mso-width-percent:0;mso-height-percent:0;mso-wrap-distance-left:9pt;mso-wrap-distance-top:0;mso-wrap-distance-right:9pt;mso-wrap-distance-bottom:0;mso-position-horizontal:absolute;mso-position-horizontal-relative:text;mso-position-vertical:absolute;mso-position-vertical-relative:text;mso-width-percent:0;mso-height-percent:0;mso-width-relative:margin;mso-height-relative:margin;v-text-anchor:middle" o:gfxdata="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" filled="f" strokecolor="red" strokeweight="2pt"/>
+            </w:pict>
+          </mc:Fallback>
+        </mc:AlternateContent>
+      </w:r>
+      <w:r>
+        <w:rPr>
+          <w:noProof/>
+        </w:rPr>
+        <w:drawing>
+          <wp:inline distT="0" distB="0" distL="0" distR="0" wp14:anchorId="13F38603" wp14:editId="0068DEFC">
+            <wp:extent cx="5274310" cy="2001063"/>
+            <wp:effectExtent l="0" t="0" r="2540" b="0"/>
+            <wp:docPr id="43" name="圖片 43"/>
+            <wp:cNvGraphicFramePr>
+              <a:graphicFrameLocks xmlns:a="http://schemas.openxmlformats.org/drawingml/2006/main" noChangeAspect="1"/>
+            </wp:cNvGraphicFramePr>
+            <a:graphic xmlns:a="http://schemas.openxmlformats.org/drawingml/2006/main">
+              <a:graphicData uri="http://schemas.openxmlformats.org/drawingml/2006/picture">
+                <pic:pic xmlns:pic="http://schemas.openxmlformats.org/drawingml/2006/picture">
+                  <pic:nvPicPr>
+                    <pic:cNvPr id="0" name=""/>
+                    <pic:cNvPicPr/>
+                  </pic:nvPicPr>
+                  <pic:blipFill>
+                    <a:blip r:embed="rId38"/>
+                    <a:stretch>
+                      <a:fillRect/>
+                    </a:stretch>
+                  </pic:blipFill>
+                  <pic:spPr>
+                    <a:xfrm>
+                      <a:off x="0" y="0"/>
+                      <a:ext cx="5274310" cy="2001063"/>
+                    </a:xfrm>
+                    <a:prstGeom prst="rect">
+                      <a:avLst/>
+                    </a:prstGeom>
+                  </pic:spPr>
+                </pic:pic>
+              </a:graphicData>
+            </a:graphic>
+          </wp:inline>
+        </w:drawing>
+      </w:r>
+    </w:p>
+    <w:p>
+      <w:pPr>
+        <w:pStyle w:val="a8"/>
+        <w:widowControl/>
+        <w:numPr>
+          <w:ilvl w:val="0"/>
+          <w:numId w:val="3"/>
+        </w:numPr>
+        <w:ind w:leftChars="0"/>
+      </w:pPr>
+      <w:r>
+        <w:t>產生</w:t>
+      </w:r>
+      <w:r>
+        <w:rPr>
+          <w:rFonts w:hint="eastAsia"/>
+        </w:rPr>
+        <w:t xml:space="preserve">SHA </w:t>
+      </w:r>
+      <w:r>
+        <w:rPr>
+          <w:rFonts w:hint="eastAsia"/>
+        </w:rPr>
+        <w:t>憑證指紋</w:t>
+      </w:r>
+    </w:p>
+    <w:p>
+      <w:pPr>
+        <w:pStyle w:val="a8"/>
+        <w:ind w:leftChars="0" w:left="720"/>
+      </w:pPr>
+      <w:r>
+        <w:t>說明</w:t>
+      </w:r>
+      <w:r>
+        <w:t xml:space="preserve">: </w:t>
+      </w:r>
+      <w:hyperlink r:id="rId39" w:history="1">
+        <w:r>
+          <w:rPr>
+            <w:rStyle w:val="a9"/>
+          </w:rPr>
+          <w:t>https://developers.google.com/android/guides/client-auth</w:t>
+        </w:r>
+      </w:hyperlink>
+    </w:p>
+    <w:p>
+      <w:pPr>
+        <w:pStyle w:val="a8"/>
+        <w:ind w:leftChars="0" w:left="720"/>
+      </w:pPr>
+      <w:r>
+        <w:t>產生方式</w:t>
+      </w:r>
+    </w:p>
+    <w:p>
+      <w:pPr>
+        <w:pStyle w:val="a8"/>
+        <w:ind w:leftChars="0" w:left="720"/>
+        <w:rPr>
+          <w:b/>
+          <w:color w:val="FF0000"/>
+        </w:rPr>
+      </w:pPr>
+      <w:r>
+        <w:t>指令</w:t>
+      </w:r>
+      <w:r>
+        <w:t xml:space="preserve">: </w:t>
+      </w:r>
+      <w:proofErr w:type="spellStart"/>
+      <w:proofErr w:type="gramStart"/>
+      <w:r>
+        <w:t>keytool</w:t>
+      </w:r>
+      <w:proofErr w:type="spellEnd"/>
+      <w:proofErr w:type="gramEnd"/>
+      <w:r>
+        <w:t xml:space="preserve"> -</w:t>
+      </w:r>
+      <w:proofErr w:type="spellStart"/>
+      <w:r>
+        <w:t>exportcert</w:t>
+      </w:r>
+      <w:proofErr w:type="spellEnd"/>
+      <w:r>
+        <w:t xml:space="preserve"> -list -v -alias </w:t>
+      </w:r>
+      <w:proofErr w:type="spellStart"/>
+      <w:r>
+        <w:t>androiddebugkey</w:t>
+      </w:r>
+      <w:proofErr w:type="spellEnd"/>
+      <w:r>
+        <w:t xml:space="preserve"> -</w:t>
+      </w:r>
+      <w:proofErr w:type="spellStart"/>
+      <w:r>
+        <w:t>keystore</w:t>
+      </w:r>
+      <w:proofErr w:type="spellEnd"/>
+      <w:r>
+        <w:t xml:space="preserve"> %USERPROFILE%\.android\</w:t>
+      </w:r>
+      <w:proofErr w:type="spellStart"/>
+      <w:r>
+        <w:rPr>
+          <w:b/>
+          <w:color w:val="FF0000"/>
+        </w:rPr>
+        <w:t>debug.keystore</w:t>
+      </w:r>
+      <w:proofErr w:type="spellEnd"/>
+    </w:p>
+    <w:p>
+      <w:pPr>
+        <w:pStyle w:val="a8"/>
+        <w:ind w:leftChars="0" w:left="720"/>
+        <w:rPr>
+          <w:color w:val="000000" w:themeColor="text1"/>
+        </w:rPr>
+      </w:pPr>
+      <w:r>
+        <w:rPr>
+          <w:color w:val="000000" w:themeColor="text1"/>
+        </w:rPr>
+        <w:t>金</w:t>
+      </w:r>
+      <w:proofErr w:type="gramStart"/>
+      <w:r>
+        <w:rPr>
+          <w:color w:val="000000" w:themeColor="text1"/>
+        </w:rPr>
+        <w:t>鑰</w:t>
+      </w:r>
+      <w:proofErr w:type="gramEnd"/>
+      <w:r>
+        <w:rPr>
+          <w:color w:val="000000" w:themeColor="text1"/>
+        </w:rPr>
+        <w:t>儲存庫密碼</w:t>
+      </w:r>
+      <w:r>
+        <w:rPr>
+          <w:color w:val="000000" w:themeColor="text1"/>
+        </w:rPr>
+        <w:t xml:space="preserve">: </w:t>
+      </w:r>
+      <w:proofErr w:type="gramStart"/>
+      <w:r>
+        <w:rPr>
+          <w:color w:val="000000" w:themeColor="text1"/>
+        </w:rPr>
+        <w:t>android</w:t>
+      </w:r>
+      <w:proofErr w:type="gramEnd"/>
+    </w:p>
+    <w:p>
+      <w:pPr>
+        <w:pStyle w:val="a8"/>
+        <w:ind w:leftChars="0" w:left="720"/>
+      </w:pPr>
+      <w:r>
+        <w:rPr>
+          <w:noProof/>
+        </w:rPr>
+        <mc:AlternateContent>
+          <mc:Choice Requires="wps">
+            <w:drawing>
+              <wp:anchor distT="0" distB="0" distL="114300" distR="114300" simplePos="0" relativeHeight="251714560" behindDoc="0" locked="0" layoutInCell="1" allowOverlap="1" wp14:anchorId="02757161" wp14:editId="6E8B44C4">
+                <wp:simplePos x="0" y="0"/>
+                <wp:positionH relativeFrom="column">
+                  <wp:posOffset>816915</wp:posOffset>
+                </wp:positionH>
+                <wp:positionV relativeFrom="paragraph">
+                  <wp:posOffset>1775460</wp:posOffset>
+                </wp:positionV>
+                <wp:extent cx="2882189" cy="124358"/>
+                <wp:effectExtent l="0" t="0" r="13970" b="28575"/>
+                <wp:wrapNone/>
+                <wp:docPr id="46" name="矩形 46"/>
+                <wp:cNvGraphicFramePr/>
+                <a:graphic xmlns:a="http://schemas.openxmlformats.org/drawingml/2006/main">
+                  <a:graphicData uri="http://schemas.microsoft.com/office/word/2010/wordprocessingShape">
+                    <wps:wsp>
+                      <wps:cNvSpPr/>
+                      <wps:spPr>
+                        <a:xfrm>
+                          <a:off x="0" y="0"/>
+                          <a:ext cx="2882189" cy="124358"/>
+                        </a:xfrm>
+                        <a:prstGeom prst="rect">
+                          <a:avLst/>
+                        </a:prstGeom>
+                        <a:noFill/>
+                        <a:ln>
+                          <a:solidFill>
+                            <a:srgbClr val="FF0000"/>
+                          </a:solidFill>
+                        </a:ln>
+                      </wps:spPr>
+                      <wps:style>
+                        <a:lnRef idx="2">
+                          <a:schemeClr val="accent1">
+                            <a:shade val="50000"/>
+                          </a:schemeClr>
+                        </a:lnRef>
+                        <a:fillRef idx="1">
+                          <a:schemeClr val="accent1"/>
+                        </a:fillRef>
+                        <a:effectRef idx="0">
+                          <a:schemeClr val="accent1"/>
+                        </a:effectRef>
+                        <a:fontRef idx="minor">
+                          <a:schemeClr val="lt1"/>
+                        </a:fontRef>
+                      </wps:style>
+                      <wps:bodyPr rot="0" spcFirstLastPara="0" vertOverflow="overflow" horzOverflow="overflow" vert="horz" wrap="square" lIns="91440" tIns="45720" rIns="91440" bIns="45720" numCol="1" spcCol="0" rtlCol="0" fromWordArt="0" anchor="ctr" anchorCtr="0" forceAA="0" compatLnSpc="1">
+                        <a:prstTxWarp prst="textNoShape">
+                          <a:avLst/>
+                        </a:prstTxWarp>
+                        <a:noAutofit/>
+                      </wps:bodyPr>
+                    </wps:wsp>
+                  </a:graphicData>
+                </a:graphic>
+                <wp14:sizeRelH relativeFrom="margin">
+                  <wp14:pctWidth>0</wp14:pctWidth>
+                </wp14:sizeRelH>
+                <wp14:sizeRelV relativeFrom="margin">
+                  <wp14:pctHeight>0</wp14:pctHeight>
+                </wp14:sizeRelV>
+              </wp:anchor>
+            </w:drawing>
+          </mc:Choice>
+          <mc:Fallback>
+            <w:pict>
+              <v:rect id="矩形 46" o:spid="_x0000_s1026" style="position:absolute;margin-left:64.3pt;margin-top:139.8pt;width:226.95pt;height:9.8pt;z-index:251714560;visibility:visible;mso-wrap-style:square;mso-width-percent:0;mso-height-percent:0;mso-wrap-distance-left:9pt;mso-wrap-distance-top:0;mso-wrap-distance-right:9pt;mso-wrap-distance-bottom:0;mso-position-horizontal:absolute;mso-position-horizontal-relative:text;mso-position-vertical:absolute;mso-position-vertical-relative:text;mso-width-percent:0;mso-height-percent:0;mso-width-relative:margin;mso-height-relative:margin;v-text-anchor:middle" o:gfxdata="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" filled="f" strokecolor="red" strokeweight="2pt"/>
+            </w:pict>
+          </mc:Fallback>
+        </mc:AlternateContent>
+      </w:r>
+      <w:r>
+        <w:rPr>
+          <w:noProof/>
+        </w:rPr>
+        <w:drawing>
+          <wp:inline distT="0" distB="0" distL="0" distR="0" wp14:anchorId="6FDA0BB0" wp14:editId="1AFF52B4">
+            <wp:extent cx="5274310" cy="3254323"/>
+            <wp:effectExtent l="0" t="0" r="2540" b="3810"/>
+            <wp:docPr id="52" name="圖片 52"/>
+            <wp:cNvGraphicFramePr>
+              <a:graphicFrameLocks xmlns:a="http://schemas.openxmlformats.org/drawingml/2006/main" noChangeAspect="1"/>
+            </wp:cNvGraphicFramePr>
+            <a:graphic xmlns:a="http://schemas.openxmlformats.org/drawingml/2006/main">
+              <a:graphicData uri="http://schemas.openxmlformats.org/drawingml/2006/picture">
+                <pic:pic xmlns:pic="http://schemas.openxmlformats.org/drawingml/2006/picture">
+                  <pic:nvPicPr>
+                    <pic:cNvPr id="0" name=""/>
+                    <pic:cNvPicPr/>
+                  </pic:nvPicPr>
+                  <pic:blipFill>
+                    <a:blip r:embed="rId31"/>
+                    <a:stretch>
+                      <a:fillRect/>
+                    </a:stretch>
+                  </pic:blipFill>
+                  <pic:spPr>
+                    <a:xfrm>
+                      <a:off x="0" y="0"/>
+                      <a:ext cx="5274310" cy="3254323"/>
+                    </a:xfrm>
+                    <a:prstGeom prst="rect">
+                      <a:avLst/>
+                    </a:prstGeom>
+                  </pic:spPr>
+                </pic:pic>
+              </a:graphicData>
+            </a:graphic>
+          </wp:inline>
+        </w:drawing>
+      </w:r>
+    </w:p>
+    <w:p>
+      <w:pPr>
+        <w:pStyle w:val="a8"/>
+        <w:ind w:leftChars="0" w:left="720"/>
+        <w:rPr>
+          <w:b/>
+          <w:color w:val="FF0000"/>
+        </w:rPr>
+      </w:pPr>
+      <w:r>
+        <w:rPr>
+          <w:b/>
+          <w:color w:val="FF0000"/>
+        </w:rPr>
+        <w:t>注意</w:t>
+      </w:r>
+      <w:r>
+        <w:rPr>
+          <w:b/>
+          <w:color w:val="FF0000"/>
+        </w:rPr>
+        <w:t xml:space="preserve">: </w:t>
+      </w:r>
+      <w:r>
+        <w:rPr>
+          <w:b/>
+          <w:color w:val="FF0000"/>
+        </w:rPr>
+        <w:t>如果是正式的</w:t>
+      </w:r>
+      <w:r>
+        <w:rPr>
+          <w:b/>
+          <w:color w:val="FF0000"/>
+        </w:rPr>
+        <w:t>app</w:t>
+      </w:r>
+      <w:r>
+        <w:rPr>
+          <w:b/>
+          <w:color w:val="FF0000"/>
+        </w:rPr>
+        <w:t>，</w:t>
+      </w:r>
+      <w:proofErr w:type="spellStart"/>
+      <w:r>
+        <w:rPr>
+          <w:b/>
+          <w:color w:val="FF0000"/>
+        </w:rPr>
+        <w:t>debug.keystore</w:t>
+      </w:r>
+      <w:proofErr w:type="spellEnd"/>
+      <w:r>
+        <w:rPr>
+          <w:b/>
+          <w:color w:val="FF0000"/>
+        </w:rPr>
+        <w:t>要換成正式的</w:t>
+      </w:r>
+      <w:proofErr w:type="spellStart"/>
+      <w:r>
+        <w:rPr>
+          <w:b/>
+          <w:color w:val="FF0000"/>
+        </w:rPr>
+        <w:t>keystore</w:t>
+      </w:r>
+      <w:proofErr w:type="spellEnd"/>
+      <w:r>
+        <w:rPr>
+          <w:b/>
+          <w:color w:val="FF0000"/>
+        </w:rPr>
+        <w:t>，上面使用的</w:t>
+      </w:r>
+      <w:proofErr w:type="spellStart"/>
+      <w:r>
+        <w:rPr>
+          <w:b/>
+          <w:color w:val="FF0000"/>
+        </w:rPr>
+        <w:t>keystore</w:t>
+      </w:r>
+      <w:proofErr w:type="spellEnd"/>
+      <w:r>
+        <w:rPr>
+          <w:b/>
+          <w:color w:val="FF0000"/>
+        </w:rPr>
+        <w:t>為測試用。</w:t>
+      </w:r>
+    </w:p>
+    <w:p>
+      <w:pPr>
+        <w:widowControl/>
+        <w:rPr>
+          <w:b/>
+          <w:color w:val="FF0000"/>
+        </w:rPr>
+      </w:pPr>
+      <w:r>
+        <w:rPr>
+          <w:b/>
+          <w:color w:val="FF0000"/>
+        </w:rPr>
+        <w:br w:type="page"/>
+      </w:r>
+    </w:p>
+    <w:p>
+      <w:pPr>
+        <w:pStyle w:val="a8"/>
+        <w:numPr>
+          <w:ilvl w:val="0"/>
+          <w:numId w:val="3"/>
+        </w:numPr>
+        <w:ind w:leftChars="0"/>
+      </w:pPr>
+      <w:r>
+        <w:lastRenderedPageBreak/>
+        <w:t>在專案中新增</w:t>
+      </w:r>
+      <w:r>
+        <w:t>SHA1</w:t>
+      </w:r>
+    </w:p>
+    <w:p>
+      <w:pPr>
+        <w:pStyle w:val="a8"/>
+        <w:numPr>
+          <w:ilvl w:val="1"/>
+          <w:numId w:val="3"/>
+        </w:numPr>
+        <w:ind w:leftChars="0"/>
+      </w:pPr>
+      <w:r>
+        <w:t>選擇</w:t>
+      </w:r>
+      <w:r>
+        <w:t>"</w:t>
+      </w:r>
+      <w:r>
+        <w:t>專案設定</w:t>
+      </w:r>
+      <w:r>
+        <w:t>"</w:t>
+      </w:r>
+    </w:p>
+    <w:p>
+      <w:pPr>
+        <w:pStyle w:val="a8"/>
+        <w:ind w:leftChars="0" w:left="840"/>
+      </w:pPr>
+      <w:r>
+        <w:rPr>
+          <w:noProof/>
+        </w:rPr>
+        <mc:AlternateContent>
+          <mc:Choice Requires="wps">
+            <w:drawing>
+              <wp:anchor distT="0" distB="0" distL="114300" distR="114300" simplePos="0" relativeHeight="251715584" behindDoc="0" locked="0" layoutInCell="1" allowOverlap="1" wp14:anchorId="261E114A" wp14:editId="6A8A17F3">
+                <wp:simplePos x="0" y="0"/>
+                <wp:positionH relativeFrom="column">
+                  <wp:posOffset>3158338</wp:posOffset>
+                </wp:positionH>
+                <wp:positionV relativeFrom="paragraph">
+                  <wp:posOffset>788213</wp:posOffset>
+                </wp:positionV>
+                <wp:extent cx="724204" cy="234086"/>
+                <wp:effectExtent l="0" t="0" r="19050" b="13970"/>
+                <wp:wrapNone/>
+                <wp:docPr id="47" name="矩形 47"/>
+                <wp:cNvGraphicFramePr/>
+                <a:graphic xmlns:a="http://schemas.openxmlformats.org/drawingml/2006/main">
+                  <a:graphicData uri="http://schemas.microsoft.com/office/word/2010/wordprocessingShape">
+                    <wps:wsp>
+                      <wps:cNvSpPr/>
+                      <wps:spPr>
+                        <a:xfrm>
+                          <a:off x="0" y="0"/>
+                          <a:ext cx="724204" cy="234086"/>
+                        </a:xfrm>
+                        <a:prstGeom prst="rect">
+                          <a:avLst/>
+                        </a:prstGeom>
+                        <a:noFill/>
+                        <a:ln>
+                          <a:solidFill>
+                            <a:srgbClr val="FF0000"/>
+                          </a:solidFill>
+                        </a:ln>
+                      </wps:spPr>
+                      <wps:style>
+                        <a:lnRef idx="2">
+                          <a:schemeClr val="accent1">
+                            <a:shade val="50000"/>
+                          </a:schemeClr>
+                        </a:lnRef>
+                        <a:fillRef idx="1">
+                          <a:schemeClr val="accent1"/>
+                        </a:fillRef>
+                        <a:effectRef idx="0">
+                          <a:schemeClr val="accent1"/>
+                        </a:effectRef>
+                        <a:fontRef idx="minor">
+                          <a:schemeClr val="lt1"/>
+                        </a:fontRef>
+                      </wps:style>
+                      <wps:bodyPr rot="0" spcFirstLastPara="0" vertOverflow="overflow" horzOverflow="overflow" vert="horz" wrap="square" lIns="91440" tIns="45720" rIns="91440" bIns="45720" numCol="1" spcCol="0" rtlCol="0" fromWordArt="0" anchor="ctr" anchorCtr="0" forceAA="0" compatLnSpc="1">
+                        <a:prstTxWarp prst="textNoShape">
+                          <a:avLst/>
+                        </a:prstTxWarp>
+                        <a:noAutofit/>
+                      </wps:bodyPr>
+                    </wps:wsp>
+                  </a:graphicData>
+                </a:graphic>
+                <wp14:sizeRelH relativeFrom="margin">
+                  <wp14:pctWidth>0</wp14:pctWidth>
+                </wp14:sizeRelH>
+                <wp14:sizeRelV relativeFrom="margin">
+                  <wp14:pctHeight>0</wp14:pctHeight>
+                </wp14:sizeRelV>
+              </wp:anchor>
+            </w:drawing>
+          </mc:Choice>
+          <mc:Fallback>
+            <w:pict>
+              <v:rect id="矩形 47" o:spid="_x0000_s1026" style="position:absolute;margin-left:248.7pt;margin-top:62.05pt;width:57pt;height:18.45pt;z-index:251715584;visibility:visible;mso-wrap-style:square;mso-width-percent:0;mso-height-percent:0;mso-wrap-distance-left:9pt;mso-wrap-distance-top:0;mso-wrap-distance-right:9pt;mso-wrap-distance-bottom:0;mso-position-horizontal:absolute;mso-position-horizontal-relative:text;mso-position-vertical:absolute;mso-position-vertical-relative:text;mso-width-percent:0;mso-height-percent:0;mso-width-relative:margin;mso-height-relative:margin;v-text-anchor:middle" o:gfxdata="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" filled="f" strokecolor="red" strokeweight="2pt"/>
+            </w:pict>
+          </mc:Fallback>
+        </mc:AlternateContent>
+      </w:r>
+      <w:r>
+        <w:rPr>
+          <w:noProof/>
+        </w:rPr>
+        <w:drawing>
+          <wp:inline distT="0" distB="0" distL="0" distR="0" wp14:anchorId="4EC5BDD6" wp14:editId="13109E8D">
+            <wp:extent cx="5274310" cy="1940018"/>
+            <wp:effectExtent l="0" t="0" r="2540" b="3175"/>
+            <wp:docPr id="53" name="圖片 53"/>
+            <wp:cNvGraphicFramePr>
+              <a:graphicFrameLocks xmlns:a="http://schemas.openxmlformats.org/drawingml/2006/main" noChangeAspect="1"/>
+            </wp:cNvGraphicFramePr>
+            <a:graphic xmlns:a="http://schemas.openxmlformats.org/drawingml/2006/main">
+              <a:graphicData uri="http://schemas.openxmlformats.org/drawingml/2006/picture">
+                <pic:pic xmlns:pic="http://schemas.openxmlformats.org/drawingml/2006/picture">
+                  <pic:nvPicPr>
+                    <pic:cNvPr id="0" name=""/>
+                    <pic:cNvPicPr/>
+                  </pic:nvPicPr>
+                  <pic:blipFill>
+                    <a:blip r:embed="rId32"/>
+                    <a:stretch>
+                      <a:fillRect/>
+                    </a:stretch>
+                  </pic:blipFill>
+                  <pic:spPr>
+                    <a:xfrm>
+                      <a:off x="0" y="0"/>
+                      <a:ext cx="5274310" cy="1940018"/>
+                    </a:xfrm>
+                    <a:prstGeom prst="rect">
+                      <a:avLst/>
+                    </a:prstGeom>
+                  </pic:spPr>
+                </pic:pic>
+              </a:graphicData>
+            </a:graphic>
+          </wp:inline>
+        </w:drawing>
+      </w:r>
+    </w:p>
+    <w:p>
+      <w:pPr>
+        <w:pStyle w:val="a8"/>
+        <w:ind w:leftChars="0" w:left="840"/>
+      </w:pPr>
+    </w:p>
+    <w:p>
+      <w:pPr>
+        <w:pStyle w:val="a8"/>
+        <w:numPr>
+          <w:ilvl w:val="1"/>
+          <w:numId w:val="3"/>
+        </w:numPr>
+        <w:ind w:leftChars="0"/>
+      </w:pPr>
+      <w:r>
+        <w:t>選擇所屬應用程式，按下</w:t>
+      </w:r>
+      <w:r>
+        <w:t>"</w:t>
+      </w:r>
+      <w:r>
+        <w:t>新增指紋</w:t>
+      </w:r>
+      <w:r>
+        <w:t>"</w:t>
+      </w:r>
+    </w:p>
     <w:p>
       <w:pPr>
         <w:pStyle w:val="a8"/>
         <w:ind w:leftChars="0" w:left="1440"/>
       </w:pPr>
+      <w:r>
+        <w:rPr>
+          <w:noProof/>
+        </w:rPr>
+        <mc:AlternateContent>
+          <mc:Choice Requires="wps">
+            <w:drawing>
+              <wp:anchor distT="0" distB="0" distL="114300" distR="114300" simplePos="0" relativeHeight="251717632" behindDoc="0" locked="0" layoutInCell="1" allowOverlap="1" wp14:anchorId="486EEE3B" wp14:editId="62B63C1A">
+                <wp:simplePos x="0" y="0"/>
+                <wp:positionH relativeFrom="column">
+                  <wp:posOffset>3055925</wp:posOffset>
+                </wp:positionH>
+                <wp:positionV relativeFrom="paragraph">
+                  <wp:posOffset>2982773</wp:posOffset>
+                </wp:positionV>
+                <wp:extent cx="424281" cy="277978"/>
+                <wp:effectExtent l="0" t="0" r="13970" b="27305"/>
+                <wp:wrapNone/>
+                <wp:docPr id="48" name="矩形 48"/>
+                <wp:cNvGraphicFramePr/>
+                <a:graphic xmlns:a="http://schemas.openxmlformats.org/drawingml/2006/main">
+                  <a:graphicData uri="http://schemas.microsoft.com/office/word/2010/wordprocessingShape">
+                    <wps:wsp>
+                      <wps:cNvSpPr/>
+                      <wps:spPr>
+                        <a:xfrm>
+                          <a:off x="0" y="0"/>
+                          <a:ext cx="424281" cy="277978"/>
+                        </a:xfrm>
+                        <a:prstGeom prst="rect">
+                          <a:avLst/>
+                        </a:prstGeom>
+                        <a:noFill/>
+                        <a:ln>
+                          <a:solidFill>
+                            <a:srgbClr val="FF0000"/>
+                          </a:solidFill>
+                        </a:ln>
+                      </wps:spPr>
+                      <wps:style>
+                        <a:lnRef idx="2">
+                          <a:schemeClr val="accent1">
+                            <a:shade val="50000"/>
+                          </a:schemeClr>
+                        </a:lnRef>
+                        <a:fillRef idx="1">
+                          <a:schemeClr val="accent1"/>
+                        </a:fillRef>
+                        <a:effectRef idx="0">
+                          <a:schemeClr val="accent1"/>
+                        </a:effectRef>
+                        <a:fontRef idx="minor">
+                          <a:schemeClr val="lt1"/>
+                        </a:fontRef>
+                      </wps:style>
+                      <wps:bodyPr rot="0" spcFirstLastPara="0" vertOverflow="overflow" horzOverflow="overflow" vert="horz" wrap="square" lIns="91440" tIns="45720" rIns="91440" bIns="45720" numCol="1" spcCol="0" rtlCol="0" fromWordArt="0" anchor="ctr" anchorCtr="0" forceAA="0" compatLnSpc="1">
+                        <a:prstTxWarp prst="textNoShape">
+                          <a:avLst/>
+                        </a:prstTxWarp>
+                        <a:noAutofit/>
+                      </wps:bodyPr>
+                    </wps:wsp>
+                  </a:graphicData>
+                </a:graphic>
+                <wp14:sizeRelH relativeFrom="margin">
+                  <wp14:pctWidth>0</wp14:pctWidth>
+                </wp14:sizeRelH>
+                <wp14:sizeRelV relativeFrom="margin">
+                  <wp14:pctHeight>0</wp14:pctHeight>
+                </wp14:sizeRelV>
+              </wp:anchor>
+            </w:drawing>
+          </mc:Choice>
+          <mc:Fallback>
+            <w:pict>
+              <v:rect id="矩形 48" o:spid="_x0000_s1026" style="position:absolute;margin-left:240.6pt;margin-top:234.85pt;width:33.4pt;height:21.9pt;z-index:251717632;visibility:visible;mso-wrap-style:square;mso-width-percent:0;mso-height-percent:0;mso-wrap-distance-left:9pt;mso-wrap-distance-top:0;mso-wrap-distance-right:9pt;mso-wrap-distance-bottom:0;mso-position-horizontal:absolute;mso-position-horizontal-relative:text;mso-position-vertical:absolute;mso-position-vertical-relative:text;mso-width-percent:0;mso-height-percent:0;mso-width-relative:margin;mso-height-relative:margin;v-text-anchor:middle" o:gfxdata="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" filled="f" strokecolor="red" strokeweight="2pt"/>
+            </w:pict>
+          </mc:Fallback>
+        </mc:AlternateContent>
+      </w:r>
+      <w:r>
+        <w:rPr>
+          <w:noProof/>
+        </w:rPr>
+        <mc:AlternateContent>
+          <mc:Choice Requires="wps">
+            <w:drawing>
+              <wp:anchor distT="0" distB="0" distL="114300" distR="114300" simplePos="0" relativeHeight="251716608" behindDoc="0" locked="0" layoutInCell="1" allowOverlap="1" wp14:anchorId="042C9627" wp14:editId="3D890E71">
+                <wp:simplePos x="0" y="0"/>
+                <wp:positionH relativeFrom="column">
+                  <wp:posOffset>1680666</wp:posOffset>
+                </wp:positionH>
+                <wp:positionV relativeFrom="paragraph">
+                  <wp:posOffset>649224</wp:posOffset>
+                </wp:positionV>
+                <wp:extent cx="1367943" cy="277978"/>
+                <wp:effectExtent l="0" t="0" r="22860" b="27305"/>
+                <wp:wrapNone/>
+                <wp:docPr id="49" name="矩形 49"/>
+                <wp:cNvGraphicFramePr/>
+                <a:graphic xmlns:a="http://schemas.openxmlformats.org/drawingml/2006/main">
+                  <a:graphicData uri="http://schemas.microsoft.com/office/word/2010/wordprocessingShape">
+                    <wps:wsp>
+                      <wps:cNvSpPr/>
+                      <wps:spPr>
+                        <a:xfrm>
+                          <a:off x="0" y="0"/>
+                          <a:ext cx="1367943" cy="277978"/>
+                        </a:xfrm>
+                        <a:prstGeom prst="rect">
+                          <a:avLst/>
+                        </a:prstGeom>
+                        <a:noFill/>
+                        <a:ln>
+                          <a:solidFill>
+                            <a:srgbClr val="FF0000"/>
+                          </a:solidFill>
+                        </a:ln>
+                      </wps:spPr>
+                      <wps:style>
+                        <a:lnRef idx="2">
+                          <a:schemeClr val="accent1">
+                            <a:shade val="50000"/>
+                          </a:schemeClr>
+                        </a:lnRef>
+                        <a:fillRef idx="1">
+                          <a:schemeClr val="accent1"/>
+                        </a:fillRef>
+                        <a:effectRef idx="0">
+                          <a:schemeClr val="accent1"/>
+                        </a:effectRef>
+                        <a:fontRef idx="minor">
+                          <a:schemeClr val="lt1"/>
+                        </a:fontRef>
+                      </wps:style>
+                      <wps:bodyPr rot="0" spcFirstLastPara="0" vertOverflow="overflow" horzOverflow="overflow" vert="horz" wrap="square" lIns="91440" tIns="45720" rIns="91440" bIns="45720" numCol="1" spcCol="0" rtlCol="0" fromWordArt="0" anchor="ctr" anchorCtr="0" forceAA="0" compatLnSpc="1">
+                        <a:prstTxWarp prst="textNoShape">
+                          <a:avLst/>
+                        </a:prstTxWarp>
+                        <a:noAutofit/>
+                      </wps:bodyPr>
+                    </wps:wsp>
+                  </a:graphicData>
+                </a:graphic>
+                <wp14:sizeRelH relativeFrom="margin">
+                  <wp14:pctWidth>0</wp14:pctWidth>
+                </wp14:sizeRelH>
+                <wp14:sizeRelV relativeFrom="margin">
+                  <wp14:pctHeight>0</wp14:pctHeight>
+                </wp14:sizeRelV>
+              </wp:anchor>
+            </w:drawing>
+          </mc:Choice>
+          <mc:Fallback>
+            <w:pict>
+              <v:rect id="矩形 49" o:spid="_x0000_s1026" style="position:absolute;margin-left:132.35pt;margin-top:51.1pt;width:107.7pt;height:21.9pt;z-index:251716608;visibility:visible;mso-wrap-style:square;mso-width-percent:0;mso-height-percent:0;mso-wrap-distance-left:9pt;mso-wrap-distance-top:0;mso-wrap-distance-right:9pt;mso-wrap-distance-bottom:0;mso-position-horizontal:absolute;mso-position-horizontal-relative:text;mso-position-vertical:absolute;mso-position-vertical-relative:text;mso-width-percent:0;mso-height-percent:0;mso-width-relative:margin;mso-height-relative:margin;v-text-anchor:middle" o:gfxdata="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" filled="f" strokecolor="red" strokeweight="2pt"/>
+            </w:pict>
+          </mc:Fallback>
+        </mc:AlternateContent>
+      </w:r>
+      <w:r>
+        <w:rPr>
+          <w:noProof/>
+        </w:rPr>
+        <w:drawing>
+          <wp:inline distT="0" distB="0" distL="0" distR="0" wp14:anchorId="4DFBC856" wp14:editId="4F41696D">
+            <wp:extent cx="5259629" cy="3484504"/>
+            <wp:effectExtent l="0" t="0" r="0" b="1905"/>
+            <wp:docPr id="54" name="圖片 54"/>
+            <wp:cNvGraphicFramePr>
+              <a:graphicFrameLocks xmlns:a="http://schemas.openxmlformats.org/drawingml/2006/main" noChangeAspect="1"/>
+            </wp:cNvGraphicFramePr>
+            <a:graphic xmlns:a="http://schemas.openxmlformats.org/drawingml/2006/main">
+              <a:graphicData uri="http://schemas.openxmlformats.org/drawingml/2006/picture">
+                <pic:pic xmlns:pic="http://schemas.openxmlformats.org/drawingml/2006/picture">
+                  <pic:nvPicPr>
+                    <pic:cNvPr id="0" name=""/>
+                    <pic:cNvPicPr/>
+                  </pic:nvPicPr>
+                  <pic:blipFill>
+                    <a:blip r:embed="rId33"/>
+                    <a:stretch>
+                      <a:fillRect/>
+                    </a:stretch>
+                  </pic:blipFill>
+                  <pic:spPr>
+                    <a:xfrm>
+                      <a:off x="0" y="0"/>
+                      <a:ext cx="5264230" cy="3487552"/>
+                    </a:xfrm>
+                    <a:prstGeom prst="rect">
+                      <a:avLst/>
+                    </a:prstGeom>
+                  </pic:spPr>
+                </pic:pic>
+              </a:graphicData>
+            </a:graphic>
+          </wp:inline>
+        </w:drawing>
+      </w:r>
+    </w:p>
+    <w:p>
+      <w:pPr>
+        <w:widowControl/>
+      </w:pPr>
+      <w:r>
+        <w:br w:type="page"/>
+      </w:r>
+    </w:p>
+    <w:p>
+      <w:pPr>
+        <w:pStyle w:val="a8"/>
+        <w:numPr>
+          <w:ilvl w:val="1"/>
+          <w:numId w:val="3"/>
+        </w:numPr>
+        <w:ind w:leftChars="0"/>
+      </w:pPr>
+      <w:r>
+        <w:lastRenderedPageBreak/>
+        <w:t>輸入</w:t>
+      </w:r>
+      <w:r>
+        <w:t>SHA1</w:t>
+      </w:r>
+      <w:r>
+        <w:t>，儲存</w:t>
+      </w:r>
+    </w:p>
+    <w:p>
+      <w:pPr>
+        <w:pStyle w:val="a8"/>
+        <w:ind w:leftChars="0" w:left="1440"/>
+      </w:pPr>
+      <w:r>
+        <w:rPr>
+          <w:noProof/>
+        </w:rPr>
+        <mc:AlternateContent>
+          <mc:Choice Requires="wps">
+            <w:drawing>
+              <wp:anchor distT="0" distB="0" distL="114300" distR="114300" simplePos="0" relativeHeight="251719680" behindDoc="0" locked="0" layoutInCell="1" allowOverlap="1" wp14:anchorId="1B7660CD" wp14:editId="276C6906">
+                <wp:simplePos x="0" y="0"/>
+                <wp:positionH relativeFrom="column">
+                  <wp:posOffset>5352898</wp:posOffset>
+                </wp:positionH>
+                <wp:positionV relativeFrom="paragraph">
+                  <wp:posOffset>1457554</wp:posOffset>
+                </wp:positionV>
+                <wp:extent cx="614476" cy="277978"/>
+                <wp:effectExtent l="0" t="0" r="14605" b="27305"/>
+                <wp:wrapNone/>
+                <wp:docPr id="50" name="矩形 50"/>
+                <wp:cNvGraphicFramePr/>
+                <a:graphic xmlns:a="http://schemas.openxmlformats.org/drawingml/2006/main">
+                  <a:graphicData uri="http://schemas.microsoft.com/office/word/2010/wordprocessingShape">
+                    <wps:wsp>
+                      <wps:cNvSpPr/>
+                      <wps:spPr>
+                        <a:xfrm>
+                          <a:off x="0" y="0"/>
+                          <a:ext cx="614476" cy="277978"/>
+                        </a:xfrm>
+                        <a:prstGeom prst="rect">
+                          <a:avLst/>
+                        </a:prstGeom>
+                        <a:noFill/>
+                        <a:ln>
+                          <a:solidFill>
+                            <a:srgbClr val="FF0000"/>
+                          </a:solidFill>
+                        </a:ln>
+                      </wps:spPr>
+                      <wps:style>
+                        <a:lnRef idx="2">
+                          <a:schemeClr val="accent1">
+                            <a:shade val="50000"/>
+                          </a:schemeClr>
+                        </a:lnRef>
+                        <a:fillRef idx="1">
+                          <a:schemeClr val="accent1"/>
+                        </a:fillRef>
+                        <a:effectRef idx="0">
+                          <a:schemeClr val="accent1"/>
+                        </a:effectRef>
+                        <a:fontRef idx="minor">
+                          <a:schemeClr val="lt1"/>
+                        </a:fontRef>
+                      </wps:style>
+                      <wps:bodyPr rot="0" spcFirstLastPara="0" vertOverflow="overflow" horzOverflow="overflow" vert="horz" wrap="square" lIns="91440" tIns="45720" rIns="91440" bIns="45720" numCol="1" spcCol="0" rtlCol="0" fromWordArt="0" anchor="ctr" anchorCtr="0" forceAA="0" compatLnSpc="1">
+                        <a:prstTxWarp prst="textNoShape">
+                          <a:avLst/>
+                        </a:prstTxWarp>
+                        <a:noAutofit/>
+                      </wps:bodyPr>
+                    </wps:wsp>
+                  </a:graphicData>
+                </a:graphic>
+                <wp14:sizeRelH relativeFrom="margin">
+                  <wp14:pctWidth>0</wp14:pctWidth>
+                </wp14:sizeRelH>
+                <wp14:sizeRelV relativeFrom="margin">
+                  <wp14:pctHeight>0</wp14:pctHeight>
+                </wp14:sizeRelV>
+              </wp:anchor>
+            </w:drawing>
+          </mc:Choice>
+          <mc:Fallback>
+            <w:pict>
+              <v:rect id="矩形 50" o:spid="_x0000_s1026" style="position:absolute;margin-left:421.5pt;margin-top:114.75pt;width:48.4pt;height:21.9pt;z-index:251719680;visibility:visible;mso-wrap-style:square;mso-width-percent:0;mso-height-percent:0;mso-wrap-distance-left:9pt;mso-wrap-distance-top:0;mso-wrap-distance-right:9pt;mso-wrap-distance-bottom:0;mso-position-horizontal:absolute;mso-position-horizontal-relative:text;mso-position-vertical:absolute;mso-position-vertical-relative:text;mso-width-percent:0;mso-height-percent:0;mso-width-relative:margin;mso-height-relative:margin;v-text-anchor:middle" o:gfxdata="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" filled="f" strokecolor="red" strokeweight="2pt"/>
+            </w:pict>
+          </mc:Fallback>
+        </mc:AlternateContent>
+      </w:r>
+      <w:r>
+        <w:rPr>
+          <w:noProof/>
+        </w:rPr>
+        <mc:AlternateContent>
+          <mc:Choice Requires="wps">
+            <w:drawing>
+              <wp:anchor distT="0" distB="0" distL="114300" distR="114300" simplePos="0" relativeHeight="251718656" behindDoc="0" locked="0" layoutInCell="1" allowOverlap="1" wp14:anchorId="0505C8C6" wp14:editId="49F4133E">
+                <wp:simplePos x="0" y="0"/>
+                <wp:positionH relativeFrom="column">
+                  <wp:posOffset>1029614</wp:posOffset>
+                </wp:positionH>
+                <wp:positionV relativeFrom="paragraph">
+                  <wp:posOffset>1106424</wp:posOffset>
+                </wp:positionV>
+                <wp:extent cx="4937760" cy="277978"/>
+                <wp:effectExtent l="0" t="0" r="15240" b="27305"/>
+                <wp:wrapNone/>
+                <wp:docPr id="51" name="矩形 51"/>
+                <wp:cNvGraphicFramePr/>
+                <a:graphic xmlns:a="http://schemas.openxmlformats.org/drawingml/2006/main">
+                  <a:graphicData uri="http://schemas.microsoft.com/office/word/2010/wordprocessingShape">
+                    <wps:wsp>
+                      <wps:cNvSpPr/>
+                      <wps:spPr>
+                        <a:xfrm>
+                          <a:off x="0" y="0"/>
+                          <a:ext cx="4937760" cy="277978"/>
+                        </a:xfrm>
+                        <a:prstGeom prst="rect">
+                          <a:avLst/>
+                        </a:prstGeom>
+                        <a:noFill/>
+                        <a:ln>
+                          <a:solidFill>
+                            <a:srgbClr val="FF0000"/>
+                          </a:solidFill>
+                        </a:ln>
+                      </wps:spPr>
+                      <wps:style>
+                        <a:lnRef idx="2">
+                          <a:schemeClr val="accent1">
+                            <a:shade val="50000"/>
+                          </a:schemeClr>
+                        </a:lnRef>
+                        <a:fillRef idx="1">
+                          <a:schemeClr val="accent1"/>
+                        </a:fillRef>
+                        <a:effectRef idx="0">
+                          <a:schemeClr val="accent1"/>
+                        </a:effectRef>
+                        <a:fontRef idx="minor">
+                          <a:schemeClr val="lt1"/>
+                        </a:fontRef>
+                      </wps:style>
+                      <wps:bodyPr rot="0" spcFirstLastPara="0" vertOverflow="overflow" horzOverflow="overflow" vert="horz" wrap="square" lIns="91440" tIns="45720" rIns="91440" bIns="45720" numCol="1" spcCol="0" rtlCol="0" fromWordArt="0" anchor="ctr" anchorCtr="0" forceAA="0" compatLnSpc="1">
+                        <a:prstTxWarp prst="textNoShape">
+                          <a:avLst/>
+                        </a:prstTxWarp>
+                        <a:noAutofit/>
+                      </wps:bodyPr>
+                    </wps:wsp>
+                  </a:graphicData>
+                </a:graphic>
+                <wp14:sizeRelH relativeFrom="margin">
+                  <wp14:pctWidth>0</wp14:pctWidth>
+                </wp14:sizeRelH>
+                <wp14:sizeRelV relativeFrom="margin">
+                  <wp14:pctHeight>0</wp14:pctHeight>
+                </wp14:sizeRelV>
+              </wp:anchor>
+            </w:drawing>
+          </mc:Choice>
+          <mc:Fallback>
+            <w:pict>
+              <v:rect id="矩形 51" o:spid="_x0000_s1026" style="position:absolute;margin-left:81.05pt;margin-top:87.1pt;width:388.8pt;height:21.9pt;z-index:251718656;visibility:visible;mso-wrap-style:square;mso-width-percent:0;mso-height-percent:0;mso-wrap-distance-left:9pt;mso-wrap-distance-top:0;mso-wrap-distance-right:9pt;mso-wrap-distance-bottom:0;mso-position-horizontal:absolute;mso-position-horizontal-relative:text;mso-position-vertical:absolute;mso-position-vertical-relative:text;mso-width-percent:0;mso-height-percent:0;mso-width-relative:margin;mso-height-relative:margin;v-text-anchor:middle" o:gfxdata="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" filled="f" strokecolor="red" strokeweight="2pt"/>
+            </w:pict>
+          </mc:Fallback>
+        </mc:AlternateContent>
+      </w:r>
+      <w:r>
+        <w:rPr>
+          <w:noProof/>
+        </w:rPr>
+        <w:drawing>
+          <wp:inline distT="0" distB="0" distL="0" distR="0" wp14:anchorId="33931E05" wp14:editId="2DF38042">
+            <wp:extent cx="5274310" cy="2334981"/>
+            <wp:effectExtent l="0" t="0" r="2540" b="8255"/>
+            <wp:docPr id="55" name="圖片 55"/>
+            <wp:cNvGraphicFramePr>
+              <a:graphicFrameLocks xmlns:a="http://schemas.openxmlformats.org/drawingml/2006/main" noChangeAspect="1"/>
+            </wp:cNvGraphicFramePr>
+            <a:graphic xmlns:a="http://schemas.openxmlformats.org/drawingml/2006/main">
+              <a:graphicData uri="http://schemas.openxmlformats.org/drawingml/2006/picture">
+                <pic:pic xmlns:pic="http://schemas.openxmlformats.org/drawingml/2006/picture">
+                  <pic:nvPicPr>
+                    <pic:cNvPr id="0" name=""/>
+                    <pic:cNvPicPr/>
+                  </pic:nvPicPr>
+                  <pic:blipFill>
+                    <a:blip r:embed="rId34"/>
+                    <a:stretch>
+                      <a:fillRect/>
+                    </a:stretch>
+                  </pic:blipFill>
+                  <pic:spPr>
+                    <a:xfrm>
+                      <a:off x="0" y="0"/>
+                      <a:ext cx="5274310" cy="2334981"/>
+                    </a:xfrm>
+                    <a:prstGeom prst="rect">
+                      <a:avLst/>
+                    </a:prstGeom>
+                  </pic:spPr>
+                </pic:pic>
+              </a:graphicData>
+            </a:graphic>
+          </wp:inline>
+        </w:drawing>
+      </w:r>
+    </w:p>
+    <w:p>
+      <w:pPr>
+        <w:pStyle w:val="a8"/>
+        <w:ind w:leftChars="0" w:left="840"/>
+      </w:pPr>
+    </w:p>
+    <w:p>
+      <w:pPr>
+        <w:widowControl/>
+      </w:pPr>
+      <w:r>
+        <w:br w:type="page"/>
+      </w:r>
+    </w:p>
+    <w:p>
+      <w:pPr>
+        <w:pStyle w:val="3"/>
+        <w:numPr>
+          <w:ilvl w:val="1"/>
+          <w:numId w:val="6"/>
+        </w:numPr>
+      </w:pPr>
+      <w:r>
+        <w:lastRenderedPageBreak/>
+        <w:t>使用</w:t>
+      </w:r>
+      <w:r>
+        <w:t>Facebook</w:t>
+      </w:r>
+    </w:p>
+    <w:p>
+      <w:pPr>
+        <w:pStyle w:val="a8"/>
+        <w:numPr>
+          <w:ilvl w:val="0"/>
+          <w:numId w:val="3"/>
+        </w:numPr>
+        <w:ind w:leftChars="0"/>
+      </w:pPr>
+      <w:r>
+        <w:t>登入</w:t>
+      </w:r>
+      <w:r>
+        <w:t xml:space="preserve">Facebook Develop: </w:t>
+      </w:r>
+      <w:bookmarkStart w:id="4" w:name="_GoBack"/>
+      <w:r>
+        <w:fldChar w:fldCharType="begin"/>
+      </w:r>
+      <w:r>
+        <w:instrText xml:space="preserve"> HYPERLINK "</w:instrText>
+      </w:r>
+      <w:r>
+        <w:instrText>https://developers.facebook.com/</w:instrText>
+      </w:r>
+      <w:r>
+        <w:instrText xml:space="preserve">" </w:instrText>
+      </w:r>
+      <w:r>
+        <w:fldChar w:fldCharType="separate"/>
+      </w:r>
+      <w:r>
+        <w:rPr>
+          <w:rStyle w:val="a9"/>
+        </w:rPr>
+        <w:t>https://developers.facebook.com/</w:t>
+      </w:r>
+      <w:r>
+        <w:fldChar w:fldCharType="end"/>
+      </w:r>
+      <w:bookmarkEnd w:id="4"/>
+    </w:p>
+    <w:p>
+      <w:pPr>
+        <w:pStyle w:val="a8"/>
+        <w:ind w:leftChars="0" w:left="720"/>
+      </w:pPr>
+      <w:r>
+        <w:rPr>
+          <w:noProof/>
+        </w:rPr>
+        <mc:AlternateContent>
+          <mc:Choice Requires="wps">
+            <w:drawing>
+              <wp:anchor distT="0" distB="0" distL="114300" distR="114300" simplePos="0" relativeHeight="251725824" behindDoc="0" locked="0" layoutInCell="1" allowOverlap="1" wp14:anchorId="654505AE" wp14:editId="23F7DBB9">
+                <wp:simplePos x="0" y="0"/>
+                <wp:positionH relativeFrom="column">
+                  <wp:posOffset>5117541</wp:posOffset>
+                </wp:positionH>
+                <wp:positionV relativeFrom="paragraph">
+                  <wp:posOffset>31471</wp:posOffset>
+                </wp:positionV>
+                <wp:extent cx="614476" cy="277978"/>
+                <wp:effectExtent l="0" t="0" r="14605" b="27305"/>
+                <wp:wrapNone/>
+                <wp:docPr id="61" name="矩形 61"/>
+                <wp:cNvGraphicFramePr/>
+                <a:graphic xmlns:a="http://schemas.openxmlformats.org/drawingml/2006/main">
+                  <a:graphicData uri="http://schemas.microsoft.com/office/word/2010/wordprocessingShape">
+                    <wps:wsp>
+                      <wps:cNvSpPr/>
+                      <wps:spPr>
+                        <a:xfrm>
+                          <a:off x="0" y="0"/>
+                          <a:ext cx="614476" cy="277978"/>
+                        </a:xfrm>
+                        <a:prstGeom prst="rect">
+                          <a:avLst/>
+                        </a:prstGeom>
+                        <a:noFill/>
+                        <a:ln>
+                          <a:solidFill>
+                            <a:srgbClr val="FF0000"/>
+                          </a:solidFill>
+                        </a:ln>
+                      </wps:spPr>
+                      <wps:style>
+                        <a:lnRef idx="2">
+                          <a:schemeClr val="accent1">
+                            <a:shade val="50000"/>
+                          </a:schemeClr>
+                        </a:lnRef>
+                        <a:fillRef idx="1">
+                          <a:schemeClr val="accent1"/>
+                        </a:fillRef>
+                        <a:effectRef idx="0">
+                          <a:schemeClr val="accent1"/>
+                        </a:effectRef>
+                        <a:fontRef idx="minor">
+                          <a:schemeClr val="lt1"/>
+                        </a:fontRef>
+                      </wps:style>
+                      <wps:bodyPr rot="0" spcFirstLastPara="0" vertOverflow="overflow" horzOverflow="overflow" vert="horz" wrap="square" lIns="91440" tIns="45720" rIns="91440" bIns="45720" numCol="1" spcCol="0" rtlCol="0" fromWordArt="0" anchor="ctr" anchorCtr="0" forceAA="0" compatLnSpc="1">
+                        <a:prstTxWarp prst="textNoShape">
+                          <a:avLst/>
+                        </a:prstTxWarp>
+                        <a:noAutofit/>
+                      </wps:bodyPr>
+                    </wps:wsp>
+                  </a:graphicData>
+                </a:graphic>
+                <wp14:sizeRelH relativeFrom="margin">
+                  <wp14:pctWidth>0</wp14:pctWidth>
+                </wp14:sizeRelH>
+                <wp14:sizeRelV relativeFrom="margin">
+                  <wp14:pctHeight>0</wp14:pctHeight>
+                </wp14:sizeRelV>
+              </wp:anchor>
+            </w:drawing>
+          </mc:Choice>
+          <mc:Fallback>
+            <w:pict>
+              <v:rect id="矩形 61" o:spid="_x0000_s1026" style="position:absolute;margin-left:402.95pt;margin-top:2.5pt;width:48.4pt;height:21.9pt;z-index:251725824;visibility:visible;mso-wrap-style:square;mso-width-percent:0;mso-height-percent:0;mso-wrap-distance-left:9pt;mso-wrap-distance-top:0;mso-wrap-distance-right:9pt;mso-wrap-distance-bottom:0;mso-position-horizontal:absolute;mso-position-horizontal-relative:text;mso-position-vertical:absolute;mso-position-vertical-relative:text;mso-width-percent:0;mso-height-percent:0;mso-width-relative:margin;mso-height-relative:margin;v-text-anchor:middle" o:gfxdata="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" filled="f" strokecolor="red" strokeweight="2pt"/>
+            </w:pict>
+          </mc:Fallback>
+        </mc:AlternateContent>
+      </w:r>
+      <w:r>
+        <w:rPr>
+          <w:noProof/>
+        </w:rPr>
+        <w:drawing>
+          <wp:inline distT="0" distB="0" distL="0" distR="0" wp14:anchorId="76B5172E" wp14:editId="1C472AC9">
+            <wp:extent cx="5274310" cy="4506361"/>
+            <wp:effectExtent l="0" t="0" r="2540" b="8890"/>
+            <wp:docPr id="60" name="圖片 60"/>
+            <wp:cNvGraphicFramePr>
+              <a:graphicFrameLocks xmlns:a="http://schemas.openxmlformats.org/drawingml/2006/main" noChangeAspect="1"/>
+            </wp:cNvGraphicFramePr>
+            <a:graphic xmlns:a="http://schemas.openxmlformats.org/drawingml/2006/main">
+              <a:graphicData uri="http://schemas.openxmlformats.org/drawingml/2006/picture">
+                <pic:pic xmlns:pic="http://schemas.openxmlformats.org/drawingml/2006/picture">
+                  <pic:nvPicPr>
+                    <pic:cNvPr id="0" name=""/>
+                    <pic:cNvPicPr/>
+                  </pic:nvPicPr>
+                  <pic:blipFill>
+                    <a:blip r:embed="rId40"/>
+                    <a:stretch>
+                      <a:fillRect/>
+                    </a:stretch>
+                  </pic:blipFill>
+                  <pic:spPr>
+                    <a:xfrm>
+                      <a:off x="0" y="0"/>
+                      <a:ext cx="5274310" cy="4506361"/>
+                    </a:xfrm>
+                    <a:prstGeom prst="rect">
+                      <a:avLst/>
+                    </a:prstGeom>
+                  </pic:spPr>
+                </pic:pic>
+              </a:graphicData>
+            </a:graphic>
+          </wp:inline>
+        </w:drawing>
+      </w:r>
+    </w:p>
+    <w:p>
+      <w:pPr>
+        <w:widowControl/>
+      </w:pPr>
+      <w:r>
+        <w:br w:type="page"/>
+      </w:r>
+    </w:p>
+    <w:p>
+      <w:pPr>
+        <w:pStyle w:val="a8"/>
+        <w:numPr>
+          <w:ilvl w:val="0"/>
+          <w:numId w:val="3"/>
+        </w:numPr>
+        <w:ind w:leftChars="0"/>
+      </w:pPr>
+      <w:r>
+        <w:lastRenderedPageBreak/>
+        <w:t>建立應用程式</w:t>
+      </w:r>
+    </w:p>
+    <w:p>
+      <w:pPr>
+        <w:pStyle w:val="a8"/>
+        <w:ind w:leftChars="0" w:left="840"/>
+      </w:pPr>
+      <w:r>
+        <w:rPr>
+          <w:noProof/>
+        </w:rPr>
+        <mc:AlternateContent>
+          <mc:Choice Requires="wps">
+            <w:drawing>
+              <wp:anchor distT="0" distB="0" distL="114300" distR="114300" simplePos="0" relativeHeight="251727872" behindDoc="0" locked="0" layoutInCell="1" allowOverlap="1" wp14:anchorId="7F945BE1" wp14:editId="7995B4F4">
+                <wp:simplePos x="0" y="0"/>
+                <wp:positionH relativeFrom="column">
+                  <wp:posOffset>3827958</wp:posOffset>
+                </wp:positionH>
+                <wp:positionV relativeFrom="paragraph">
+                  <wp:posOffset>34493</wp:posOffset>
+                </wp:positionV>
+                <wp:extent cx="614045" cy="277495"/>
+                <wp:effectExtent l="0" t="0" r="14605" b="27305"/>
+                <wp:wrapNone/>
+                <wp:docPr id="64" name="矩形 64"/>
+                <wp:cNvGraphicFramePr/>
+                <a:graphic xmlns:a="http://schemas.openxmlformats.org/drawingml/2006/main">
+                  <a:graphicData uri="http://schemas.microsoft.com/office/word/2010/wordprocessingShape">
+                    <wps:wsp>
+                      <wps:cNvSpPr/>
+                      <wps:spPr>
+                        <a:xfrm>
+                          <a:off x="0" y="0"/>
+                          <a:ext cx="614045" cy="277495"/>
+                        </a:xfrm>
+                        <a:prstGeom prst="rect">
+                          <a:avLst/>
+                        </a:prstGeom>
+                        <a:noFill/>
+                        <a:ln>
+                          <a:solidFill>
+                            <a:srgbClr val="FF0000"/>
+                          </a:solidFill>
+                        </a:ln>
+                      </wps:spPr>
+                      <wps:style>
+                        <a:lnRef idx="2">
+                          <a:schemeClr val="accent1">
+                            <a:shade val="50000"/>
+                          </a:schemeClr>
+                        </a:lnRef>
+                        <a:fillRef idx="1">
+                          <a:schemeClr val="accent1"/>
+                        </a:fillRef>
+                        <a:effectRef idx="0">
+                          <a:schemeClr val="accent1"/>
+                        </a:effectRef>
+                        <a:fontRef idx="minor">
+                          <a:schemeClr val="lt1"/>
+                        </a:fontRef>
+                      </wps:style>
+                      <wps:bodyPr rot="0" spcFirstLastPara="0" vertOverflow="overflow" horzOverflow="overflow" vert="horz" wrap="square" lIns="91440" tIns="45720" rIns="91440" bIns="45720" numCol="1" spcCol="0" rtlCol="0" fromWordArt="0" anchor="ctr" anchorCtr="0" forceAA="0" compatLnSpc="1">
+                        <a:prstTxWarp prst="textNoShape">
+                          <a:avLst/>
+                        </a:prstTxWarp>
+                        <a:noAutofit/>
+                      </wps:bodyPr>
+                    </wps:wsp>
+                  </a:graphicData>
+                </a:graphic>
+                <wp14:sizeRelH relativeFrom="margin">
+                  <wp14:pctWidth>0</wp14:pctWidth>
+                </wp14:sizeRelH>
+                <wp14:sizeRelV relativeFrom="margin">
+                  <wp14:pctHeight>0</wp14:pctHeight>
+                </wp14:sizeRelV>
+              </wp:anchor>
+            </w:drawing>
+          </mc:Choice>
+          <mc:Fallback>
+            <w:pict>
+              <v:rect id="矩形 64" o:spid="_x0000_s1026" style="position:absolute;margin-left:301.4pt;margin-top:2.7pt;width:48.35pt;height:21.85pt;z-index:251727872;visibility:visible;mso-wrap-style:square;mso-width-percent:0;mso-height-percent:0;mso-wrap-distance-left:9pt;mso-wrap-distance-top:0;mso-wrap-distance-right:9pt;mso-wrap-distance-bottom:0;mso-position-horizontal:absolute;mso-position-horizontal-relative:text;mso-position-vertical:absolute;mso-position-vertical-relative:text;mso-width-percent:0;mso-height-percent:0;mso-width-relative:margin;mso-height-relative:margin;v-text-anchor:middle" o:gfxdata="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" filled="f" strokecolor="red" strokeweight="2pt"/>
+            </w:pict>
+          </mc:Fallback>
+        </mc:AlternateContent>
+      </w:r>
+      <w:r>
+        <w:rPr>
+          <w:noProof/>
+        </w:rPr>
+        <w:drawing>
+          <wp:inline distT="0" distB="0" distL="0" distR="0" wp14:anchorId="66C5C063" wp14:editId="2D1F465F">
+            <wp:extent cx="4264761" cy="3710935"/>
+            <wp:effectExtent l="0" t="0" r="2540" b="4445"/>
+            <wp:docPr id="63" name="圖片 63"/>
+            <wp:cNvGraphicFramePr>
+              <a:graphicFrameLocks xmlns:a="http://schemas.openxmlformats.org/drawingml/2006/main" noChangeAspect="1"/>
+            </wp:cNvGraphicFramePr>
+            <a:graphic xmlns:a="http://schemas.openxmlformats.org/drawingml/2006/main">
+              <a:graphicData uri="http://schemas.openxmlformats.org/drawingml/2006/picture">
+                <pic:pic xmlns:pic="http://schemas.openxmlformats.org/drawingml/2006/picture">
+                  <pic:nvPicPr>
+                    <pic:cNvPr id="0" name=""/>
+                    <pic:cNvPicPr/>
+                  </pic:nvPicPr>
+                  <pic:blipFill>
+                    <a:blip r:embed="rId41"/>
+                    <a:stretch>
+                      <a:fillRect/>
+                    </a:stretch>
+                  </pic:blipFill>
+                  <pic:spPr>
+                    <a:xfrm>
+                      <a:off x="0" y="0"/>
+                      <a:ext cx="4264802" cy="3710971"/>
+                    </a:xfrm>
+                    <a:prstGeom prst="rect">
+                      <a:avLst/>
+                    </a:prstGeom>
+                  </pic:spPr>
+                </pic:pic>
+              </a:graphicData>
+            </a:graphic>
+          </wp:inline>
+        </w:drawing>
+      </w:r>
+    </w:p>
+    <w:p>
+      <w:pPr>
+        <w:pStyle w:val="a8"/>
+        <w:ind w:leftChars="0" w:left="840"/>
+      </w:pPr>
+      <w:r>
+        <w:rPr>
+          <w:noProof/>
+        </w:rPr>
+        <w:drawing>
+          <wp:inline distT="0" distB="0" distL="0" distR="0" wp14:anchorId="4DAA6FBF" wp14:editId="35385B4B">
+            <wp:extent cx="5274310" cy="3671872"/>
+            <wp:effectExtent l="0" t="0" r="2540" b="5080"/>
+            <wp:docPr id="65" name="圖片 65"/>
+            <wp:cNvGraphicFramePr>
+              <a:graphicFrameLocks xmlns:a="http://schemas.openxmlformats.org/drawingml/2006/main" noChangeAspect="1"/>
+            </wp:cNvGraphicFramePr>
+            <a:graphic xmlns:a="http://schemas.openxmlformats.org/drawingml/2006/main">
+              <a:graphicData uri="http://schemas.openxmlformats.org/drawingml/2006/picture">
+                <pic:pic xmlns:pic="http://schemas.openxmlformats.org/drawingml/2006/picture">
+                  <pic:nvPicPr>
+                    <pic:cNvPr id="0" name=""/>
+                    <pic:cNvPicPr/>
+                  </pic:nvPicPr>
+                  <pic:blipFill>
+                    <a:blip r:embed="rId42"/>
+                    <a:stretch>
+                      <a:fillRect/>
+                    </a:stretch>
+                  </pic:blipFill>
+                  <pic:spPr>
+                    <a:xfrm>
+                      <a:off x="0" y="0"/>
+                      <a:ext cx="5274310" cy="3671872"/>
+                    </a:xfrm>
+                    <a:prstGeom prst="rect">
+                      <a:avLst/>
+                    </a:prstGeom>
+                  </pic:spPr>
+                </pic:pic>
+              </a:graphicData>
+            </a:graphic>
+          </wp:inline>
+        </w:drawing>
+      </w:r>
     </w:p>
     <w:sectPr>
       <w:pgSz w:w="11906" w:h="16838"/>
@@ -5261,6 +7650,7 @@
   <w:style w:type="character" w:default="1" w:styleId="a0">
     <w:name w:val="Default Paragraph Font"/>
     <w:uiPriority w:val="1"/>
+    <w:semiHidden/>
     <w:unhideWhenUsed/>
   </w:style>
   <w:style w:type="table" w:default="1" w:styleId="a1">
@@ -5651,6 +8041,7 @@
   <w:style w:type="character" w:default="1" w:styleId="a0">
     <w:name w:val="Default Paragraph Font"/>
     <w:uiPriority w:val="1"/>
+    <w:semiHidden/>
     <w:unhideWhenUsed/>
   </w:style>
   <w:style w:type="table" w:default="1" w:styleId="a1">
@@ -6056,47 +8447,6 @@
         </w:p>
       </w:docPartBody>
     </w:docPart>
-    <w:docPart>
-      <w:docPartPr>
-        <w:name w:val="81B0D90C5A204A199A701A91D0043209"/>
-        <w:category>
-          <w:name w:val="一般"/>
-          <w:gallery w:val="placeholder"/>
-        </w:category>
-        <w:types>
-          <w:type w:val="bbPlcHdr"/>
-        </w:types>
-        <w:behaviors>
-          <w:behavior w:val="content"/>
-        </w:behaviors>
-        <w:guid w:val="{188A0A9A-F791-4BC2-A7BE-2EAD04964783}"/>
-      </w:docPartPr>
-      <w:docPartBody>
-        <w:p>
-          <w:pPr>
-            <w:pStyle w:val="81B0D90C5A204A199A701A91D0043209"/>
-          </w:pPr>
-          <w:r>
-            <w:rPr>
-              <w:lang w:val="zh-TW"/>
-            </w:rPr>
-            <w:t>[</w:t>
-          </w:r>
-          <w:r>
-            <w:rPr>
-              <w:lang w:val="zh-TW"/>
-            </w:rPr>
-            <w:t>在此處鍵入文件摘要。摘要通常是文件內容的簡短摘要。在此處鍵入文件摘要。摘要通常是文件內容的簡短摘要。</w:t>
-          </w:r>
-          <w:r>
-            <w:rPr>
-              <w:lang w:val="zh-TW"/>
-            </w:rPr>
-            <w:t>]</w:t>
-          </w:r>
-        </w:p>
-      </w:docPartBody>
-    </w:docPart>
   </w:docParts>
 </w:glossaryDocument>
 </file>
@@ -6167,7 +8517,9 @@
   <w:rsids>
     <w:rsidRoot w:val="00D553BC"/>
     <w:rsid w:val="00200120"/>
+    <w:rsid w:val="00A21628"/>
     <w:rsid w:val="00D553BC"/>
+    <w:rsid w:val="00E34584"/>
   </w:rsids>
   <m:mathPr>
     <m:mathFont m:val="Cambria Math"/>
@@ -6969,7 +9321,7 @@
 </file>
 
 <file path=customXml/itemProps2.xml><?xml version="1.0" encoding="utf-8"?>
-<ds:datastoreItem xmlns:ds="http://schemas.openxmlformats.org/officeDocument/2006/customXml" ds:itemID="{701EB188-AF78-44A2-BA07-E7F88BABAEFF}">
+<ds:datastoreItem xmlns:ds="http://schemas.openxmlformats.org/officeDocument/2006/customXml" ds:itemID="{A65A05F9-E6D4-49A1-9FC4-00E501FCDDE2}">
   <ds:schemaRefs>
     <ds:schemaRef ds:uri="http://schemas.openxmlformats.org/officeDocument/2006/bibliography"/>
   </ds:schemaRefs>

</xml_diff>

<commit_message>
Modify Firebase Authentication DOC.
</commit_message>
<xml_diff>
--- a/Tutorial Document/Firebase Authentication.docx
+++ b/Tutorial Document/Firebase Authentication.docx
@@ -367,9 +367,6 @@
               <w:sdtPr>
                 <w:alias w:val="摘要"/>
                 <w:id w:val="8276291"/>
-                <w:placeholder>
-                  <w:docPart w:val="81B0D90C5A204A199A701A91D0043209"/>
-                </w:placeholder>
                 <w:showingPlcHdr/>
                 <w:dataBinding w:prefixMappings="xmlns:ns0='http://schemas.microsoft.com/office/2006/coverPageProps'" w:xpath="/ns0:CoverPageProperties[1]/ns0:Abstract[1]" w:storeItemID="{55AF091B-3C7A-41E3-B477-F2FDAA23CFDA}"/>
                 <w:text/>
@@ -6419,38 +6416,93 @@
         </w:numPr>
         <w:ind w:leftChars="0"/>
       </w:pPr>
+      <w:hyperlink r:id="rId40" w:history="1">
+        <w:r>
+          <w:rPr>
+            <w:rStyle w:val="a9"/>
+          </w:rPr>
+          <w:t>https://developers.facebook.com/docs/facebook-login/android/</w:t>
+        </w:r>
+      </w:hyperlink>
+    </w:p>
+    <w:p>
+      <w:pPr>
+        <w:pStyle w:val="a8"/>
+        <w:ind w:leftChars="0" w:left="840"/>
+      </w:pPr>
+      <w:bookmarkStart w:id="4" w:name="_GoBack"/>
+      <w:bookmarkEnd w:id="4"/>
+    </w:p>
+    <w:p>
+      <w:pPr>
+        <w:pStyle w:val="4"/>
+        <w:numPr>
+          <w:ilvl w:val="2"/>
+          <w:numId w:val="6"/>
+        </w:numPr>
+      </w:pPr>
+      <w:r>
+        <w:t>取得</w:t>
+      </w:r>
+      <w:r>
+        <w:t>"</w:t>
+      </w:r>
+      <w:r>
+        <w:rPr>
+          <w:rFonts w:hint="eastAsia"/>
+        </w:rPr>
+        <w:t>應用程式編號</w:t>
+      </w:r>
+      <w:r>
+        <w:t>"</w:t>
+      </w:r>
+      <w:r>
+        <w:t>與</w:t>
+      </w:r>
+      <w:r>
+        <w:t>"</w:t>
+      </w:r>
+      <w:r>
+        <w:rPr>
+          <w:rFonts w:hint="eastAsia"/>
+        </w:rPr>
+        <w:t>應用程式密</w:t>
+      </w:r>
+      <w:proofErr w:type="gramStart"/>
+      <w:r>
+        <w:rPr>
+          <w:rFonts w:hint="eastAsia"/>
+        </w:rPr>
+        <w:t>鑰</w:t>
+      </w:r>
+      <w:proofErr w:type="gramEnd"/>
+      <w:r>
+        <w:t>"</w:t>
+      </w:r>
+    </w:p>
+    <w:p>
+      <w:pPr>
+        <w:pStyle w:val="a8"/>
+        <w:numPr>
+          <w:ilvl w:val="0"/>
+          <w:numId w:val="3"/>
+        </w:numPr>
+        <w:ind w:leftChars="0"/>
+      </w:pPr>
       <w:r>
         <w:t>登入</w:t>
       </w:r>
       <w:r>
         <w:t xml:space="preserve">Facebook Develop: </w:t>
       </w:r>
-      <w:bookmarkStart w:id="4" w:name="_GoBack"/>
-      <w:r>
-        <w:fldChar w:fldCharType="begin"/>
-      </w:r>
-      <w:r>
-        <w:instrText xml:space="preserve"> HYPERLINK "</w:instrText>
-      </w:r>
-      <w:r>
-        <w:instrText>https://developers.facebook.com/</w:instrText>
-      </w:r>
-      <w:r>
-        <w:instrText xml:space="preserve">" </w:instrText>
-      </w:r>
-      <w:r>
-        <w:fldChar w:fldCharType="separate"/>
-      </w:r>
-      <w:r>
-        <w:rPr>
-          <w:rStyle w:val="a9"/>
-        </w:rPr>
-        <w:t>https://developers.facebook.com/</w:t>
-      </w:r>
-      <w:r>
-        <w:fldChar w:fldCharType="end"/>
-      </w:r>
-      <w:bookmarkEnd w:id="4"/>
+      <w:hyperlink r:id="rId41" w:history="1">
+        <w:r>
+          <w:rPr>
+            <w:rStyle w:val="a9"/>
+          </w:rPr>
+          <w:t>https://developers.facebook.com/</w:t>
+        </w:r>
+      </w:hyperlink>
     </w:p>
     <w:p>
       <w:pPr>
@@ -6557,7 +6609,7 @@
                     <pic:cNvPicPr/>
                   </pic:nvPicPr>
                   <pic:blipFill>
-                    <a:blip r:embed="rId40"/>
+                    <a:blip r:embed="rId42"/>
                     <a:stretch>
                       <a:fillRect/>
                     </a:stretch>
@@ -6705,7 +6757,7 @@
                     <pic:cNvPicPr/>
                   </pic:nvPicPr>
                   <pic:blipFill>
-                    <a:blip r:embed="rId41"/>
+                    <a:blip r:embed="rId43"/>
                     <a:stretch>
                       <a:fillRect/>
                     </a:stretch>
@@ -6751,7 +6803,7 @@
                     <pic:cNvPicPr/>
                   </pic:nvPicPr>
                   <pic:blipFill>
-                    <a:blip r:embed="rId42"/>
+                    <a:blip r:embed="rId44"/>
                     <a:stretch>
                       <a:fillRect/>
                     </a:stretch>
@@ -6770,6 +6822,1347 @@
             </a:graphic>
           </wp:inline>
         </w:drawing>
+      </w:r>
+    </w:p>
+    <w:p>
+      <w:pPr>
+        <w:widowControl/>
+      </w:pPr>
+      <w:r>
+        <w:br w:type="page"/>
+      </w:r>
+    </w:p>
+    <w:p>
+      <w:pPr>
+        <w:pStyle w:val="a8"/>
+        <w:numPr>
+          <w:ilvl w:val="0"/>
+          <w:numId w:val="3"/>
+        </w:numPr>
+        <w:ind w:leftChars="0"/>
+      </w:pPr>
+      <w:r>
+        <w:lastRenderedPageBreak/>
+        <w:t>選擇主控板</w:t>
+      </w:r>
+    </w:p>
+    <w:p>
+      <w:r>
+        <w:rPr>
+          <w:noProof/>
+        </w:rPr>
+        <mc:AlternateContent>
+          <mc:Choice Requires="wps">
+            <w:drawing>
+              <wp:anchor distT="0" distB="0" distL="114300" distR="114300" simplePos="0" relativeHeight="251729920" behindDoc="0" locked="0" layoutInCell="1" allowOverlap="1" wp14:anchorId="2E43DC2F" wp14:editId="7C62C3CC">
+                <wp:simplePos x="0" y="0"/>
+                <wp:positionH relativeFrom="column">
+                  <wp:posOffset>-1829</wp:posOffset>
+                </wp:positionH>
+                <wp:positionV relativeFrom="paragraph">
+                  <wp:posOffset>256033</wp:posOffset>
+                </wp:positionV>
+                <wp:extent cx="753466" cy="197510"/>
+                <wp:effectExtent l="0" t="0" r="27940" b="12065"/>
+                <wp:wrapNone/>
+                <wp:docPr id="66" name="矩形 66"/>
+                <wp:cNvGraphicFramePr/>
+                <a:graphic xmlns:a="http://schemas.openxmlformats.org/drawingml/2006/main">
+                  <a:graphicData uri="http://schemas.microsoft.com/office/word/2010/wordprocessingShape">
+                    <wps:wsp>
+                      <wps:cNvSpPr/>
+                      <wps:spPr>
+                        <a:xfrm>
+                          <a:off x="0" y="0"/>
+                          <a:ext cx="753466" cy="197510"/>
+                        </a:xfrm>
+                        <a:prstGeom prst="rect">
+                          <a:avLst/>
+                        </a:prstGeom>
+                        <a:noFill/>
+                        <a:ln>
+                          <a:solidFill>
+                            <a:srgbClr val="FF0000"/>
+                          </a:solidFill>
+                        </a:ln>
+                      </wps:spPr>
+                      <wps:style>
+                        <a:lnRef idx="2">
+                          <a:schemeClr val="accent1">
+                            <a:shade val="50000"/>
+                          </a:schemeClr>
+                        </a:lnRef>
+                        <a:fillRef idx="1">
+                          <a:schemeClr val="accent1"/>
+                        </a:fillRef>
+                        <a:effectRef idx="0">
+                          <a:schemeClr val="accent1"/>
+                        </a:effectRef>
+                        <a:fontRef idx="minor">
+                          <a:schemeClr val="lt1"/>
+                        </a:fontRef>
+                      </wps:style>
+                      <wps:bodyPr rot="0" spcFirstLastPara="0" vertOverflow="overflow" horzOverflow="overflow" vert="horz" wrap="square" lIns="91440" tIns="45720" rIns="91440" bIns="45720" numCol="1" spcCol="0" rtlCol="0" fromWordArt="0" anchor="ctr" anchorCtr="0" forceAA="0" compatLnSpc="1">
+                        <a:prstTxWarp prst="textNoShape">
+                          <a:avLst/>
+                        </a:prstTxWarp>
+                        <a:noAutofit/>
+                      </wps:bodyPr>
+                    </wps:wsp>
+                  </a:graphicData>
+                </a:graphic>
+                <wp14:sizeRelH relativeFrom="margin">
+                  <wp14:pctWidth>0</wp14:pctWidth>
+                </wp14:sizeRelH>
+                <wp14:sizeRelV relativeFrom="margin">
+                  <wp14:pctHeight>0</wp14:pctHeight>
+                </wp14:sizeRelV>
+              </wp:anchor>
+            </w:drawing>
+          </mc:Choice>
+          <mc:Fallback>
+            <w:pict>
+              <v:rect id="矩形 66" o:spid="_x0000_s1026" style="position:absolute;margin-left:-.15pt;margin-top:20.15pt;width:59.35pt;height:15.55pt;z-index:251729920;visibility:visible;mso-wrap-style:square;mso-width-percent:0;mso-height-percent:0;mso-wrap-distance-left:9pt;mso-wrap-distance-top:0;mso-wrap-distance-right:9pt;mso-wrap-distance-bottom:0;mso-position-horizontal:absolute;mso-position-horizontal-relative:text;mso-position-vertical:absolute;mso-position-vertical-relative:text;mso-width-percent:0;mso-height-percent:0;mso-width-relative:margin;mso-height-relative:margin;v-text-anchor:middle" o:gfxdata="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" filled="f" strokecolor="red" strokeweight="2pt"/>
+            </w:pict>
+          </mc:Fallback>
+        </mc:AlternateContent>
+      </w:r>
+      <w:r>
+        <w:rPr>
+          <w:noProof/>
+        </w:rPr>
+        <w:drawing>
+          <wp:inline distT="0" distB="0" distL="0" distR="0" wp14:anchorId="73FE694F" wp14:editId="021AF3D0">
+            <wp:extent cx="6256246" cy="2999232"/>
+            <wp:effectExtent l="0" t="0" r="0" b="0"/>
+            <wp:docPr id="62" name="圖片 62"/>
+            <wp:cNvGraphicFramePr>
+              <a:graphicFrameLocks xmlns:a="http://schemas.openxmlformats.org/drawingml/2006/main" noChangeAspect="1"/>
+            </wp:cNvGraphicFramePr>
+            <a:graphic xmlns:a="http://schemas.openxmlformats.org/drawingml/2006/main">
+              <a:graphicData uri="http://schemas.openxmlformats.org/drawingml/2006/picture">
+                <pic:pic xmlns:pic="http://schemas.openxmlformats.org/drawingml/2006/picture">
+                  <pic:nvPicPr>
+                    <pic:cNvPr id="0" name=""/>
+                    <pic:cNvPicPr/>
+                  </pic:nvPicPr>
+                  <pic:blipFill>
+                    <a:blip r:embed="rId45"/>
+                    <a:stretch>
+                      <a:fillRect/>
+                    </a:stretch>
+                  </pic:blipFill>
+                  <pic:spPr>
+                    <a:xfrm>
+                      <a:off x="0" y="0"/>
+                      <a:ext cx="6268021" cy="3004877"/>
+                    </a:xfrm>
+                    <a:prstGeom prst="rect">
+                      <a:avLst/>
+                    </a:prstGeom>
+                  </pic:spPr>
+                </pic:pic>
+              </a:graphicData>
+            </a:graphic>
+          </wp:inline>
+        </w:drawing>
+      </w:r>
+    </w:p>
+    <w:p>
+      <w:pPr>
+        <w:pStyle w:val="a8"/>
+        <w:numPr>
+          <w:ilvl w:val="0"/>
+          <w:numId w:val="3"/>
+        </w:numPr>
+        <w:ind w:leftChars="0"/>
+      </w:pPr>
+      <w:r>
+        <w:t>可看見</w:t>
+      </w:r>
+      <w:r>
+        <w:t>"</w:t>
+      </w:r>
+      <w:r>
+        <w:rPr>
+          <w:rFonts w:hint="eastAsia"/>
+        </w:rPr>
+        <w:t>應用程式編號</w:t>
+      </w:r>
+      <w:r>
+        <w:t>"</w:t>
+      </w:r>
+      <w:r>
+        <w:t>與</w:t>
+      </w:r>
+      <w:r>
+        <w:t>"</w:t>
+      </w:r>
+      <w:r>
+        <w:rPr>
+          <w:rFonts w:hint="eastAsia"/>
+        </w:rPr>
+        <w:t>應用程式密</w:t>
+      </w:r>
+      <w:proofErr w:type="gramStart"/>
+      <w:r>
+        <w:rPr>
+          <w:rFonts w:hint="eastAsia"/>
+        </w:rPr>
+        <w:t>鑰</w:t>
+      </w:r>
+      <w:proofErr w:type="gramEnd"/>
+      <w:r>
+        <w:t>"</w:t>
+      </w:r>
+      <w:r>
+        <w:t>。</w:t>
+      </w:r>
+    </w:p>
+    <w:p>
+      <w:pPr>
+        <w:pStyle w:val="a8"/>
+        <w:ind w:leftChars="0" w:left="840"/>
+      </w:pPr>
+      <w:r>
+        <w:t>在</w:t>
+      </w:r>
+      <w:r>
+        <w:t>"</w:t>
+      </w:r>
+      <w:r>
+        <w:rPr>
+          <w:rFonts w:hint="eastAsia"/>
+        </w:rPr>
+        <w:t>應用程式密</w:t>
+      </w:r>
+      <w:proofErr w:type="gramStart"/>
+      <w:r>
+        <w:rPr>
+          <w:rFonts w:hint="eastAsia"/>
+        </w:rPr>
+        <w:t>鑰</w:t>
+      </w:r>
+      <w:proofErr w:type="gramEnd"/>
+      <w:r>
+        <w:t>"</w:t>
+      </w:r>
+      <w:r>
+        <w:t>旁按下</w:t>
+      </w:r>
+      <w:r>
+        <w:t>"</w:t>
+      </w:r>
+      <w:r>
+        <w:t>顯示</w:t>
+      </w:r>
+      <w:r>
+        <w:t>"</w:t>
+      </w:r>
+      <w:r>
+        <w:t>即可看明碼。</w:t>
+      </w:r>
+    </w:p>
+    <w:p>
+      <w:r>
+        <w:rPr>
+          <w:noProof/>
+        </w:rPr>
+        <mc:AlternateContent>
+          <mc:Choice Requires="wps">
+            <w:drawing>
+              <wp:anchor distT="0" distB="0" distL="114300" distR="114300" simplePos="0" relativeHeight="251734016" behindDoc="0" locked="0" layoutInCell="1" allowOverlap="1" wp14:anchorId="79D69E58" wp14:editId="3985A0A9">
+                <wp:simplePos x="0" y="0"/>
+                <wp:positionH relativeFrom="column">
+                  <wp:posOffset>2675534</wp:posOffset>
+                </wp:positionH>
+                <wp:positionV relativeFrom="paragraph">
+                  <wp:posOffset>958291</wp:posOffset>
+                </wp:positionV>
+                <wp:extent cx="2392020" cy="285293"/>
+                <wp:effectExtent l="0" t="0" r="27940" b="19685"/>
+                <wp:wrapNone/>
+                <wp:docPr id="70" name="矩形 70"/>
+                <wp:cNvGraphicFramePr/>
+                <a:graphic xmlns:a="http://schemas.openxmlformats.org/drawingml/2006/main">
+                  <a:graphicData uri="http://schemas.microsoft.com/office/word/2010/wordprocessingShape">
+                    <wps:wsp>
+                      <wps:cNvSpPr/>
+                      <wps:spPr>
+                        <a:xfrm>
+                          <a:off x="0" y="0"/>
+                          <a:ext cx="2392020" cy="285293"/>
+                        </a:xfrm>
+                        <a:prstGeom prst="rect">
+                          <a:avLst/>
+                        </a:prstGeom>
+                        <a:noFill/>
+                        <a:ln>
+                          <a:solidFill>
+                            <a:srgbClr val="FF0000"/>
+                          </a:solidFill>
+                        </a:ln>
+                      </wps:spPr>
+                      <wps:style>
+                        <a:lnRef idx="2">
+                          <a:schemeClr val="accent1">
+                            <a:shade val="50000"/>
+                          </a:schemeClr>
+                        </a:lnRef>
+                        <a:fillRef idx="1">
+                          <a:schemeClr val="accent1"/>
+                        </a:fillRef>
+                        <a:effectRef idx="0">
+                          <a:schemeClr val="accent1"/>
+                        </a:effectRef>
+                        <a:fontRef idx="minor">
+                          <a:schemeClr val="lt1"/>
+                        </a:fontRef>
+                      </wps:style>
+                      <wps:bodyPr rot="0" spcFirstLastPara="0" vertOverflow="overflow" horzOverflow="overflow" vert="horz" wrap="square" lIns="91440" tIns="45720" rIns="91440" bIns="45720" numCol="1" spcCol="0" rtlCol="0" fromWordArt="0" anchor="ctr" anchorCtr="0" forceAA="0" compatLnSpc="1">
+                        <a:prstTxWarp prst="textNoShape">
+                          <a:avLst/>
+                        </a:prstTxWarp>
+                        <a:noAutofit/>
+                      </wps:bodyPr>
+                    </wps:wsp>
+                  </a:graphicData>
+                </a:graphic>
+                <wp14:sizeRelH relativeFrom="margin">
+                  <wp14:pctWidth>0</wp14:pctWidth>
+                </wp14:sizeRelH>
+                <wp14:sizeRelV relativeFrom="margin">
+                  <wp14:pctHeight>0</wp14:pctHeight>
+                </wp14:sizeRelV>
+              </wp:anchor>
+            </w:drawing>
+          </mc:Choice>
+          <mc:Fallback>
+            <w:pict>
+              <v:rect id="矩形 70" o:spid="_x0000_s1026" style="position:absolute;margin-left:210.65pt;margin-top:75.45pt;width:188.35pt;height:22.45pt;z-index:251734016;visibility:visible;mso-wrap-style:square;mso-width-percent:0;mso-height-percent:0;mso-wrap-distance-left:9pt;mso-wrap-distance-top:0;mso-wrap-distance-right:9pt;mso-wrap-distance-bottom:0;mso-position-horizontal:absolute;mso-position-horizontal-relative:text;mso-position-vertical:absolute;mso-position-vertical-relative:text;mso-width-percent:0;mso-height-percent:0;mso-width-relative:margin;mso-height-relative:margin;v-text-anchor:middle" o:gfxdata="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" filled="f" strokecolor="red" strokeweight="2pt"/>
+            </w:pict>
+          </mc:Fallback>
+        </mc:AlternateContent>
+      </w:r>
+      <w:r>
+        <w:rPr>
+          <w:noProof/>
+        </w:rPr>
+        <mc:AlternateContent>
+          <mc:Choice Requires="wps">
+            <w:drawing>
+              <wp:anchor distT="0" distB="0" distL="114300" distR="114300" simplePos="0" relativeHeight="251731968" behindDoc="0" locked="0" layoutInCell="1" allowOverlap="1" wp14:anchorId="394467D8" wp14:editId="10509227">
+                <wp:simplePos x="0" y="0"/>
+                <wp:positionH relativeFrom="column">
+                  <wp:posOffset>3209543</wp:posOffset>
+                </wp:positionH>
+                <wp:positionV relativeFrom="paragraph">
+                  <wp:posOffset>694944</wp:posOffset>
+                </wp:positionV>
+                <wp:extent cx="1858061" cy="263347"/>
+                <wp:effectExtent l="0" t="0" r="27940" b="22860"/>
+                <wp:wrapNone/>
+                <wp:docPr id="69" name="矩形 69"/>
+                <wp:cNvGraphicFramePr/>
+                <a:graphic xmlns:a="http://schemas.openxmlformats.org/drawingml/2006/main">
+                  <a:graphicData uri="http://schemas.microsoft.com/office/word/2010/wordprocessingShape">
+                    <wps:wsp>
+                      <wps:cNvSpPr/>
+                      <wps:spPr>
+                        <a:xfrm>
+                          <a:off x="0" y="0"/>
+                          <a:ext cx="1858061" cy="263347"/>
+                        </a:xfrm>
+                        <a:prstGeom prst="rect">
+                          <a:avLst/>
+                        </a:prstGeom>
+                        <a:noFill/>
+                        <a:ln>
+                          <a:solidFill>
+                            <a:srgbClr val="FF0000"/>
+                          </a:solidFill>
+                        </a:ln>
+                      </wps:spPr>
+                      <wps:style>
+                        <a:lnRef idx="2">
+                          <a:schemeClr val="accent1">
+                            <a:shade val="50000"/>
+                          </a:schemeClr>
+                        </a:lnRef>
+                        <a:fillRef idx="1">
+                          <a:schemeClr val="accent1"/>
+                        </a:fillRef>
+                        <a:effectRef idx="0">
+                          <a:schemeClr val="accent1"/>
+                        </a:effectRef>
+                        <a:fontRef idx="minor">
+                          <a:schemeClr val="lt1"/>
+                        </a:fontRef>
+                      </wps:style>
+                      <wps:bodyPr rot="0" spcFirstLastPara="0" vertOverflow="overflow" horzOverflow="overflow" vert="horz" wrap="square" lIns="91440" tIns="45720" rIns="91440" bIns="45720" numCol="1" spcCol="0" rtlCol="0" fromWordArt="0" anchor="ctr" anchorCtr="0" forceAA="0" compatLnSpc="1">
+                        <a:prstTxWarp prst="textNoShape">
+                          <a:avLst/>
+                        </a:prstTxWarp>
+                        <a:noAutofit/>
+                      </wps:bodyPr>
+                    </wps:wsp>
+                  </a:graphicData>
+                </a:graphic>
+                <wp14:sizeRelH relativeFrom="margin">
+                  <wp14:pctWidth>0</wp14:pctWidth>
+                </wp14:sizeRelH>
+                <wp14:sizeRelV relativeFrom="margin">
+                  <wp14:pctHeight>0</wp14:pctHeight>
+                </wp14:sizeRelV>
+              </wp:anchor>
+            </w:drawing>
+          </mc:Choice>
+          <mc:Fallback>
+            <w:pict>
+              <v:rect id="矩形 69" o:spid="_x0000_s1026" style="position:absolute;margin-left:252.7pt;margin-top:54.7pt;width:146.3pt;height:20.75pt;z-index:251731968;visibility:visible;mso-wrap-style:square;mso-width-percent:0;mso-height-percent:0;mso-wrap-distance-left:9pt;mso-wrap-distance-top:0;mso-wrap-distance-right:9pt;mso-wrap-distance-bottom:0;mso-position-horizontal:absolute;mso-position-horizontal-relative:text;mso-position-vertical:absolute;mso-position-vertical-relative:text;mso-width-percent:0;mso-height-percent:0;mso-width-relative:margin;mso-height-relative:margin;v-text-anchor:middle" o:gfxdata="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" filled="f" strokecolor="red" strokeweight="2pt"/>
+            </w:pict>
+          </mc:Fallback>
+        </mc:AlternateContent>
+      </w:r>
+      <w:r>
+        <w:rPr>
+          <w:noProof/>
+        </w:rPr>
+        <w:drawing>
+          <wp:inline distT="0" distB="0" distL="0" distR="0" wp14:anchorId="3077FAAC" wp14:editId="5C8CA17A">
+            <wp:extent cx="6174612" cy="1828800"/>
+            <wp:effectExtent l="0" t="0" r="0" b="0"/>
+            <wp:docPr id="68" name="圖片 68"/>
+            <wp:cNvGraphicFramePr>
+              <a:graphicFrameLocks xmlns:a="http://schemas.openxmlformats.org/drawingml/2006/main" noChangeAspect="1"/>
+            </wp:cNvGraphicFramePr>
+            <a:graphic xmlns:a="http://schemas.openxmlformats.org/drawingml/2006/main">
+              <a:graphicData uri="http://schemas.openxmlformats.org/drawingml/2006/picture">
+                <pic:pic xmlns:pic="http://schemas.openxmlformats.org/drawingml/2006/picture">
+                  <pic:nvPicPr>
+                    <pic:cNvPr id="0" name=""/>
+                    <pic:cNvPicPr/>
+                  </pic:nvPicPr>
+                  <pic:blipFill>
+                    <a:blip r:embed="rId46"/>
+                    <a:stretch>
+                      <a:fillRect/>
+                    </a:stretch>
+                  </pic:blipFill>
+                  <pic:spPr>
+                    <a:xfrm>
+                      <a:off x="0" y="0"/>
+                      <a:ext cx="6174672" cy="1828818"/>
+                    </a:xfrm>
+                    <a:prstGeom prst="rect">
+                      <a:avLst/>
+                    </a:prstGeom>
+                  </pic:spPr>
+                </pic:pic>
+              </a:graphicData>
+            </a:graphic>
+          </wp:inline>
+        </w:drawing>
+      </w:r>
+    </w:p>
+    <w:p/>
+    <w:p>
+      <w:pPr>
+        <w:widowControl/>
+      </w:pPr>
+      <w:r>
+        <w:br w:type="page"/>
+      </w:r>
+    </w:p>
+    <w:p>
+      <w:pPr>
+        <w:pStyle w:val="4"/>
+        <w:numPr>
+          <w:ilvl w:val="2"/>
+          <w:numId w:val="6"/>
+        </w:numPr>
+      </w:pPr>
+      <w:r>
+        <w:lastRenderedPageBreak/>
+        <w:t>在</w:t>
+      </w:r>
+      <w:r>
+        <w:t>Firebase</w:t>
+      </w:r>
+      <w:r>
+        <w:t>上設定</w:t>
+      </w:r>
+    </w:p>
+    <w:p>
+      <w:pPr>
+        <w:pStyle w:val="a8"/>
+        <w:numPr>
+          <w:ilvl w:val="0"/>
+          <w:numId w:val="3"/>
+        </w:numPr>
+        <w:ind w:leftChars="0"/>
+      </w:pPr>
+      <w:r>
+        <w:t>開啟</w:t>
+      </w:r>
+      <w:r>
+        <w:t>Facebook</w:t>
+      </w:r>
+      <w:r>
+        <w:t>功能</w:t>
+      </w:r>
+    </w:p>
+    <w:p>
+      <w:r>
+        <w:rPr>
+          <w:noProof/>
+        </w:rPr>
+        <mc:AlternateContent>
+          <mc:Choice Requires="wps">
+            <w:drawing>
+              <wp:anchor distT="0" distB="0" distL="114300" distR="114300" simplePos="0" relativeHeight="251736064" behindDoc="0" locked="0" layoutInCell="1" allowOverlap="1" wp14:anchorId="4B933329" wp14:editId="691E917F">
+                <wp:simplePos x="0" y="0"/>
+                <wp:positionH relativeFrom="column">
+                  <wp:posOffset>4884725</wp:posOffset>
+                </wp:positionH>
+                <wp:positionV relativeFrom="paragraph">
+                  <wp:posOffset>1250899</wp:posOffset>
+                </wp:positionV>
+                <wp:extent cx="336499" cy="285293"/>
+                <wp:effectExtent l="0" t="0" r="26035" b="19685"/>
+                <wp:wrapNone/>
+                <wp:docPr id="73" name="矩形 73"/>
+                <wp:cNvGraphicFramePr/>
+                <a:graphic xmlns:a="http://schemas.openxmlformats.org/drawingml/2006/main">
+                  <a:graphicData uri="http://schemas.microsoft.com/office/word/2010/wordprocessingShape">
+                    <wps:wsp>
+                      <wps:cNvSpPr/>
+                      <wps:spPr>
+                        <a:xfrm>
+                          <a:off x="0" y="0"/>
+                          <a:ext cx="336499" cy="285293"/>
+                        </a:xfrm>
+                        <a:prstGeom prst="rect">
+                          <a:avLst/>
+                        </a:prstGeom>
+                        <a:noFill/>
+                        <a:ln>
+                          <a:solidFill>
+                            <a:srgbClr val="FF0000"/>
+                          </a:solidFill>
+                        </a:ln>
+                      </wps:spPr>
+                      <wps:style>
+                        <a:lnRef idx="2">
+                          <a:schemeClr val="accent1">
+                            <a:shade val="50000"/>
+                          </a:schemeClr>
+                        </a:lnRef>
+                        <a:fillRef idx="1">
+                          <a:schemeClr val="accent1"/>
+                        </a:fillRef>
+                        <a:effectRef idx="0">
+                          <a:schemeClr val="accent1"/>
+                        </a:effectRef>
+                        <a:fontRef idx="minor">
+                          <a:schemeClr val="lt1"/>
+                        </a:fontRef>
+                      </wps:style>
+                      <wps:bodyPr rot="0" spcFirstLastPara="0" vertOverflow="overflow" horzOverflow="overflow" vert="horz" wrap="square" lIns="91440" tIns="45720" rIns="91440" bIns="45720" numCol="1" spcCol="0" rtlCol="0" fromWordArt="0" anchor="ctr" anchorCtr="0" forceAA="0" compatLnSpc="1">
+                        <a:prstTxWarp prst="textNoShape">
+                          <a:avLst/>
+                        </a:prstTxWarp>
+                        <a:noAutofit/>
+                      </wps:bodyPr>
+                    </wps:wsp>
+                  </a:graphicData>
+                </a:graphic>
+                <wp14:sizeRelH relativeFrom="margin">
+                  <wp14:pctWidth>0</wp14:pctWidth>
+                </wp14:sizeRelH>
+                <wp14:sizeRelV relativeFrom="margin">
+                  <wp14:pctHeight>0</wp14:pctHeight>
+                </wp14:sizeRelV>
+              </wp:anchor>
+            </w:drawing>
+          </mc:Choice>
+          <mc:Fallback>
+            <w:pict>
+              <v:rect id="矩形 73" o:spid="_x0000_s1026" style="position:absolute;margin-left:384.6pt;margin-top:98.5pt;width:26.5pt;height:22.45pt;z-index:251736064;visibility:visible;mso-wrap-style:square;mso-width-percent:0;mso-height-percent:0;mso-wrap-distance-left:9pt;mso-wrap-distance-top:0;mso-wrap-distance-right:9pt;mso-wrap-distance-bottom:0;mso-position-horizontal:absolute;mso-position-horizontal-relative:text;mso-position-vertical:absolute;mso-position-vertical-relative:text;mso-width-percent:0;mso-height-percent:0;mso-width-relative:margin;mso-height-relative:margin;v-text-anchor:middle" o:gfxdata="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" filled="f" strokecolor="red" strokeweight="2pt"/>
+            </w:pict>
+          </mc:Fallback>
+        </mc:AlternateContent>
+      </w:r>
+      <w:r>
+        <w:rPr>
+          <w:noProof/>
+        </w:rPr>
+        <w:drawing>
+          <wp:inline distT="0" distB="0" distL="0" distR="0" wp14:anchorId="54C09AAA" wp14:editId="7BFA4A50">
+            <wp:extent cx="5274310" cy="2363672"/>
+            <wp:effectExtent l="0" t="0" r="2540" b="0"/>
+            <wp:docPr id="72" name="圖片 72"/>
+            <wp:cNvGraphicFramePr>
+              <a:graphicFrameLocks xmlns:a="http://schemas.openxmlformats.org/drawingml/2006/main" noChangeAspect="1"/>
+            </wp:cNvGraphicFramePr>
+            <a:graphic xmlns:a="http://schemas.openxmlformats.org/drawingml/2006/main">
+              <a:graphicData uri="http://schemas.openxmlformats.org/drawingml/2006/picture">
+                <pic:pic xmlns:pic="http://schemas.openxmlformats.org/drawingml/2006/picture">
+                  <pic:nvPicPr>
+                    <pic:cNvPr id="0" name=""/>
+                    <pic:cNvPicPr/>
+                  </pic:nvPicPr>
+                  <pic:blipFill>
+                    <a:blip r:embed="rId47"/>
+                    <a:stretch>
+                      <a:fillRect/>
+                    </a:stretch>
+                  </pic:blipFill>
+                  <pic:spPr>
+                    <a:xfrm>
+                      <a:off x="0" y="0"/>
+                      <a:ext cx="5274310" cy="2363672"/>
+                    </a:xfrm>
+                    <a:prstGeom prst="rect">
+                      <a:avLst/>
+                    </a:prstGeom>
+                  </pic:spPr>
+                </pic:pic>
+              </a:graphicData>
+            </a:graphic>
+          </wp:inline>
+        </w:drawing>
+      </w:r>
+    </w:p>
+    <w:p>
+      <w:pPr>
+        <w:pStyle w:val="a8"/>
+        <w:numPr>
+          <w:ilvl w:val="0"/>
+          <w:numId w:val="3"/>
+        </w:numPr>
+        <w:ind w:leftChars="0"/>
+      </w:pPr>
+      <w:r>
+        <w:t>填入</w:t>
+      </w:r>
+      <w:r>
+        <w:t>"</w:t>
+      </w:r>
+      <w:r>
+        <w:rPr>
+          <w:rFonts w:hint="eastAsia"/>
+        </w:rPr>
+        <w:t>應用程式編號</w:t>
+      </w:r>
+      <w:r>
+        <w:t>"</w:t>
+      </w:r>
+      <w:r>
+        <w:t>與</w:t>
+      </w:r>
+      <w:r>
+        <w:t>"</w:t>
+      </w:r>
+      <w:r>
+        <w:rPr>
+          <w:rFonts w:hint="eastAsia"/>
+        </w:rPr>
+        <w:t>應用程式密</w:t>
+      </w:r>
+      <w:proofErr w:type="gramStart"/>
+      <w:r>
+        <w:rPr>
+          <w:rFonts w:hint="eastAsia"/>
+        </w:rPr>
+        <w:t>鑰</w:t>
+      </w:r>
+      <w:proofErr w:type="gramEnd"/>
+      <w:r>
+        <w:t>"</w:t>
+      </w:r>
+    </w:p>
+    <w:p>
+      <w:r>
+        <w:rPr>
+          <w:noProof/>
+        </w:rPr>
+        <mc:AlternateContent>
+          <mc:Choice Requires="wps">
+            <w:drawing>
+              <wp:anchor distT="0" distB="0" distL="114300" distR="114300" simplePos="0" relativeHeight="251743232" behindDoc="0" locked="0" layoutInCell="1" allowOverlap="1" wp14:anchorId="5CEB40F4" wp14:editId="4827B545">
+                <wp:simplePos x="0" y="0"/>
+                <wp:positionH relativeFrom="column">
+                  <wp:posOffset>4643323</wp:posOffset>
+                </wp:positionH>
+                <wp:positionV relativeFrom="paragraph">
+                  <wp:posOffset>1236269</wp:posOffset>
+                </wp:positionV>
+                <wp:extent cx="1272540" cy="612140"/>
+                <wp:effectExtent l="228600" t="0" r="22860" b="16510"/>
+                <wp:wrapNone/>
+                <wp:docPr id="79" name="矩形圖說文字 79"/>
+                <wp:cNvGraphicFramePr/>
+                <a:graphic xmlns:a="http://schemas.openxmlformats.org/drawingml/2006/main">
+                  <a:graphicData uri="http://schemas.microsoft.com/office/word/2010/wordprocessingShape">
+                    <wps:wsp>
+                      <wps:cNvSpPr/>
+                      <wps:spPr>
+                        <a:xfrm>
+                          <a:off x="0" y="0"/>
+                          <a:ext cx="1272540" cy="612140"/>
+                        </a:xfrm>
+                        <a:prstGeom prst="wedgeRectCallout">
+                          <a:avLst>
+                            <a:gd name="adj1" fmla="val -67085"/>
+                            <a:gd name="adj2" fmla="val -13982"/>
+                          </a:avLst>
+                        </a:prstGeom>
+                      </wps:spPr>
+                      <wps:style>
+                        <a:lnRef idx="2">
+                          <a:schemeClr val="accent1">
+                            <a:shade val="50000"/>
+                          </a:schemeClr>
+                        </a:lnRef>
+                        <a:fillRef idx="1">
+                          <a:schemeClr val="accent1"/>
+                        </a:fillRef>
+                        <a:effectRef idx="0">
+                          <a:schemeClr val="accent1"/>
+                        </a:effectRef>
+                        <a:fontRef idx="minor">
+                          <a:schemeClr val="lt1"/>
+                        </a:fontRef>
+                      </wps:style>
+                      <wps:txbx>
+                        <w:txbxContent>
+                          <w:p>
+                            <w:pPr>
+                              <w:jc w:val="center"/>
+                            </w:pPr>
+                            <w:r>
+                              <w:rPr>
+                                <w:rFonts w:hint="eastAsia"/>
+                              </w:rPr>
+                              <w:t>應用程式密</w:t>
+                            </w:r>
+                            <w:proofErr w:type="gramStart"/>
+                            <w:r>
+                              <w:rPr>
+                                <w:rFonts w:hint="eastAsia"/>
+                              </w:rPr>
+                              <w:t>鑰</w:t>
+                            </w:r>
+                            <w:proofErr w:type="gramEnd"/>
+                          </w:p>
+                        </w:txbxContent>
+                      </wps:txbx>
+                      <wps:bodyPr rot="0" spcFirstLastPara="0" vertOverflow="overflow" horzOverflow="overflow" vert="horz" wrap="square" lIns="91440" tIns="45720" rIns="91440" bIns="45720" numCol="1" spcCol="0" rtlCol="0" fromWordArt="0" anchor="ctr" anchorCtr="0" forceAA="0" compatLnSpc="1">
+                        <a:prstTxWarp prst="textNoShape">
+                          <a:avLst/>
+                        </a:prstTxWarp>
+                        <a:noAutofit/>
+                      </wps:bodyPr>
+                    </wps:wsp>
+                  </a:graphicData>
+                </a:graphic>
+                <wp14:sizeRelH relativeFrom="margin">
+                  <wp14:pctWidth>0</wp14:pctWidth>
+                </wp14:sizeRelH>
+              </wp:anchor>
+            </w:drawing>
+          </mc:Choice>
+          <mc:Fallback>
+            <w:pict>
+              <v:shapetype id="_x0000_t61" coordsize="21600,21600" o:spt="61" adj="1350,25920" path="m,l0@8@12@24,0@9,,21600@6,21600@15@27@7,21600,21600,21600,21600@9@18@30,21600@8,21600,0@7,0@21@33@6,xe">
+                <v:stroke joinstyle="miter"/>
+                <v:formulas>
+                  <v:f eqn="sum 10800 0 #0"/>
+                  <v:f eqn="sum 10800 0 #1"/>
+                  <v:f eqn="sum #0 0 #1"/>
+                  <v:f eqn="sum @0 @1 0"/>
+                  <v:f eqn="sum 21600 0 #0"/>
+                  <v:f eqn="sum 21600 0 #1"/>
+                  <v:f eqn="if @0 3600 12600"/>
+                  <v:f eqn="if @0 9000 18000"/>
+                  <v:f eqn="if @1 3600 12600"/>
+                  <v:f eqn="if @1 9000 18000"/>
+                  <v:f eqn="if @2 0 #0"/>
+                  <v:f eqn="if @3 @10 0"/>
+                  <v:f eqn="if #0 0 @11"/>
+                  <v:f eqn="if @2 @6 #0"/>
+                  <v:f eqn="if @3 @6 @13"/>
+                  <v:f eqn="if @5 @6 @14"/>
+                  <v:f eqn="if @2 #0 21600"/>
+                  <v:f eqn="if @3 21600 @16"/>
+                  <v:f eqn="if @4 21600 @17"/>
+                  <v:f eqn="if @2 #0 @6"/>
+                  <v:f eqn="if @3 @19 @6"/>
+                  <v:f eqn="if #1 @6 @20"/>
+                  <v:f eqn="if @2 @8 #1"/>
+                  <v:f eqn="if @3 @22 @8"/>
+                  <v:f eqn="if #0 @8 @23"/>
+                  <v:f eqn="if @2 21600 #1"/>
+                  <v:f eqn="if @3 21600 @25"/>
+                  <v:f eqn="if @5 21600 @26"/>
+                  <v:f eqn="if @2 #1 @8"/>
+                  <v:f eqn="if @3 @8 @28"/>
+                  <v:f eqn="if @4 @8 @29"/>
+                  <v:f eqn="if @2 #1 0"/>
+                  <v:f eqn="if @3 @31 0"/>
+                  <v:f eqn="if #1 0 @32"/>
+                  <v:f eqn="val #0"/>
+                  <v:f eqn="val #1"/>
+                </v:formulas>
+                <v:path o:connecttype="custom" o:connectlocs="10800,0;0,10800;10800,21600;21600,10800;@34,@35"/>
+                <v:handles>
+                  <v:h position="#0,#1"/>
+                </v:handles>
+              </v:shapetype>
+              <v:shape id="矩形圖說文字 79" o:spid="_x0000_s1026" type="#_x0000_t61" style="position:absolute;margin-left:365.6pt;margin-top:97.35pt;width:100.2pt;height:48.2pt;z-index:251743232;visibility:visible;mso-wrap-style:square;mso-width-percent:0;mso-wrap-distance-left:9pt;mso-wrap-distance-top:0;mso-wrap-distance-right:9pt;mso-wrap-distance-bottom:0;mso-position-horizontal:absolute;mso-position-horizontal-relative:text;mso-position-vertical:absolute;mso-position-vertical-relative:text;mso-width-percent:0;mso-width-relative:margin;v-text-anchor:middle" o:gfxdata="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" adj="-3690,7780" fillcolor="#4f81bd [3204]" strokecolor="#243f60 [1604]" strokeweight="2pt">
+                <v:textbox>
+                  <w:txbxContent>
+                    <w:p>
+                      <w:pPr>
+                        <w:jc w:val="center"/>
+                      </w:pPr>
+                      <w:r>
+                        <w:rPr>
+                          <w:rFonts w:hint="eastAsia"/>
+                        </w:rPr>
+                        <w:t>應用程式密</w:t>
+                      </w:r>
+                      <w:proofErr w:type="gramStart"/>
+                      <w:r>
+                        <w:rPr>
+                          <w:rFonts w:hint="eastAsia"/>
+                        </w:rPr>
+                        <w:t>鑰</w:t>
+                      </w:r>
+                      <w:proofErr w:type="gramEnd"/>
+                    </w:p>
+                  </w:txbxContent>
+                </v:textbox>
+              </v:shape>
+            </w:pict>
+          </mc:Fallback>
+        </mc:AlternateContent>
+      </w:r>
+      <w:r>
+        <w:rPr>
+          <w:noProof/>
+        </w:rPr>
+        <mc:AlternateContent>
+          <mc:Choice Requires="wps">
+            <w:drawing>
+              <wp:anchor distT="0" distB="0" distL="114300" distR="114300" simplePos="0" relativeHeight="251741184" behindDoc="0" locked="0" layoutInCell="1" allowOverlap="1" wp14:anchorId="2C1E636D" wp14:editId="24D906AB">
+                <wp:simplePos x="0" y="0"/>
+                <wp:positionH relativeFrom="column">
+                  <wp:posOffset>4643323</wp:posOffset>
+                </wp:positionH>
+                <wp:positionV relativeFrom="paragraph">
+                  <wp:posOffset>402336</wp:posOffset>
+                </wp:positionV>
+                <wp:extent cx="1272540" cy="612140"/>
+                <wp:effectExtent l="171450" t="0" r="22860" b="16510"/>
+                <wp:wrapNone/>
+                <wp:docPr id="78" name="矩形圖說文字 78"/>
+                <wp:cNvGraphicFramePr/>
+                <a:graphic xmlns:a="http://schemas.openxmlformats.org/drawingml/2006/main">
+                  <a:graphicData uri="http://schemas.microsoft.com/office/word/2010/wordprocessingShape">
+                    <wps:wsp>
+                      <wps:cNvSpPr/>
+                      <wps:spPr>
+                        <a:xfrm>
+                          <a:off x="0" y="0"/>
+                          <a:ext cx="1272540" cy="612140"/>
+                        </a:xfrm>
+                        <a:prstGeom prst="wedgeRectCallout">
+                          <a:avLst>
+                            <a:gd name="adj1" fmla="val -62486"/>
+                            <a:gd name="adj2" fmla="val 23064"/>
+                          </a:avLst>
+                        </a:prstGeom>
+                      </wps:spPr>
+                      <wps:style>
+                        <a:lnRef idx="2">
+                          <a:schemeClr val="accent1">
+                            <a:shade val="50000"/>
+                          </a:schemeClr>
+                        </a:lnRef>
+                        <a:fillRef idx="1">
+                          <a:schemeClr val="accent1"/>
+                        </a:fillRef>
+                        <a:effectRef idx="0">
+                          <a:schemeClr val="accent1"/>
+                        </a:effectRef>
+                        <a:fontRef idx="minor">
+                          <a:schemeClr val="lt1"/>
+                        </a:fontRef>
+                      </wps:style>
+                      <wps:txbx>
+                        <w:txbxContent>
+                          <w:p>
+                            <w:pPr>
+                              <w:jc w:val="center"/>
+                            </w:pPr>
+                            <w:r>
+                              <w:rPr>
+                                <w:rFonts w:hint="eastAsia"/>
+                              </w:rPr>
+                              <w:t>應用程式編號</w:t>
+                            </w:r>
+                          </w:p>
+                        </w:txbxContent>
+                      </wps:txbx>
+                      <wps:bodyPr rot="0" spcFirstLastPara="0" vertOverflow="overflow" horzOverflow="overflow" vert="horz" wrap="square" lIns="91440" tIns="45720" rIns="91440" bIns="45720" numCol="1" spcCol="0" rtlCol="0" fromWordArt="0" anchor="ctr" anchorCtr="0" forceAA="0" compatLnSpc="1">
+                        <a:prstTxWarp prst="textNoShape">
+                          <a:avLst/>
+                        </a:prstTxWarp>
+                        <a:noAutofit/>
+                      </wps:bodyPr>
+                    </wps:wsp>
+                  </a:graphicData>
+                </a:graphic>
+                <wp14:sizeRelH relativeFrom="margin">
+                  <wp14:pctWidth>0</wp14:pctWidth>
+                </wp14:sizeRelH>
+              </wp:anchor>
+            </w:drawing>
+          </mc:Choice>
+          <mc:Fallback>
+            <w:pict>
+              <v:shape id="矩形圖說文字 78" o:spid="_x0000_s1027" type="#_x0000_t61" style="position:absolute;margin-left:365.6pt;margin-top:31.7pt;width:100.2pt;height:48.2pt;z-index:251741184;visibility:visible;mso-wrap-style:square;mso-width-percent:0;mso-wrap-distance-left:9pt;mso-wrap-distance-top:0;mso-wrap-distance-right:9pt;mso-wrap-distance-bottom:0;mso-position-horizontal:absolute;mso-position-horizontal-relative:text;mso-position-vertical:absolute;mso-position-vertical-relative:text;mso-width-percent:0;mso-width-relative:margin;v-text-anchor:middle" o:gfxdata="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" adj="-2697,15782" fillcolor="#4f81bd [3204]" strokecolor="#243f60 [1604]" strokeweight="2pt">
+                <v:textbox>
+                  <w:txbxContent>
+                    <w:p>
+                      <w:pPr>
+                        <w:jc w:val="center"/>
+                      </w:pPr>
+                      <w:r>
+                        <w:rPr>
+                          <w:rFonts w:hint="eastAsia"/>
+                        </w:rPr>
+                        <w:t>應用程式編號</w:t>
+                      </w:r>
+                    </w:p>
+                  </w:txbxContent>
+                </v:textbox>
+              </v:shape>
+            </w:pict>
+          </mc:Fallback>
+        </mc:AlternateContent>
+      </w:r>
+      <w:r>
+        <w:rPr>
+          <w:noProof/>
+        </w:rPr>
+        <mc:AlternateContent>
+          <mc:Choice Requires="wps">
+            <w:drawing>
+              <wp:anchor distT="0" distB="0" distL="114300" distR="114300" simplePos="0" relativeHeight="251740160" behindDoc="0" locked="0" layoutInCell="1" allowOverlap="1" wp14:anchorId="712319BF" wp14:editId="6A9F9557">
+                <wp:simplePos x="0" y="0"/>
+                <wp:positionH relativeFrom="column">
+                  <wp:posOffset>874446</wp:posOffset>
+                </wp:positionH>
+                <wp:positionV relativeFrom="paragraph">
+                  <wp:posOffset>1234745</wp:posOffset>
+                </wp:positionV>
+                <wp:extent cx="3525927" cy="409168"/>
+                <wp:effectExtent l="0" t="0" r="17780" b="10160"/>
+                <wp:wrapNone/>
+                <wp:docPr id="76" name="矩形 76"/>
+                <wp:cNvGraphicFramePr/>
+                <a:graphic xmlns:a="http://schemas.openxmlformats.org/drawingml/2006/main">
+                  <a:graphicData uri="http://schemas.microsoft.com/office/word/2010/wordprocessingShape">
+                    <wps:wsp>
+                      <wps:cNvSpPr/>
+                      <wps:spPr>
+                        <a:xfrm>
+                          <a:off x="0" y="0"/>
+                          <a:ext cx="3525927" cy="409168"/>
+                        </a:xfrm>
+                        <a:prstGeom prst="rect">
+                          <a:avLst/>
+                        </a:prstGeom>
+                        <a:noFill/>
+                        <a:ln>
+                          <a:solidFill>
+                            <a:srgbClr val="FF0000"/>
+                          </a:solidFill>
+                        </a:ln>
+                      </wps:spPr>
+                      <wps:style>
+                        <a:lnRef idx="2">
+                          <a:schemeClr val="accent1">
+                            <a:shade val="50000"/>
+                          </a:schemeClr>
+                        </a:lnRef>
+                        <a:fillRef idx="1">
+                          <a:schemeClr val="accent1"/>
+                        </a:fillRef>
+                        <a:effectRef idx="0">
+                          <a:schemeClr val="accent1"/>
+                        </a:effectRef>
+                        <a:fontRef idx="minor">
+                          <a:schemeClr val="lt1"/>
+                        </a:fontRef>
+                      </wps:style>
+                      <wps:bodyPr rot="0" spcFirstLastPara="0" vertOverflow="overflow" horzOverflow="overflow" vert="horz" wrap="square" lIns="91440" tIns="45720" rIns="91440" bIns="45720" numCol="1" spcCol="0" rtlCol="0" fromWordArt="0" anchor="ctr" anchorCtr="0" forceAA="0" compatLnSpc="1">
+                        <a:prstTxWarp prst="textNoShape">
+                          <a:avLst/>
+                        </a:prstTxWarp>
+                        <a:noAutofit/>
+                      </wps:bodyPr>
+                    </wps:wsp>
+                  </a:graphicData>
+                </a:graphic>
+                <wp14:sizeRelH relativeFrom="margin">
+                  <wp14:pctWidth>0</wp14:pctWidth>
+                </wp14:sizeRelH>
+                <wp14:sizeRelV relativeFrom="margin">
+                  <wp14:pctHeight>0</wp14:pctHeight>
+                </wp14:sizeRelV>
+              </wp:anchor>
+            </w:drawing>
+          </mc:Choice>
+          <mc:Fallback>
+            <w:pict>
+              <v:rect id="矩形 76" o:spid="_x0000_s1026" style="position:absolute;margin-left:68.85pt;margin-top:97.2pt;width:277.65pt;height:32.2pt;z-index:251740160;visibility:visible;mso-wrap-style:square;mso-width-percent:0;mso-height-percent:0;mso-wrap-distance-left:9pt;mso-wrap-distance-top:0;mso-wrap-distance-right:9pt;mso-wrap-distance-bottom:0;mso-position-horizontal:absolute;mso-position-horizontal-relative:text;mso-position-vertical:absolute;mso-position-vertical-relative:text;mso-width-percent:0;mso-height-percent:0;mso-width-relative:margin;mso-height-relative:margin;v-text-anchor:middle" o:gfxdata="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" filled="f" strokecolor="red" strokeweight="2pt"/>
+            </w:pict>
+          </mc:Fallback>
+        </mc:AlternateContent>
+      </w:r>
+      <w:r>
+        <w:rPr>
+          <w:noProof/>
+        </w:rPr>
+        <mc:AlternateContent>
+          <mc:Choice Requires="wps">
+            <w:drawing>
+              <wp:anchor distT="0" distB="0" distL="114300" distR="114300" simplePos="0" relativeHeight="251738112" behindDoc="0" locked="0" layoutInCell="1" allowOverlap="1" wp14:anchorId="04835608" wp14:editId="3D8815FF">
+                <wp:simplePos x="0" y="0"/>
+                <wp:positionH relativeFrom="column">
+                  <wp:posOffset>875995</wp:posOffset>
+                </wp:positionH>
+                <wp:positionV relativeFrom="paragraph">
+                  <wp:posOffset>724205</wp:posOffset>
+                </wp:positionV>
+                <wp:extent cx="3525927" cy="409168"/>
+                <wp:effectExtent l="0" t="0" r="17780" b="10160"/>
+                <wp:wrapNone/>
+                <wp:docPr id="75" name="矩形 75"/>
+                <wp:cNvGraphicFramePr/>
+                <a:graphic xmlns:a="http://schemas.openxmlformats.org/drawingml/2006/main">
+                  <a:graphicData uri="http://schemas.microsoft.com/office/word/2010/wordprocessingShape">
+                    <wps:wsp>
+                      <wps:cNvSpPr/>
+                      <wps:spPr>
+                        <a:xfrm>
+                          <a:off x="0" y="0"/>
+                          <a:ext cx="3525927" cy="409168"/>
+                        </a:xfrm>
+                        <a:prstGeom prst="rect">
+                          <a:avLst/>
+                        </a:prstGeom>
+                        <a:noFill/>
+                        <a:ln>
+                          <a:solidFill>
+                            <a:srgbClr val="FF0000"/>
+                          </a:solidFill>
+                        </a:ln>
+                      </wps:spPr>
+                      <wps:style>
+                        <a:lnRef idx="2">
+                          <a:schemeClr val="accent1">
+                            <a:shade val="50000"/>
+                          </a:schemeClr>
+                        </a:lnRef>
+                        <a:fillRef idx="1">
+                          <a:schemeClr val="accent1"/>
+                        </a:fillRef>
+                        <a:effectRef idx="0">
+                          <a:schemeClr val="accent1"/>
+                        </a:effectRef>
+                        <a:fontRef idx="minor">
+                          <a:schemeClr val="lt1"/>
+                        </a:fontRef>
+                      </wps:style>
+                      <wps:bodyPr rot="0" spcFirstLastPara="0" vertOverflow="overflow" horzOverflow="overflow" vert="horz" wrap="square" lIns="91440" tIns="45720" rIns="91440" bIns="45720" numCol="1" spcCol="0" rtlCol="0" fromWordArt="0" anchor="ctr" anchorCtr="0" forceAA="0" compatLnSpc="1">
+                        <a:prstTxWarp prst="textNoShape">
+                          <a:avLst/>
+                        </a:prstTxWarp>
+                        <a:noAutofit/>
+                      </wps:bodyPr>
+                    </wps:wsp>
+                  </a:graphicData>
+                </a:graphic>
+                <wp14:sizeRelH relativeFrom="margin">
+                  <wp14:pctWidth>0</wp14:pctWidth>
+                </wp14:sizeRelH>
+                <wp14:sizeRelV relativeFrom="margin">
+                  <wp14:pctHeight>0</wp14:pctHeight>
+                </wp14:sizeRelV>
+              </wp:anchor>
+            </w:drawing>
+          </mc:Choice>
+          <mc:Fallback>
+            <w:pict>
+              <v:rect id="矩形 75" o:spid="_x0000_s1026" style="position:absolute;margin-left:69pt;margin-top:57pt;width:277.65pt;height:32.2pt;z-index:251738112;visibility:visible;mso-wrap-style:square;mso-width-percent:0;mso-height-percent:0;mso-wrap-distance-left:9pt;mso-wrap-distance-top:0;mso-wrap-distance-right:9pt;mso-wrap-distance-bottom:0;mso-position-horizontal:absolute;mso-position-horizontal-relative:text;mso-position-vertical:absolute;mso-position-vertical-relative:text;mso-width-percent:0;mso-height-percent:0;mso-width-relative:margin;mso-height-relative:margin;v-text-anchor:middle" o:gfxdata="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" filled="f" strokecolor="red" strokeweight="2pt"/>
+            </w:pict>
+          </mc:Fallback>
+        </mc:AlternateContent>
+      </w:r>
+      <w:r>
+        <w:rPr>
+          <w:noProof/>
+        </w:rPr>
+        <w:drawing>
+          <wp:inline distT="0" distB="0" distL="0" distR="0" wp14:anchorId="4D1318BF" wp14:editId="2581D35D">
+            <wp:extent cx="5274310" cy="2621894"/>
+            <wp:effectExtent l="0" t="0" r="2540" b="7620"/>
+            <wp:docPr id="82" name="圖片 82"/>
+            <wp:cNvGraphicFramePr>
+              <a:graphicFrameLocks xmlns:a="http://schemas.openxmlformats.org/drawingml/2006/main" noChangeAspect="1"/>
+            </wp:cNvGraphicFramePr>
+            <a:graphic xmlns:a="http://schemas.openxmlformats.org/drawingml/2006/main">
+              <a:graphicData uri="http://schemas.openxmlformats.org/drawingml/2006/picture">
+                <pic:pic xmlns:pic="http://schemas.openxmlformats.org/drawingml/2006/picture">
+                  <pic:nvPicPr>
+                    <pic:cNvPr id="0" name=""/>
+                    <pic:cNvPicPr/>
+                  </pic:nvPicPr>
+                  <pic:blipFill>
+                    <a:blip r:embed="rId48"/>
+                    <a:stretch>
+                      <a:fillRect/>
+                    </a:stretch>
+                  </pic:blipFill>
+                  <pic:spPr>
+                    <a:xfrm>
+                      <a:off x="0" y="0"/>
+                      <a:ext cx="5274310" cy="2621894"/>
+                    </a:xfrm>
+                    <a:prstGeom prst="rect">
+                      <a:avLst/>
+                    </a:prstGeom>
+                  </pic:spPr>
+                </pic:pic>
+              </a:graphicData>
+            </a:graphic>
+          </wp:inline>
+        </w:drawing>
+      </w:r>
+    </w:p>
+    <w:p>
+      <w:pPr>
+        <w:widowControl/>
+      </w:pPr>
+      <w:r>
+        <w:br w:type="page"/>
+      </w:r>
+    </w:p>
+    <w:p>
+      <w:pPr>
+        <w:pStyle w:val="4"/>
+        <w:numPr>
+          <w:ilvl w:val="2"/>
+          <w:numId w:val="6"/>
+        </w:numPr>
+      </w:pPr>
+      <w:r>
+        <w:lastRenderedPageBreak/>
+        <w:t>設定</w:t>
+      </w:r>
+      <w:r>
+        <w:t>FB</w:t>
+      </w:r>
+      <w:r>
+        <w:t>上的</w:t>
+      </w:r>
+      <w:proofErr w:type="spellStart"/>
+      <w:r>
+        <w:t>OAuth</w:t>
+      </w:r>
+      <w:proofErr w:type="spellEnd"/>
+      <w:r>
+        <w:t>導向</w:t>
+      </w:r>
+    </w:p>
+    <w:p>
+      <w:pPr>
+        <w:pStyle w:val="a8"/>
+        <w:numPr>
+          <w:ilvl w:val="0"/>
+          <w:numId w:val="3"/>
+        </w:numPr>
+        <w:ind w:leftChars="0"/>
+      </w:pPr>
+      <w:r>
+        <w:t>在</w:t>
+      </w:r>
+      <w:r>
+        <w:t>Firebase</w:t>
+      </w:r>
+      <w:r>
+        <w:t>上取得</w:t>
+      </w:r>
+      <w:proofErr w:type="spellStart"/>
+      <w:r>
+        <w:t>OAuth</w:t>
+      </w:r>
+      <w:proofErr w:type="spellEnd"/>
+      <w:r>
+        <w:t>資料。</w:t>
+      </w:r>
+    </w:p>
+    <w:p>
+      <w:pPr>
+        <w:pStyle w:val="a8"/>
+        <w:ind w:leftChars="0" w:left="840"/>
+      </w:pPr>
+      <w:r>
+        <w:rPr>
+          <w:noProof/>
+        </w:rPr>
+        <mc:AlternateContent>
+          <mc:Choice Requires="wps">
+            <w:drawing>
+              <wp:anchor distT="0" distB="0" distL="114300" distR="114300" simplePos="0" relativeHeight="251745280" behindDoc="0" locked="0" layoutInCell="1" allowOverlap="1" wp14:anchorId="17233DDF" wp14:editId="3E095B7E">
+                <wp:simplePos x="0" y="0"/>
+                <wp:positionH relativeFrom="column">
+                  <wp:posOffset>1410004</wp:posOffset>
+                </wp:positionH>
+                <wp:positionV relativeFrom="paragraph">
+                  <wp:posOffset>1938528</wp:posOffset>
+                </wp:positionV>
+                <wp:extent cx="2801721" cy="409168"/>
+                <wp:effectExtent l="0" t="0" r="17780" b="10160"/>
+                <wp:wrapNone/>
+                <wp:docPr id="81" name="矩形 81"/>
+                <wp:cNvGraphicFramePr/>
+                <a:graphic xmlns:a="http://schemas.openxmlformats.org/drawingml/2006/main">
+                  <a:graphicData uri="http://schemas.microsoft.com/office/word/2010/wordprocessingShape">
+                    <wps:wsp>
+                      <wps:cNvSpPr/>
+                      <wps:spPr>
+                        <a:xfrm>
+                          <a:off x="0" y="0"/>
+                          <a:ext cx="2801721" cy="409168"/>
+                        </a:xfrm>
+                        <a:prstGeom prst="rect">
+                          <a:avLst/>
+                        </a:prstGeom>
+                        <a:noFill/>
+                        <a:ln>
+                          <a:solidFill>
+                            <a:srgbClr val="FF0000"/>
+                          </a:solidFill>
+                        </a:ln>
+                      </wps:spPr>
+                      <wps:style>
+                        <a:lnRef idx="2">
+                          <a:schemeClr val="accent1">
+                            <a:shade val="50000"/>
+                          </a:schemeClr>
+                        </a:lnRef>
+                        <a:fillRef idx="1">
+                          <a:schemeClr val="accent1"/>
+                        </a:fillRef>
+                        <a:effectRef idx="0">
+                          <a:schemeClr val="accent1"/>
+                        </a:effectRef>
+                        <a:fontRef idx="minor">
+                          <a:schemeClr val="lt1"/>
+                        </a:fontRef>
+                      </wps:style>
+                      <wps:bodyPr rot="0" spcFirstLastPara="0" vertOverflow="overflow" horzOverflow="overflow" vert="horz" wrap="square" lIns="91440" tIns="45720" rIns="91440" bIns="45720" numCol="1" spcCol="0" rtlCol="0" fromWordArt="0" anchor="ctr" anchorCtr="0" forceAA="0" compatLnSpc="1">
+                        <a:prstTxWarp prst="textNoShape">
+                          <a:avLst/>
+                        </a:prstTxWarp>
+                        <a:noAutofit/>
+                      </wps:bodyPr>
+                    </wps:wsp>
+                  </a:graphicData>
+                </a:graphic>
+                <wp14:sizeRelH relativeFrom="margin">
+                  <wp14:pctWidth>0</wp14:pctWidth>
+                </wp14:sizeRelH>
+                <wp14:sizeRelV relativeFrom="margin">
+                  <wp14:pctHeight>0</wp14:pctHeight>
+                </wp14:sizeRelV>
+              </wp:anchor>
+            </w:drawing>
+          </mc:Choice>
+          <mc:Fallback>
+            <w:pict>
+              <v:rect id="矩形 81" o:spid="_x0000_s1026" style="position:absolute;margin-left:111pt;margin-top:152.65pt;width:220.6pt;height:32.2pt;z-index:251745280;visibility:visible;mso-wrap-style:square;mso-width-percent:0;mso-height-percent:0;mso-wrap-distance-left:9pt;mso-wrap-distance-top:0;mso-wrap-distance-right:9pt;mso-wrap-distance-bottom:0;mso-position-horizontal:absolute;mso-position-horizontal-relative:text;mso-position-vertical:absolute;mso-position-vertical-relative:text;mso-width-percent:0;mso-height-percent:0;mso-width-relative:margin;mso-height-relative:margin;v-text-anchor:middle" o:gfxdata="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" filled="f" strokecolor="red" strokeweight="2pt"/>
+            </w:pict>
+          </mc:Fallback>
+        </mc:AlternateContent>
+      </w:r>
+      <w:r>
+        <w:rPr>
+          <w:noProof/>
+        </w:rPr>
+        <w:drawing>
+          <wp:inline distT="0" distB="0" distL="0" distR="0" wp14:anchorId="7EBF915D" wp14:editId="168F14C7">
+            <wp:extent cx="5274310" cy="2621894"/>
+            <wp:effectExtent l="0" t="0" r="2540" b="7620"/>
+            <wp:docPr id="83" name="圖片 83"/>
+            <wp:cNvGraphicFramePr>
+              <a:graphicFrameLocks xmlns:a="http://schemas.openxmlformats.org/drawingml/2006/main" noChangeAspect="1"/>
+            </wp:cNvGraphicFramePr>
+            <a:graphic xmlns:a="http://schemas.openxmlformats.org/drawingml/2006/main">
+              <a:graphicData uri="http://schemas.openxmlformats.org/drawingml/2006/picture">
+                <pic:pic xmlns:pic="http://schemas.openxmlformats.org/drawingml/2006/picture">
+                  <pic:nvPicPr>
+                    <pic:cNvPr id="0" name=""/>
+                    <pic:cNvPicPr/>
+                  </pic:nvPicPr>
+                  <pic:blipFill>
+                    <a:blip r:embed="rId48"/>
+                    <a:stretch>
+                      <a:fillRect/>
+                    </a:stretch>
+                  </pic:blipFill>
+                  <pic:spPr>
+                    <a:xfrm>
+                      <a:off x="0" y="0"/>
+                      <a:ext cx="5274310" cy="2621894"/>
+                    </a:xfrm>
+                    <a:prstGeom prst="rect">
+                      <a:avLst/>
+                    </a:prstGeom>
+                  </pic:spPr>
+                </pic:pic>
+              </a:graphicData>
+            </a:graphic>
+          </wp:inline>
+        </w:drawing>
+      </w:r>
+    </w:p>
+    <w:p>
+      <w:pPr>
+        <w:pStyle w:val="a8"/>
+        <w:ind w:leftChars="0" w:left="840"/>
+      </w:pPr>
+    </w:p>
+    <w:p>
+      <w:pPr>
+        <w:pStyle w:val="a8"/>
+        <w:numPr>
+          <w:ilvl w:val="0"/>
+          <w:numId w:val="3"/>
+        </w:numPr>
+        <w:ind w:leftChars="0"/>
+      </w:pPr>
+      <w:r>
+        <w:t>FB</w:t>
+      </w:r>
+      <w:r>
+        <w:t>上設定</w:t>
       </w:r>
     </w:p>
     <w:sectPr>
@@ -7647,6 +9040,26 @@
       <w:szCs w:val="36"/>
     </w:rPr>
   </w:style>
+  <w:style w:type="paragraph" w:styleId="4">
+    <w:name w:val="heading 4"/>
+    <w:basedOn w:val="a"/>
+    <w:next w:val="a"/>
+    <w:link w:val="40"/>
+    <w:uiPriority w:val="9"/>
+    <w:unhideWhenUsed/>
+    <w:qFormat/>
+    <w:rsid w:val="0095640A"/>
+    <w:pPr>
+      <w:keepNext/>
+      <w:spacing w:line="720" w:lineRule="auto"/>
+      <w:outlineLvl w:val="3"/>
+    </w:pPr>
+    <w:rPr>
+      <w:rFonts w:asciiTheme="majorHAnsi" w:eastAsiaTheme="majorEastAsia" w:hAnsiTheme="majorHAnsi" w:cstheme="majorBidi"/>
+      <w:sz w:val="36"/>
+      <w:szCs w:val="36"/>
+    </w:rPr>
+  </w:style>
   <w:style w:type="character" w:default="1" w:styleId="a0">
     <w:name w:val="Default Paragraph Font"/>
     <w:uiPriority w:val="1"/>
@@ -7805,6 +9218,18 @@
       <w:rFonts w:asciiTheme="majorHAnsi" w:eastAsiaTheme="majorEastAsia" w:hAnsiTheme="majorHAnsi" w:cstheme="majorBidi"/>
       <w:b/>
       <w:bCs/>
+      <w:sz w:val="36"/>
+      <w:szCs w:val="36"/>
+    </w:rPr>
+  </w:style>
+  <w:style w:type="character" w:customStyle="1" w:styleId="40">
+    <w:name w:val="標題 4 字元"/>
+    <w:basedOn w:val="a0"/>
+    <w:link w:val="4"/>
+    <w:uiPriority w:val="9"/>
+    <w:rsid w:val="0095640A"/>
+    <w:rPr>
+      <w:rFonts w:asciiTheme="majorHAnsi" w:eastAsiaTheme="majorEastAsia" w:hAnsiTheme="majorHAnsi" w:cstheme="majorBidi"/>
       <w:sz w:val="36"/>
       <w:szCs w:val="36"/>
     </w:rPr>
@@ -8038,6 +9463,26 @@
       <w:szCs w:val="36"/>
     </w:rPr>
   </w:style>
+  <w:style w:type="paragraph" w:styleId="4">
+    <w:name w:val="heading 4"/>
+    <w:basedOn w:val="a"/>
+    <w:next w:val="a"/>
+    <w:link w:val="40"/>
+    <w:uiPriority w:val="9"/>
+    <w:unhideWhenUsed/>
+    <w:qFormat/>
+    <w:rsid w:val="0095640A"/>
+    <w:pPr>
+      <w:keepNext/>
+      <w:spacing w:line="720" w:lineRule="auto"/>
+      <w:outlineLvl w:val="3"/>
+    </w:pPr>
+    <w:rPr>
+      <w:rFonts w:asciiTheme="majorHAnsi" w:eastAsiaTheme="majorEastAsia" w:hAnsiTheme="majorHAnsi" w:cstheme="majorBidi"/>
+      <w:sz w:val="36"/>
+      <w:szCs w:val="36"/>
+    </w:rPr>
+  </w:style>
   <w:style w:type="character" w:default="1" w:styleId="a0">
     <w:name w:val="Default Paragraph Font"/>
     <w:uiPriority w:val="1"/>
@@ -8196,6 +9641,18 @@
       <w:rFonts w:asciiTheme="majorHAnsi" w:eastAsiaTheme="majorEastAsia" w:hAnsiTheme="majorHAnsi" w:cstheme="majorBidi"/>
       <w:b/>
       <w:bCs/>
+      <w:sz w:val="36"/>
+      <w:szCs w:val="36"/>
+    </w:rPr>
+  </w:style>
+  <w:style w:type="character" w:customStyle="1" w:styleId="40">
+    <w:name w:val="標題 4 字元"/>
+    <w:basedOn w:val="a0"/>
+    <w:link w:val="4"/>
+    <w:uiPriority w:val="9"/>
+    <w:rsid w:val="0095640A"/>
+    <w:rPr>
+      <w:rFonts w:asciiTheme="majorHAnsi" w:eastAsiaTheme="majorEastAsia" w:hAnsiTheme="majorHAnsi" w:cstheme="majorBidi"/>
       <w:sz w:val="36"/>
       <w:szCs w:val="36"/>
     </w:rPr>
@@ -8400,53 +9857,6 @@
         </w:p>
       </w:docPartBody>
     </w:docPart>
-    <w:docPart>
-      <w:docPartPr>
-        <w:name w:val="AC26575C7D534C72BBF975BFD9F38594"/>
-        <w:category>
-          <w:name w:val="一般"/>
-          <w:gallery w:val="placeholder"/>
-        </w:category>
-        <w:types>
-          <w:type w:val="bbPlcHdr"/>
-        </w:types>
-        <w:behaviors>
-          <w:behavior w:val="content"/>
-        </w:behaviors>
-        <w:guid w:val="{BC79C5F4-5206-4D43-91C7-54CA09AEA727}"/>
-      </w:docPartPr>
-      <w:docPartBody>
-        <w:p>
-          <w:pPr>
-            <w:pStyle w:val="AC26575C7D534C72BBF975BFD9F38594"/>
-          </w:pPr>
-          <w:r>
-            <w:rPr>
-              <w:b/>
-              <w:bCs/>
-              <w:lang w:val="zh-TW"/>
-            </w:rPr>
-            <w:t>[</w:t>
-          </w:r>
-          <w:r>
-            <w:rPr>
-              <w:b/>
-              <w:bCs/>
-              <w:lang w:val="zh-TW"/>
-            </w:rPr>
-            <w:t>挑選日期</w:t>
-          </w:r>
-          <w:r>
-            <w:rPr>
-              <w:b/>
-              <w:bCs/>
-              <w:lang w:val="zh-TW"/>
-            </w:rPr>
-            <w:t>]</w:t>
-          </w:r>
-        </w:p>
-      </w:docPartBody>
-    </w:docPart>
   </w:docParts>
 </w:glossaryDocument>
 </file>
@@ -8519,6 +9929,7 @@
     <w:rsid w:val="00200120"/>
     <w:rsid w:val="00A21628"/>
     <w:rsid w:val="00D553BC"/>
+    <w:rsid w:val="00D55841"/>
     <w:rsid w:val="00E34584"/>
   </w:rsids>
   <m:mathPr>
@@ -9321,7 +10732,7 @@
 </file>
 
 <file path=customXml/itemProps2.xml><?xml version="1.0" encoding="utf-8"?>
-<ds:datastoreItem xmlns:ds="http://schemas.openxmlformats.org/officeDocument/2006/customXml" ds:itemID="{A65A05F9-E6D4-49A1-9FC4-00E501FCDDE2}">
+<ds:datastoreItem xmlns:ds="http://schemas.openxmlformats.org/officeDocument/2006/customXml" ds:itemID="{437C3A65-94AD-477B-8D4D-E802E1118D0E}">
   <ds:schemaRefs>
     <ds:schemaRef ds:uri="http://schemas.openxmlformats.org/officeDocument/2006/bibliography"/>
   </ds:schemaRefs>

</xml_diff>

<commit_message>
1. Add the realtime database. 2. Add the realtime database DOC.
</commit_message>
<xml_diff>
--- a/Tutorial Document/Firebase Authentication.docx
+++ b/Tutorial Document/Firebase Authentication.docx
@@ -310,9 +310,6 @@
                 </w:rPr>
                 <w:alias w:val="日期"/>
                 <w:id w:val="516659546"/>
-                <w:placeholder>
-                  <w:docPart w:val="AC26575C7D534C72BBF975BFD9F38594"/>
-                </w:placeholder>
                 <w:dataBinding w:prefixMappings="xmlns:ns0='http://schemas.microsoft.com/office/2006/coverPageProps'" w:xpath="/ns0:CoverPageProperties[1]/ns0:PublishDate[1]" w:storeItemID="{55AF091B-3C7A-41E3-B477-F2FDAA23CFDA}"/>
                 <w:date w:fullDate="2017-07-11T00:00:00Z">
                   <w:dateFormat w:val="yyyy/M/d"/>
@@ -448,6 +445,16 @@
           </w:r>
         </w:p>
         <w:p>
+          <w:pPr>
+            <w:pStyle w:val="11"/>
+            <w:tabs>
+              <w:tab w:val="left" w:pos="960"/>
+              <w:tab w:val="right" w:leader="dot" w:pos="8296"/>
+            </w:tabs>
+            <w:rPr>
+              <w:noProof/>
+            </w:rPr>
+          </w:pPr>
           <w:r>
             <w:fldChar w:fldCharType="begin"/>
           </w:r>
@@ -457,15 +464,1151 @@
           <w:r>
             <w:fldChar w:fldCharType="separate"/>
           </w:r>
-          <w:r>
+          <w:hyperlink w:anchor="_Toc488322746" w:history="1">
+            <w:r>
+              <w:rPr>
+                <w:rStyle w:val="a9"/>
+                <w:rFonts w:hint="eastAsia"/>
+                <w:noProof/>
+              </w:rPr>
+              <w:t>一、</w:t>
+            </w:r>
+            <w:r>
+              <w:rPr>
+                <w:noProof/>
+              </w:rPr>
+              <w:tab/>
+            </w:r>
+            <w:r>
+              <w:rPr>
+                <w:rStyle w:val="a9"/>
+                <w:rFonts w:hint="eastAsia"/>
+                <w:noProof/>
+              </w:rPr>
+              <w:t>簡介</w:t>
+            </w:r>
+            <w:r>
+              <w:rPr>
+                <w:noProof/>
+                <w:webHidden/>
+              </w:rPr>
+              <w:tab/>
+            </w:r>
+            <w:r>
+              <w:rPr>
+                <w:noProof/>
+                <w:webHidden/>
+              </w:rPr>
+              <w:fldChar w:fldCharType="begin"/>
+            </w:r>
+            <w:r>
+              <w:rPr>
+                <w:noProof/>
+                <w:webHidden/>
+              </w:rPr>
+              <w:instrText xml:space="preserve"> PAGEREF _Toc488322746 \h </w:instrText>
+            </w:r>
+            <w:r>
+              <w:rPr>
+                <w:noProof/>
+                <w:webHidden/>
+              </w:rPr>
+            </w:r>
+            <w:r>
+              <w:rPr>
+                <w:noProof/>
+                <w:webHidden/>
+              </w:rPr>
+              <w:fldChar w:fldCharType="separate"/>
+            </w:r>
+            <w:r>
+              <w:rPr>
+                <w:noProof/>
+                <w:webHidden/>
+              </w:rPr>
+              <w:t>2</w:t>
+            </w:r>
+            <w:r>
+              <w:rPr>
+                <w:noProof/>
+                <w:webHidden/>
+              </w:rPr>
+              <w:fldChar w:fldCharType="end"/>
+            </w:r>
+          </w:hyperlink>
+        </w:p>
+        <w:p>
+          <w:pPr>
+            <w:pStyle w:val="21"/>
+            <w:tabs>
+              <w:tab w:val="left" w:pos="960"/>
+              <w:tab w:val="right" w:leader="dot" w:pos="8296"/>
+            </w:tabs>
             <w:rPr>
-              <w:rFonts w:hint="eastAsia"/>
-              <w:b/>
-              <w:bCs/>
               <w:noProof/>
             </w:rPr>
-            <w:t>找不到目錄項目。</w:t>
-          </w:r>
+          </w:pPr>
+          <w:hyperlink w:anchor="_Toc488322747" w:history="1">
+            <w:r>
+              <w:rPr>
+                <w:rStyle w:val="a9"/>
+                <w:rFonts w:ascii="新細明體" w:eastAsia="新細明體" w:hAnsi="新細明體"/>
+                <w:noProof/>
+              </w:rPr>
+              <w:t>1.</w:t>
+            </w:r>
+            <w:r>
+              <w:rPr>
+                <w:noProof/>
+              </w:rPr>
+              <w:tab/>
+            </w:r>
+            <w:r>
+              <w:rPr>
+                <w:rStyle w:val="a9"/>
+                <w:rFonts w:ascii="新細明體" w:eastAsia="新細明體" w:hAnsi="新細明體"/>
+                <w:noProof/>
+              </w:rPr>
+              <w:t>Firebase</w:t>
+            </w:r>
+            <w:r>
+              <w:rPr>
+                <w:rStyle w:val="a9"/>
+                <w:rFonts w:ascii="新細明體" w:eastAsia="新細明體" w:hAnsi="新細明體" w:hint="eastAsia"/>
+                <w:noProof/>
+              </w:rPr>
+              <w:t>說明文件</w:t>
+            </w:r>
+            <w:r>
+              <w:rPr>
+                <w:noProof/>
+                <w:webHidden/>
+              </w:rPr>
+              <w:tab/>
+            </w:r>
+            <w:r>
+              <w:rPr>
+                <w:noProof/>
+                <w:webHidden/>
+              </w:rPr>
+              <w:fldChar w:fldCharType="begin"/>
+            </w:r>
+            <w:r>
+              <w:rPr>
+                <w:noProof/>
+                <w:webHidden/>
+              </w:rPr>
+              <w:instrText xml:space="preserve"> PAGEREF _Toc488322747 \h </w:instrText>
+            </w:r>
+            <w:r>
+              <w:rPr>
+                <w:noProof/>
+                <w:webHidden/>
+              </w:rPr>
+            </w:r>
+            <w:r>
+              <w:rPr>
+                <w:noProof/>
+                <w:webHidden/>
+              </w:rPr>
+              <w:fldChar w:fldCharType="separate"/>
+            </w:r>
+            <w:r>
+              <w:rPr>
+                <w:noProof/>
+                <w:webHidden/>
+              </w:rPr>
+              <w:t>2</w:t>
+            </w:r>
+            <w:r>
+              <w:rPr>
+                <w:noProof/>
+                <w:webHidden/>
+              </w:rPr>
+              <w:fldChar w:fldCharType="end"/>
+            </w:r>
+          </w:hyperlink>
+        </w:p>
+        <w:p>
+          <w:pPr>
+            <w:pStyle w:val="21"/>
+            <w:tabs>
+              <w:tab w:val="left" w:pos="960"/>
+              <w:tab w:val="right" w:leader="dot" w:pos="8296"/>
+            </w:tabs>
+            <w:rPr>
+              <w:noProof/>
+            </w:rPr>
+          </w:pPr>
+          <w:hyperlink w:anchor="_Toc488322748" w:history="1">
+            <w:r>
+              <w:rPr>
+                <w:rStyle w:val="a9"/>
+                <w:rFonts w:ascii="新細明體" w:eastAsia="新細明體" w:hAnsi="新細明體"/>
+                <w:noProof/>
+              </w:rPr>
+              <w:t>2.</w:t>
+            </w:r>
+            <w:r>
+              <w:rPr>
+                <w:noProof/>
+              </w:rPr>
+              <w:tab/>
+            </w:r>
+            <w:r>
+              <w:rPr>
+                <w:rStyle w:val="a9"/>
+                <w:rFonts w:ascii="新細明體" w:eastAsia="新細明體" w:hAnsi="新細明體"/>
+                <w:noProof/>
+              </w:rPr>
+              <w:t xml:space="preserve">Firebase </w:t>
+            </w:r>
+            <w:r>
+              <w:rPr>
+                <w:rStyle w:val="a9"/>
+                <w:rFonts w:ascii="新細明體" w:eastAsia="新細明體" w:hAnsi="新細明體" w:hint="eastAsia"/>
+                <w:noProof/>
+              </w:rPr>
+              <w:t>內容</w:t>
+            </w:r>
+            <w:r>
+              <w:rPr>
+                <w:noProof/>
+                <w:webHidden/>
+              </w:rPr>
+              <w:tab/>
+            </w:r>
+            <w:r>
+              <w:rPr>
+                <w:noProof/>
+                <w:webHidden/>
+              </w:rPr>
+              <w:fldChar w:fldCharType="begin"/>
+            </w:r>
+            <w:r>
+              <w:rPr>
+                <w:noProof/>
+                <w:webHidden/>
+              </w:rPr>
+              <w:instrText xml:space="preserve"> PAGEREF _Toc488322748 \h </w:instrText>
+            </w:r>
+            <w:r>
+              <w:rPr>
+                <w:noProof/>
+                <w:webHidden/>
+              </w:rPr>
+            </w:r>
+            <w:r>
+              <w:rPr>
+                <w:noProof/>
+                <w:webHidden/>
+              </w:rPr>
+              <w:fldChar w:fldCharType="separate"/>
+            </w:r>
+            <w:r>
+              <w:rPr>
+                <w:noProof/>
+                <w:webHidden/>
+              </w:rPr>
+              <w:t>2</w:t>
+            </w:r>
+            <w:r>
+              <w:rPr>
+                <w:noProof/>
+                <w:webHidden/>
+              </w:rPr>
+              <w:fldChar w:fldCharType="end"/>
+            </w:r>
+          </w:hyperlink>
+        </w:p>
+        <w:p>
+          <w:pPr>
+            <w:pStyle w:val="21"/>
+            <w:tabs>
+              <w:tab w:val="left" w:pos="960"/>
+              <w:tab w:val="right" w:leader="dot" w:pos="8296"/>
+            </w:tabs>
+            <w:rPr>
+              <w:noProof/>
+            </w:rPr>
+          </w:pPr>
+          <w:hyperlink w:anchor="_Toc488322749" w:history="1">
+            <w:r>
+              <w:rPr>
+                <w:rStyle w:val="a9"/>
+                <w:noProof/>
+              </w:rPr>
+              <w:t>3.</w:t>
+            </w:r>
+            <w:r>
+              <w:rPr>
+                <w:noProof/>
+              </w:rPr>
+              <w:tab/>
+            </w:r>
+            <w:r>
+              <w:rPr>
+                <w:rStyle w:val="a9"/>
+                <w:noProof/>
+              </w:rPr>
+              <w:t>Firebase Authentication</w:t>
+            </w:r>
+            <w:r>
+              <w:rPr>
+                <w:noProof/>
+                <w:webHidden/>
+              </w:rPr>
+              <w:tab/>
+            </w:r>
+            <w:r>
+              <w:rPr>
+                <w:noProof/>
+                <w:webHidden/>
+              </w:rPr>
+              <w:fldChar w:fldCharType="begin"/>
+            </w:r>
+            <w:r>
+              <w:rPr>
+                <w:noProof/>
+                <w:webHidden/>
+              </w:rPr>
+              <w:instrText xml:space="preserve"> PAGEREF _Toc488322749 \h </w:instrText>
+            </w:r>
+            <w:r>
+              <w:rPr>
+                <w:noProof/>
+                <w:webHidden/>
+              </w:rPr>
+            </w:r>
+            <w:r>
+              <w:rPr>
+                <w:noProof/>
+                <w:webHidden/>
+              </w:rPr>
+              <w:fldChar w:fldCharType="separate"/>
+            </w:r>
+            <w:r>
+              <w:rPr>
+                <w:noProof/>
+                <w:webHidden/>
+              </w:rPr>
+              <w:t>3</w:t>
+            </w:r>
+            <w:r>
+              <w:rPr>
+                <w:noProof/>
+                <w:webHidden/>
+              </w:rPr>
+              <w:fldChar w:fldCharType="end"/>
+            </w:r>
+          </w:hyperlink>
+        </w:p>
+        <w:p>
+          <w:pPr>
+            <w:pStyle w:val="31"/>
+            <w:tabs>
+              <w:tab w:val="left" w:pos="1680"/>
+              <w:tab w:val="right" w:leader="dot" w:pos="8296"/>
+            </w:tabs>
+            <w:rPr>
+              <w:noProof/>
+            </w:rPr>
+          </w:pPr>
+          <w:hyperlink w:anchor="_Toc488322750" w:history="1">
+            <w:r>
+              <w:rPr>
+                <w:rStyle w:val="a9"/>
+                <w:noProof/>
+              </w:rPr>
+              <w:t>3.1</w:t>
+            </w:r>
+            <w:r>
+              <w:rPr>
+                <w:noProof/>
+              </w:rPr>
+              <w:tab/>
+            </w:r>
+            <w:r>
+              <w:rPr>
+                <w:rStyle w:val="a9"/>
+                <w:rFonts w:hint="eastAsia"/>
+                <w:noProof/>
+              </w:rPr>
+              <w:t>說明</w:t>
+            </w:r>
+            <w:r>
+              <w:rPr>
+                <w:noProof/>
+                <w:webHidden/>
+              </w:rPr>
+              <w:tab/>
+            </w:r>
+            <w:r>
+              <w:rPr>
+                <w:noProof/>
+                <w:webHidden/>
+              </w:rPr>
+              <w:fldChar w:fldCharType="begin"/>
+            </w:r>
+            <w:r>
+              <w:rPr>
+                <w:noProof/>
+                <w:webHidden/>
+              </w:rPr>
+              <w:instrText xml:space="preserve"> PAGEREF _Toc488322750 \h </w:instrText>
+            </w:r>
+            <w:r>
+              <w:rPr>
+                <w:noProof/>
+                <w:webHidden/>
+              </w:rPr>
+            </w:r>
+            <w:r>
+              <w:rPr>
+                <w:noProof/>
+                <w:webHidden/>
+              </w:rPr>
+              <w:fldChar w:fldCharType="separate"/>
+            </w:r>
+            <w:r>
+              <w:rPr>
+                <w:noProof/>
+                <w:webHidden/>
+              </w:rPr>
+              <w:t>3</w:t>
+            </w:r>
+            <w:r>
+              <w:rPr>
+                <w:noProof/>
+                <w:webHidden/>
+              </w:rPr>
+              <w:fldChar w:fldCharType="end"/>
+            </w:r>
+          </w:hyperlink>
+        </w:p>
+        <w:p>
+          <w:pPr>
+            <w:pStyle w:val="11"/>
+            <w:tabs>
+              <w:tab w:val="left" w:pos="960"/>
+              <w:tab w:val="right" w:leader="dot" w:pos="8296"/>
+            </w:tabs>
+            <w:rPr>
+              <w:noProof/>
+            </w:rPr>
+          </w:pPr>
+          <w:hyperlink w:anchor="_Toc488322751" w:history="1">
+            <w:r>
+              <w:rPr>
+                <w:rStyle w:val="a9"/>
+                <w:rFonts w:hint="eastAsia"/>
+                <w:noProof/>
+              </w:rPr>
+              <w:t>二、</w:t>
+            </w:r>
+            <w:r>
+              <w:rPr>
+                <w:noProof/>
+              </w:rPr>
+              <w:tab/>
+            </w:r>
+            <w:r>
+              <w:rPr>
+                <w:rStyle w:val="a9"/>
+                <w:rFonts w:hint="eastAsia"/>
+                <w:noProof/>
+              </w:rPr>
+              <w:t>建立</w:t>
+            </w:r>
+            <w:r>
+              <w:rPr>
+                <w:rStyle w:val="a9"/>
+                <w:noProof/>
+              </w:rPr>
+              <w:t>Authentication</w:t>
+            </w:r>
+            <w:r>
+              <w:rPr>
+                <w:noProof/>
+                <w:webHidden/>
+              </w:rPr>
+              <w:tab/>
+            </w:r>
+            <w:r>
+              <w:rPr>
+                <w:noProof/>
+                <w:webHidden/>
+              </w:rPr>
+              <w:fldChar w:fldCharType="begin"/>
+            </w:r>
+            <w:r>
+              <w:rPr>
+                <w:noProof/>
+                <w:webHidden/>
+              </w:rPr>
+              <w:instrText xml:space="preserve"> PAGEREF _Toc488322751 \h </w:instrText>
+            </w:r>
+            <w:r>
+              <w:rPr>
+                <w:noProof/>
+                <w:webHidden/>
+              </w:rPr>
+            </w:r>
+            <w:r>
+              <w:rPr>
+                <w:noProof/>
+                <w:webHidden/>
+              </w:rPr>
+              <w:fldChar w:fldCharType="separate"/>
+            </w:r>
+            <w:r>
+              <w:rPr>
+                <w:noProof/>
+                <w:webHidden/>
+              </w:rPr>
+              <w:t>5</w:t>
+            </w:r>
+            <w:r>
+              <w:rPr>
+                <w:noProof/>
+                <w:webHidden/>
+              </w:rPr>
+              <w:fldChar w:fldCharType="end"/>
+            </w:r>
+          </w:hyperlink>
+        </w:p>
+        <w:p>
+          <w:pPr>
+            <w:pStyle w:val="21"/>
+            <w:tabs>
+              <w:tab w:val="left" w:pos="960"/>
+              <w:tab w:val="right" w:leader="dot" w:pos="8296"/>
+            </w:tabs>
+            <w:rPr>
+              <w:noProof/>
+            </w:rPr>
+          </w:pPr>
+          <w:hyperlink w:anchor="_Toc488322752" w:history="1">
+            <w:r>
+              <w:rPr>
+                <w:rStyle w:val="a9"/>
+                <w:noProof/>
+              </w:rPr>
+              <w:t>1.</w:t>
+            </w:r>
+            <w:r>
+              <w:rPr>
+                <w:noProof/>
+              </w:rPr>
+              <w:tab/>
+            </w:r>
+            <w:r>
+              <w:rPr>
+                <w:rStyle w:val="a9"/>
+                <w:rFonts w:hint="eastAsia"/>
+                <w:noProof/>
+              </w:rPr>
+              <w:t>在</w:t>
+            </w:r>
+            <w:r>
+              <w:rPr>
+                <w:rStyle w:val="a9"/>
+                <w:noProof/>
+              </w:rPr>
+              <w:t xml:space="preserve">Firebase </w:t>
+            </w:r>
+            <w:r>
+              <w:rPr>
+                <w:rStyle w:val="a9"/>
+                <w:rFonts w:hint="eastAsia"/>
+                <w:noProof/>
+              </w:rPr>
+              <w:t>上建立專案</w:t>
+            </w:r>
+            <w:r>
+              <w:rPr>
+                <w:noProof/>
+                <w:webHidden/>
+              </w:rPr>
+              <w:tab/>
+            </w:r>
+            <w:r>
+              <w:rPr>
+                <w:noProof/>
+                <w:webHidden/>
+              </w:rPr>
+              <w:fldChar w:fldCharType="begin"/>
+            </w:r>
+            <w:r>
+              <w:rPr>
+                <w:noProof/>
+                <w:webHidden/>
+              </w:rPr>
+              <w:instrText xml:space="preserve"> PAGEREF _Toc488322752 \h </w:instrText>
+            </w:r>
+            <w:r>
+              <w:rPr>
+                <w:noProof/>
+                <w:webHidden/>
+              </w:rPr>
+            </w:r>
+            <w:r>
+              <w:rPr>
+                <w:noProof/>
+                <w:webHidden/>
+              </w:rPr>
+              <w:fldChar w:fldCharType="separate"/>
+            </w:r>
+            <w:r>
+              <w:rPr>
+                <w:noProof/>
+                <w:webHidden/>
+              </w:rPr>
+              <w:t>5</w:t>
+            </w:r>
+            <w:r>
+              <w:rPr>
+                <w:noProof/>
+                <w:webHidden/>
+              </w:rPr>
+              <w:fldChar w:fldCharType="end"/>
+            </w:r>
+          </w:hyperlink>
+        </w:p>
+        <w:p>
+          <w:pPr>
+            <w:pStyle w:val="21"/>
+            <w:tabs>
+              <w:tab w:val="left" w:pos="960"/>
+              <w:tab w:val="right" w:leader="dot" w:pos="8296"/>
+            </w:tabs>
+            <w:rPr>
+              <w:noProof/>
+            </w:rPr>
+          </w:pPr>
+          <w:hyperlink w:anchor="_Toc488322753" w:history="1">
+            <w:r>
+              <w:rPr>
+                <w:rStyle w:val="a9"/>
+                <w:noProof/>
+              </w:rPr>
+              <w:t>2.</w:t>
+            </w:r>
+            <w:r>
+              <w:rPr>
+                <w:noProof/>
+              </w:rPr>
+              <w:tab/>
+            </w:r>
+            <w:r>
+              <w:rPr>
+                <w:rStyle w:val="a9"/>
+                <w:noProof/>
+              </w:rPr>
+              <w:t xml:space="preserve">Android Studio </w:t>
+            </w:r>
+            <w:r>
+              <w:rPr>
+                <w:rStyle w:val="a9"/>
+                <w:rFonts w:hint="eastAsia"/>
+                <w:noProof/>
+              </w:rPr>
+              <w:t>中的設定</w:t>
+            </w:r>
+            <w:r>
+              <w:rPr>
+                <w:noProof/>
+                <w:webHidden/>
+              </w:rPr>
+              <w:tab/>
+            </w:r>
+            <w:r>
+              <w:rPr>
+                <w:noProof/>
+                <w:webHidden/>
+              </w:rPr>
+              <w:fldChar w:fldCharType="begin"/>
+            </w:r>
+            <w:r>
+              <w:rPr>
+                <w:noProof/>
+                <w:webHidden/>
+              </w:rPr>
+              <w:instrText xml:space="preserve"> PAGEREF _Toc488322753 \h </w:instrText>
+            </w:r>
+            <w:r>
+              <w:rPr>
+                <w:noProof/>
+                <w:webHidden/>
+              </w:rPr>
+            </w:r>
+            <w:r>
+              <w:rPr>
+                <w:noProof/>
+                <w:webHidden/>
+              </w:rPr>
+              <w:fldChar w:fldCharType="separate"/>
+            </w:r>
+            <w:r>
+              <w:rPr>
+                <w:noProof/>
+                <w:webHidden/>
+              </w:rPr>
+              <w:t>8</w:t>
+            </w:r>
+            <w:r>
+              <w:rPr>
+                <w:noProof/>
+                <w:webHidden/>
+              </w:rPr>
+              <w:fldChar w:fldCharType="end"/>
+            </w:r>
+          </w:hyperlink>
+        </w:p>
+        <w:p>
+          <w:pPr>
+            <w:pStyle w:val="21"/>
+            <w:tabs>
+              <w:tab w:val="left" w:pos="960"/>
+              <w:tab w:val="right" w:leader="dot" w:pos="8296"/>
+            </w:tabs>
+            <w:rPr>
+              <w:noProof/>
+            </w:rPr>
+          </w:pPr>
+          <w:hyperlink w:anchor="_Toc488322754" w:history="1">
+            <w:r>
+              <w:rPr>
+                <w:rStyle w:val="a9"/>
+                <w:noProof/>
+              </w:rPr>
+              <w:t>3.</w:t>
+            </w:r>
+            <w:r>
+              <w:rPr>
+                <w:noProof/>
+              </w:rPr>
+              <w:tab/>
+            </w:r>
+            <w:r>
+              <w:rPr>
+                <w:rStyle w:val="a9"/>
+                <w:rFonts w:hint="eastAsia"/>
+                <w:noProof/>
+              </w:rPr>
+              <w:t>開啟登入放式</w:t>
+            </w:r>
+            <w:r>
+              <w:rPr>
+                <w:noProof/>
+                <w:webHidden/>
+              </w:rPr>
+              <w:tab/>
+            </w:r>
+            <w:r>
+              <w:rPr>
+                <w:noProof/>
+                <w:webHidden/>
+              </w:rPr>
+              <w:fldChar w:fldCharType="begin"/>
+            </w:r>
+            <w:r>
+              <w:rPr>
+                <w:noProof/>
+                <w:webHidden/>
+              </w:rPr>
+              <w:instrText xml:space="preserve"> PAGEREF _Toc488322754 \h </w:instrText>
+            </w:r>
+            <w:r>
+              <w:rPr>
+                <w:noProof/>
+                <w:webHidden/>
+              </w:rPr>
+            </w:r>
+            <w:r>
+              <w:rPr>
+                <w:noProof/>
+                <w:webHidden/>
+              </w:rPr>
+              <w:fldChar w:fldCharType="separate"/>
+            </w:r>
+            <w:r>
+              <w:rPr>
+                <w:noProof/>
+                <w:webHidden/>
+              </w:rPr>
+              <w:t>9</w:t>
+            </w:r>
+            <w:r>
+              <w:rPr>
+                <w:noProof/>
+                <w:webHidden/>
+              </w:rPr>
+              <w:fldChar w:fldCharType="end"/>
+            </w:r>
+          </w:hyperlink>
+        </w:p>
+        <w:p>
+          <w:pPr>
+            <w:pStyle w:val="31"/>
+            <w:tabs>
+              <w:tab w:val="left" w:pos="1680"/>
+              <w:tab w:val="right" w:leader="dot" w:pos="8296"/>
+            </w:tabs>
+            <w:rPr>
+              <w:noProof/>
+            </w:rPr>
+          </w:pPr>
+          <w:hyperlink w:anchor="_Toc488322755" w:history="1">
+            <w:r>
+              <w:rPr>
+                <w:rStyle w:val="a9"/>
+                <w:noProof/>
+              </w:rPr>
+              <w:t>2.1</w:t>
+            </w:r>
+            <w:r>
+              <w:rPr>
+                <w:noProof/>
+              </w:rPr>
+              <w:tab/>
+            </w:r>
+            <w:r>
+              <w:rPr>
+                <w:rStyle w:val="a9"/>
+                <w:rFonts w:hint="eastAsia"/>
+                <w:noProof/>
+              </w:rPr>
+              <w:t>使用</w:t>
+            </w:r>
+            <w:r>
+              <w:rPr>
+                <w:rStyle w:val="a9"/>
+                <w:noProof/>
+              </w:rPr>
+              <w:t>Email/Password</w:t>
+            </w:r>
+            <w:r>
+              <w:rPr>
+                <w:noProof/>
+                <w:webHidden/>
+              </w:rPr>
+              <w:tab/>
+            </w:r>
+            <w:r>
+              <w:rPr>
+                <w:noProof/>
+                <w:webHidden/>
+              </w:rPr>
+              <w:fldChar w:fldCharType="begin"/>
+            </w:r>
+            <w:r>
+              <w:rPr>
+                <w:noProof/>
+                <w:webHidden/>
+              </w:rPr>
+              <w:instrText xml:space="preserve"> PAGEREF _Toc488322755 \h </w:instrText>
+            </w:r>
+            <w:r>
+              <w:rPr>
+                <w:noProof/>
+                <w:webHidden/>
+              </w:rPr>
+            </w:r>
+            <w:r>
+              <w:rPr>
+                <w:noProof/>
+                <w:webHidden/>
+              </w:rPr>
+              <w:fldChar w:fldCharType="separate"/>
+            </w:r>
+            <w:r>
+              <w:rPr>
+                <w:noProof/>
+                <w:webHidden/>
+              </w:rPr>
+              <w:t>9</w:t>
+            </w:r>
+            <w:r>
+              <w:rPr>
+                <w:noProof/>
+                <w:webHidden/>
+              </w:rPr>
+              <w:fldChar w:fldCharType="end"/>
+            </w:r>
+          </w:hyperlink>
+        </w:p>
+        <w:p>
+          <w:pPr>
+            <w:pStyle w:val="31"/>
+            <w:tabs>
+              <w:tab w:val="left" w:pos="1680"/>
+              <w:tab w:val="right" w:leader="dot" w:pos="8296"/>
+            </w:tabs>
+            <w:rPr>
+              <w:noProof/>
+            </w:rPr>
+          </w:pPr>
+          <w:hyperlink w:anchor="_Toc488322756" w:history="1">
+            <w:r>
+              <w:rPr>
+                <w:rStyle w:val="a9"/>
+                <w:noProof/>
+              </w:rPr>
+              <w:t>2.2</w:t>
+            </w:r>
+            <w:r>
+              <w:rPr>
+                <w:noProof/>
+              </w:rPr>
+              <w:tab/>
+            </w:r>
+            <w:r>
+              <w:rPr>
+                <w:rStyle w:val="a9"/>
+                <w:rFonts w:hint="eastAsia"/>
+                <w:noProof/>
+              </w:rPr>
+              <w:t>使用</w:t>
+            </w:r>
+            <w:r>
+              <w:rPr>
+                <w:rStyle w:val="a9"/>
+                <w:noProof/>
+              </w:rPr>
+              <w:t>Phone Number</w:t>
+            </w:r>
+            <w:r>
+              <w:rPr>
+                <w:noProof/>
+                <w:webHidden/>
+              </w:rPr>
+              <w:tab/>
+            </w:r>
+            <w:r>
+              <w:rPr>
+                <w:noProof/>
+                <w:webHidden/>
+              </w:rPr>
+              <w:fldChar w:fldCharType="begin"/>
+            </w:r>
+            <w:r>
+              <w:rPr>
+                <w:noProof/>
+                <w:webHidden/>
+              </w:rPr>
+              <w:instrText xml:space="preserve"> PAGEREF _Toc488322756 \h </w:instrText>
+            </w:r>
+            <w:r>
+              <w:rPr>
+                <w:noProof/>
+                <w:webHidden/>
+              </w:rPr>
+            </w:r>
+            <w:r>
+              <w:rPr>
+                <w:noProof/>
+                <w:webHidden/>
+              </w:rPr>
+              <w:fldChar w:fldCharType="separate"/>
+            </w:r>
+            <w:r>
+              <w:rPr>
+                <w:noProof/>
+                <w:webHidden/>
+              </w:rPr>
+              <w:t>10</w:t>
+            </w:r>
+            <w:r>
+              <w:rPr>
+                <w:noProof/>
+                <w:webHidden/>
+              </w:rPr>
+              <w:fldChar w:fldCharType="end"/>
+            </w:r>
+          </w:hyperlink>
+        </w:p>
+        <w:p>
+          <w:pPr>
+            <w:pStyle w:val="31"/>
+            <w:tabs>
+              <w:tab w:val="left" w:pos="1680"/>
+              <w:tab w:val="right" w:leader="dot" w:pos="8296"/>
+            </w:tabs>
+            <w:rPr>
+              <w:noProof/>
+            </w:rPr>
+          </w:pPr>
+          <w:hyperlink w:anchor="_Toc488322757" w:history="1">
+            <w:r>
+              <w:rPr>
+                <w:rStyle w:val="a9"/>
+                <w:noProof/>
+              </w:rPr>
+              <w:t>2.3</w:t>
+            </w:r>
+            <w:r>
+              <w:rPr>
+                <w:noProof/>
+              </w:rPr>
+              <w:tab/>
+            </w:r>
+            <w:r>
+              <w:rPr>
+                <w:rStyle w:val="a9"/>
+                <w:rFonts w:hint="eastAsia"/>
+                <w:noProof/>
+              </w:rPr>
+              <w:t>使用</w:t>
+            </w:r>
+            <w:r>
+              <w:rPr>
+                <w:rStyle w:val="a9"/>
+                <w:noProof/>
+              </w:rPr>
+              <w:t>Google Sign</w:t>
+            </w:r>
+            <w:r>
+              <w:rPr>
+                <w:noProof/>
+                <w:webHidden/>
+              </w:rPr>
+              <w:tab/>
+            </w:r>
+            <w:r>
+              <w:rPr>
+                <w:noProof/>
+                <w:webHidden/>
+              </w:rPr>
+              <w:fldChar w:fldCharType="begin"/>
+            </w:r>
+            <w:r>
+              <w:rPr>
+                <w:noProof/>
+                <w:webHidden/>
+              </w:rPr>
+              <w:instrText xml:space="preserve"> PAGEREF _Toc488322757 \h </w:instrText>
+            </w:r>
+            <w:r>
+              <w:rPr>
+                <w:noProof/>
+                <w:webHidden/>
+              </w:rPr>
+            </w:r>
+            <w:r>
+              <w:rPr>
+                <w:noProof/>
+                <w:webHidden/>
+              </w:rPr>
+              <w:fldChar w:fldCharType="separate"/>
+            </w:r>
+            <w:r>
+              <w:rPr>
+                <w:noProof/>
+                <w:webHidden/>
+              </w:rPr>
+              <w:t>13</w:t>
+            </w:r>
+            <w:r>
+              <w:rPr>
+                <w:noProof/>
+                <w:webHidden/>
+              </w:rPr>
+              <w:fldChar w:fldCharType="end"/>
+            </w:r>
+          </w:hyperlink>
+        </w:p>
+        <w:p>
+          <w:pPr>
+            <w:pStyle w:val="31"/>
+            <w:tabs>
+              <w:tab w:val="left" w:pos="1680"/>
+              <w:tab w:val="right" w:leader="dot" w:pos="8296"/>
+            </w:tabs>
+            <w:rPr>
+              <w:noProof/>
+            </w:rPr>
+          </w:pPr>
+          <w:hyperlink w:anchor="_Toc488322758" w:history="1">
+            <w:r>
+              <w:rPr>
+                <w:rStyle w:val="a9"/>
+                <w:noProof/>
+              </w:rPr>
+              <w:t>2.4</w:t>
+            </w:r>
+            <w:r>
+              <w:rPr>
+                <w:noProof/>
+              </w:rPr>
+              <w:tab/>
+            </w:r>
+            <w:r>
+              <w:rPr>
+                <w:rStyle w:val="a9"/>
+                <w:rFonts w:hint="eastAsia"/>
+                <w:noProof/>
+              </w:rPr>
+              <w:t>使用</w:t>
+            </w:r>
+            <w:r>
+              <w:rPr>
+                <w:rStyle w:val="a9"/>
+                <w:noProof/>
+              </w:rPr>
+              <w:t>Facebook</w:t>
+            </w:r>
+            <w:r>
+              <w:rPr>
+                <w:noProof/>
+                <w:webHidden/>
+              </w:rPr>
+              <w:tab/>
+            </w:r>
+            <w:r>
+              <w:rPr>
+                <w:noProof/>
+                <w:webHidden/>
+              </w:rPr>
+              <w:fldChar w:fldCharType="begin"/>
+            </w:r>
+            <w:r>
+              <w:rPr>
+                <w:noProof/>
+                <w:webHidden/>
+              </w:rPr>
+              <w:instrText xml:space="preserve"> PAGEREF _Toc488322758 \h </w:instrText>
+            </w:r>
+            <w:r>
+              <w:rPr>
+                <w:noProof/>
+                <w:webHidden/>
+              </w:rPr>
+            </w:r>
+            <w:r>
+              <w:rPr>
+                <w:noProof/>
+                <w:webHidden/>
+              </w:rPr>
+              <w:fldChar w:fldCharType="separate"/>
+            </w:r>
+            <w:r>
+              <w:rPr>
+                <w:noProof/>
+                <w:webHidden/>
+              </w:rPr>
+              <w:t>17</w:t>
+            </w:r>
+            <w:r>
+              <w:rPr>
+                <w:noProof/>
+                <w:webHidden/>
+              </w:rPr>
+              <w:fldChar w:fldCharType="end"/>
+            </w:r>
+          </w:hyperlink>
+        </w:p>
+        <w:p>
           <w:r>
             <w:rPr>
               <w:b/>
@@ -484,6 +1627,8 @@
       <w:r>
         <w:br w:type="page"/>
       </w:r>
+      <w:bookmarkStart w:id="0" w:name="_GoBack"/>
+      <w:bookmarkEnd w:id="0"/>
     </w:p>
     <w:p>
       <w:pPr>
@@ -493,10 +1638,12 @@
           <w:numId w:val="1"/>
         </w:numPr>
       </w:pPr>
+      <w:bookmarkStart w:id="1" w:name="_Toc488322746"/>
       <w:r>
         <w:lastRenderedPageBreak/>
         <w:t>簡介</w:t>
       </w:r>
+      <w:bookmarkEnd w:id="1"/>
     </w:p>
     <w:p>
       <w:pPr>
@@ -509,16 +1656,18 @@
           <w:rFonts w:ascii="新細明體" w:eastAsia="新細明體" w:hAnsi="新細明體"/>
         </w:rPr>
       </w:pPr>
-      <w:bookmarkStart w:id="0" w:name="_Toc472587674"/>
-      <w:bookmarkStart w:id="1" w:name="_Toc487529248"/>
+      <w:bookmarkStart w:id="2" w:name="_Toc472587674"/>
+      <w:bookmarkStart w:id="3" w:name="_Toc487529248"/>
+      <w:bookmarkStart w:id="4" w:name="_Toc488322747"/>
       <w:r>
         <w:rPr>
           <w:rFonts w:ascii="新細明體" w:eastAsia="新細明體" w:hAnsi="新細明體"/>
         </w:rPr>
         <w:t>Firebase說明文件</w:t>
       </w:r>
-      <w:bookmarkEnd w:id="0"/>
-      <w:bookmarkEnd w:id="1"/>
+      <w:bookmarkEnd w:id="2"/>
+      <w:bookmarkEnd w:id="3"/>
+      <w:bookmarkEnd w:id="4"/>
     </w:p>
     <w:p>
       <w:pPr>
@@ -538,7 +1687,7 @@
         </w:rPr>
         <w:t xml:space="preserve">URL: </w:t>
       </w:r>
-      <w:hyperlink r:id="rId8" w:history="1">
+      <w:hyperlink r:id="rId10" w:history="1">
         <w:r>
           <w:rPr>
             <w:rStyle w:val="a9"/>
@@ -566,7 +1715,7 @@
         </w:rPr>
         <w:t xml:space="preserve">Firebase Console: </w:t>
       </w:r>
-      <w:hyperlink r:id="rId9" w:history="1">
+      <w:hyperlink r:id="rId11" w:history="1">
         <w:r>
           <w:rPr>
             <w:rStyle w:val="a9"/>
@@ -596,16 +1745,18 @@
           <w:rFonts w:ascii="新細明體" w:eastAsia="新細明體" w:hAnsi="新細明體"/>
         </w:rPr>
       </w:pPr>
-      <w:bookmarkStart w:id="2" w:name="_Toc472587675"/>
-      <w:bookmarkStart w:id="3" w:name="_Toc487529249"/>
+      <w:bookmarkStart w:id="5" w:name="_Toc472587675"/>
+      <w:bookmarkStart w:id="6" w:name="_Toc487529249"/>
+      <w:bookmarkStart w:id="7" w:name="_Toc488322748"/>
       <w:r>
         <w:rPr>
           <w:rFonts w:ascii="新細明體" w:eastAsia="新細明體" w:hAnsi="新細明體"/>
         </w:rPr>
         <w:t>Firebase 內容</w:t>
       </w:r>
-      <w:bookmarkEnd w:id="2"/>
-      <w:bookmarkEnd w:id="3"/>
+      <w:bookmarkEnd w:id="5"/>
+      <w:bookmarkEnd w:id="6"/>
+      <w:bookmarkEnd w:id="7"/>
     </w:p>
     <w:p>
       <w:pPr>
@@ -620,7 +1771,7 @@
         </w:rPr>
         <w:t>Firebase提供了多種服務 (</w:t>
       </w:r>
-      <w:hyperlink r:id="rId10" w:history="1">
+      <w:hyperlink r:id="rId12" w:history="1">
         <w:r>
           <w:rPr>
             <w:rStyle w:val="a9"/>
@@ -720,7 +1871,7 @@
                     <pic:cNvPicPr/>
                   </pic:nvPicPr>
                   <pic:blipFill>
-                    <a:blip r:embed="rId11"/>
+                    <a:blip r:embed="rId13"/>
                     <a:stretch>
                       <a:fillRect/>
                     </a:stretch>
@@ -770,10 +1921,12 @@
           <w:numId w:val="2"/>
         </w:numPr>
       </w:pPr>
+      <w:bookmarkStart w:id="8" w:name="_Toc488322749"/>
       <w:r>
         <w:lastRenderedPageBreak/>
         <w:t>Firebase Authentication</w:t>
       </w:r>
+      <w:bookmarkEnd w:id="8"/>
     </w:p>
     <w:p>
       <w:r>
@@ -782,7 +1935,7 @@
       <w:r>
         <w:t xml:space="preserve">: </w:t>
       </w:r>
-      <w:hyperlink r:id="rId12" w:history="1">
+      <w:hyperlink r:id="rId14" w:history="1">
         <w:r>
           <w:rPr>
             <w:rStyle w:val="a9"/>
@@ -799,9 +1952,11 @@
           <w:numId w:val="2"/>
         </w:numPr>
       </w:pPr>
+      <w:bookmarkStart w:id="9" w:name="_Toc488322750"/>
       <w:r>
         <w:t>說明</w:t>
       </w:r>
+      <w:bookmarkEnd w:id="9"/>
     </w:p>
     <w:p>
       <w:pPr>
@@ -887,7 +2042,7 @@
         <w:pStyle w:val="a8"/>
         <w:ind w:leftChars="0" w:left="1440"/>
       </w:pPr>
-      <w:hyperlink r:id="rId13" w:history="1">
+      <w:hyperlink r:id="rId15" w:history="1">
         <w:r>
           <w:rPr>
             <w:rStyle w:val="a9"/>
@@ -1069,7 +2224,7 @@
                     <pic:cNvPicPr/>
                   </pic:nvPicPr>
                   <pic:blipFill>
-                    <a:blip r:embed="rId14"/>
+                    <a:blip r:embed="rId16"/>
                     <a:stretch>
                       <a:fillRect/>
                     </a:stretch>
@@ -1228,6 +2383,7 @@
           <w:numId w:val="1"/>
         </w:numPr>
       </w:pPr>
+      <w:bookmarkStart w:id="10" w:name="_Toc488322751"/>
       <w:r>
         <w:lastRenderedPageBreak/>
         <w:t>建立</w:t>
@@ -1235,6 +2391,7 @@
       <w:r>
         <w:t>Authentication</w:t>
       </w:r>
+      <w:bookmarkEnd w:id="10"/>
     </w:p>
     <w:p>
       <w:pPr>
@@ -1246,7 +2403,7 @@
       <w:r>
         <w:t xml:space="preserve">: </w:t>
       </w:r>
-      <w:hyperlink r:id="rId15" w:history="1">
+      <w:hyperlink r:id="rId17" w:history="1">
         <w:r>
           <w:rPr>
             <w:rStyle w:val="a9"/>
@@ -1265,7 +2422,7 @@
       <w:r>
         <w:t xml:space="preserve">: </w:t>
       </w:r>
-      <w:hyperlink r:id="rId16" w:history="1">
+      <w:hyperlink r:id="rId18" w:history="1">
         <w:r>
           <w:rPr>
             <w:rStyle w:val="a9"/>
@@ -1283,6 +2440,7 @@
           <w:numId w:val="5"/>
         </w:numPr>
       </w:pPr>
+      <w:bookmarkStart w:id="11" w:name="_Toc488322752"/>
       <w:r>
         <w:t>在</w:t>
       </w:r>
@@ -1292,6 +2450,7 @@
       <w:r>
         <w:t>上建立專案</w:t>
       </w:r>
+      <w:bookmarkEnd w:id="11"/>
     </w:p>
     <w:p>
       <w:pPr>
@@ -1654,7 +2813,7 @@
                     <pic:cNvPicPr/>
                   </pic:nvPicPr>
                   <pic:blipFill>
-                    <a:blip r:embed="rId17"/>
+                    <a:blip r:embed="rId19"/>
                     <a:stretch>
                       <a:fillRect/>
                     </a:stretch>
@@ -1700,7 +2859,7 @@
                     <pic:cNvPicPr/>
                   </pic:nvPicPr>
                   <pic:blipFill>
-                    <a:blip r:embed="rId18"/>
+                    <a:blip r:embed="rId20"/>
                     <a:stretch>
                       <a:fillRect/>
                     </a:stretch>
@@ -1868,7 +3027,7 @@
                     <pic:cNvPicPr/>
                   </pic:nvPicPr>
                   <pic:blipFill>
-                    <a:blip r:embed="rId19"/>
+                    <a:blip r:embed="rId21"/>
                     <a:stretch>
                       <a:fillRect/>
                     </a:stretch>
@@ -2166,7 +3325,7 @@
                     <pic:cNvPicPr/>
                   </pic:nvPicPr>
                   <pic:blipFill>
-                    <a:blip r:embed="rId20"/>
+                    <a:blip r:embed="rId22"/>
                     <a:stretch>
                       <a:fillRect/>
                     </a:stretch>
@@ -2402,7 +3561,7 @@
                     <pic:cNvPicPr/>
                   </pic:nvPicPr>
                   <pic:blipFill>
-                    <a:blip r:embed="rId21"/>
+                    <a:blip r:embed="rId23"/>
                     <a:stretch>
                       <a:fillRect/>
                     </a:stretch>
@@ -2439,6 +3598,7 @@
           <w:numId w:val="5"/>
         </w:numPr>
       </w:pPr>
+      <w:bookmarkStart w:id="12" w:name="_Toc488322753"/>
       <w:r>
         <w:lastRenderedPageBreak/>
         <w:t xml:space="preserve">Android Studio </w:t>
@@ -2446,6 +3606,7 @@
       <w:r>
         <w:t>中的設定</w:t>
       </w:r>
+      <w:bookmarkEnd w:id="12"/>
     </w:p>
     <w:p>
       <w:pPr>
@@ -2462,7 +3623,7 @@
       <w:r>
         <w:t xml:space="preserve">: </w:t>
       </w:r>
-      <w:hyperlink r:id="rId22" w:history="1">
+      <w:hyperlink r:id="rId24" w:history="1">
         <w:r>
           <w:rPr>
             <w:rStyle w:val="a9"/>
@@ -2626,7 +3787,7 @@
                     <pic:cNvPicPr/>
                   </pic:nvPicPr>
                   <pic:blipFill>
-                    <a:blip r:embed="rId23"/>
+                    <a:blip r:embed="rId25"/>
                     <a:stretch>
                       <a:fillRect/>
                     </a:stretch>
@@ -2663,10 +3824,12 @@
           <w:numId w:val="5"/>
         </w:numPr>
       </w:pPr>
+      <w:bookmarkStart w:id="13" w:name="_Toc488322754"/>
       <w:r>
         <w:lastRenderedPageBreak/>
         <w:t>開啟登入放式</w:t>
       </w:r>
+      <w:bookmarkEnd w:id="13"/>
     </w:p>
     <w:p>
       <w:r>
@@ -2849,7 +4012,7 @@
                     <pic:cNvPicPr/>
                   </pic:nvPicPr>
                   <pic:blipFill>
-                    <a:blip r:embed="rId24"/>
+                    <a:blip r:embed="rId26"/>
                     <a:stretch>
                       <a:fillRect/>
                     </a:stretch>
@@ -2879,12 +4042,14 @@
           <w:numId w:val="6"/>
         </w:numPr>
       </w:pPr>
+      <w:bookmarkStart w:id="14" w:name="_Toc488322755"/>
       <w:r>
         <w:t>使用</w:t>
       </w:r>
       <w:r>
         <w:t>Email/Password</w:t>
       </w:r>
+      <w:bookmarkEnd w:id="14"/>
     </w:p>
     <w:p>
       <w:r>
@@ -2987,7 +4152,7 @@
                     <pic:cNvPicPr/>
                   </pic:nvPicPr>
                   <pic:blipFill>
-                    <a:blip r:embed="rId25"/>
+                    <a:blip r:embed="rId27"/>
                     <a:stretch>
                       <a:fillRect/>
                     </a:stretch>
@@ -3189,7 +4354,7 @@
                     <pic:cNvPicPr/>
                   </pic:nvPicPr>
                   <pic:blipFill>
-                    <a:blip r:embed="rId26"/>
+                    <a:blip r:embed="rId28"/>
                     <a:stretch>
                       <a:fillRect/>
                     </a:stretch>
@@ -3218,6 +4383,7 @@
           <w:numId w:val="6"/>
         </w:numPr>
       </w:pPr>
+      <w:bookmarkStart w:id="15" w:name="_Toc488322756"/>
       <w:r>
         <w:lastRenderedPageBreak/>
         <w:t>使用</w:t>
@@ -3228,6 +4394,7 @@
       <w:r>
         <w:t xml:space="preserve"> Number</w:t>
       </w:r>
+      <w:bookmarkEnd w:id="15"/>
     </w:p>
     <w:p>
       <w:pPr>
@@ -3253,7 +4420,7 @@
       <w:r>
         <w:t xml:space="preserve">: </w:t>
       </w:r>
-      <w:hyperlink r:id="rId27" w:history="1">
+      <w:hyperlink r:id="rId29" w:history="1">
         <w:r>
           <w:rPr>
             <w:rStyle w:val="a9"/>
@@ -3421,7 +4588,7 @@
                     <pic:cNvPicPr/>
                   </pic:nvPicPr>
                   <pic:blipFill>
-                    <a:blip r:embed="rId28"/>
+                    <a:blip r:embed="rId30"/>
                     <a:stretch>
                       <a:fillRect/>
                     </a:stretch>
@@ -3623,7 +4790,7 @@
                     <pic:cNvPicPr/>
                   </pic:nvPicPr>
                   <pic:blipFill>
-                    <a:blip r:embed="rId29"/>
+                    <a:blip r:embed="rId31"/>
                     <a:stretch>
                       <a:fillRect/>
                     </a:stretch>
@@ -3689,7 +4856,7 @@
       <w:r>
         <w:t xml:space="preserve">: </w:t>
       </w:r>
-      <w:hyperlink r:id="rId30" w:history="1">
+      <w:hyperlink r:id="rId32" w:history="1">
         <w:r>
           <w:rPr>
             <w:rStyle w:val="a9"/>
@@ -3914,7 +5081,7 @@
                     <pic:cNvPicPr/>
                   </pic:nvPicPr>
                   <pic:blipFill>
-                    <a:blip r:embed="rId31"/>
+                    <a:blip r:embed="rId33"/>
                     <a:stretch>
                       <a:fillRect/>
                     </a:stretch>
@@ -4188,7 +5355,7 @@
                     <pic:cNvPicPr/>
                   </pic:nvPicPr>
                   <pic:blipFill>
-                    <a:blip r:embed="rId32"/>
+                    <a:blip r:embed="rId34"/>
                     <a:stretch>
                       <a:fillRect/>
                     </a:stretch>
@@ -4431,7 +5598,7 @@
                     <pic:cNvPicPr/>
                   </pic:nvPicPr>
                   <pic:blipFill>
-                    <a:blip r:embed="rId33"/>
+                    <a:blip r:embed="rId35"/>
                     <a:stretch>
                       <a:fillRect/>
                     </a:stretch>
@@ -4662,7 +5829,7 @@
                     <pic:cNvPicPr/>
                   </pic:nvPicPr>
                   <pic:blipFill>
-                    <a:blip r:embed="rId34"/>
+                    <a:blip r:embed="rId36"/>
                     <a:stretch>
                       <a:fillRect/>
                     </a:stretch>
@@ -4758,6 +5925,7 @@
           <w:numId w:val="6"/>
         </w:numPr>
       </w:pPr>
+      <w:bookmarkStart w:id="16" w:name="_Toc488322757"/>
       <w:r>
         <w:lastRenderedPageBreak/>
         <w:t>使用</w:t>
@@ -4765,6 +5933,7 @@
       <w:r>
         <w:t>Google Sign</w:t>
       </w:r>
+      <w:bookmarkEnd w:id="16"/>
     </w:p>
     <w:p>
       <w:pPr>
@@ -4781,7 +5950,7 @@
       <w:r>
         <w:t xml:space="preserve">: </w:t>
       </w:r>
-      <w:hyperlink r:id="rId35" w:history="1">
+      <w:hyperlink r:id="rId37" w:history="1">
         <w:r>
           <w:rPr>
             <w:rStyle w:val="a9"/>
@@ -4976,7 +6145,7 @@
                     <pic:cNvPicPr/>
                   </pic:nvPicPr>
                   <pic:blipFill>
-                    <a:blip r:embed="rId36"/>
+                    <a:blip r:embed="rId38"/>
                     <a:stretch>
                       <a:fillRect/>
                     </a:stretch>
@@ -5124,7 +6293,7 @@
                     <pic:cNvPicPr/>
                   </pic:nvPicPr>
                   <pic:blipFill>
-                    <a:blip r:embed="rId37"/>
+                    <a:blip r:embed="rId39"/>
                     <a:stretch>
                       <a:fillRect/>
                     </a:stretch>
@@ -5331,7 +6500,7 @@
                     <pic:cNvPicPr/>
                   </pic:nvPicPr>
                   <pic:blipFill>
-                    <a:blip r:embed="rId38"/>
+                    <a:blip r:embed="rId40"/>
                     <a:stretch>
                       <a:fillRect/>
                     </a:stretch>
@@ -5389,7 +6558,7 @@
       <w:r>
         <w:t xml:space="preserve">: </w:t>
       </w:r>
-      <w:hyperlink r:id="rId39" w:history="1">
+      <w:hyperlink r:id="rId41" w:history="1">
         <w:r>
           <w:rPr>
             <w:rStyle w:val="a9"/>
@@ -5614,7 +6783,7 @@
                     <pic:cNvPicPr/>
                   </pic:nvPicPr>
                   <pic:blipFill>
-                    <a:blip r:embed="rId31"/>
+                    <a:blip r:embed="rId33"/>
                     <a:stretch>
                       <a:fillRect/>
                     </a:stretch>
@@ -5888,7 +7057,7 @@
                     <pic:cNvPicPr/>
                   </pic:nvPicPr>
                   <pic:blipFill>
-                    <a:blip r:embed="rId32"/>
+                    <a:blip r:embed="rId34"/>
                     <a:stretch>
                       <a:fillRect/>
                     </a:stretch>
@@ -6122,7 +7291,7 @@
                     <pic:cNvPicPr/>
                   </pic:nvPicPr>
                   <pic:blipFill>
-                    <a:blip r:embed="rId33"/>
+                    <a:blip r:embed="rId35"/>
                     <a:stretch>
                       <a:fillRect/>
                     </a:stretch>
@@ -6356,7 +7525,7 @@
                     <pic:cNvPicPr/>
                   </pic:nvPicPr>
                   <pic:blipFill>
-                    <a:blip r:embed="rId34"/>
+                    <a:blip r:embed="rId36"/>
                     <a:stretch>
                       <a:fillRect/>
                     </a:stretch>
@@ -6399,6 +7568,7 @@
           <w:numId w:val="6"/>
         </w:numPr>
       </w:pPr>
+      <w:bookmarkStart w:id="17" w:name="_Toc488322758"/>
       <w:r>
         <w:lastRenderedPageBreak/>
         <w:t>使用</w:t>
@@ -6406,6 +7576,7 @@
       <w:r>
         <w:t>Facebook</w:t>
       </w:r>
+      <w:bookmarkEnd w:id="17"/>
     </w:p>
     <w:p>
       <w:pPr>
@@ -6416,7 +7587,7 @@
         </w:numPr>
         <w:ind w:leftChars="0"/>
       </w:pPr>
-      <w:hyperlink r:id="rId40" w:history="1">
+      <w:hyperlink r:id="rId42" w:history="1">
         <w:r>
           <w:rPr>
             <w:rStyle w:val="a9"/>
@@ -6430,8 +7601,6 @@
         <w:pStyle w:val="a8"/>
         <w:ind w:leftChars="0" w:left="840"/>
       </w:pPr>
-      <w:bookmarkStart w:id="4" w:name="_GoBack"/>
-      <w:bookmarkEnd w:id="4"/>
     </w:p>
     <w:p>
       <w:pPr>
@@ -6495,7 +7664,7 @@
       <w:r>
         <w:t xml:space="preserve">Facebook Develop: </w:t>
       </w:r>
-      <w:hyperlink r:id="rId41" w:history="1">
+      <w:hyperlink r:id="rId43" w:history="1">
         <w:r>
           <w:rPr>
             <w:rStyle w:val="a9"/>
@@ -6609,7 +7778,7 @@
                     <pic:cNvPicPr/>
                   </pic:nvPicPr>
                   <pic:blipFill>
-                    <a:blip r:embed="rId42"/>
+                    <a:blip r:embed="rId44"/>
                     <a:stretch>
                       <a:fillRect/>
                     </a:stretch>
@@ -6757,7 +7926,7 @@
                     <pic:cNvPicPr/>
                   </pic:nvPicPr>
                   <pic:blipFill>
-                    <a:blip r:embed="rId43"/>
+                    <a:blip r:embed="rId45"/>
                     <a:stretch>
                       <a:fillRect/>
                     </a:stretch>
@@ -6803,7 +7972,7 @@
                     <pic:cNvPicPr/>
                   </pic:nvPicPr>
                   <pic:blipFill>
-                    <a:blip r:embed="rId44"/>
+                    <a:blip r:embed="rId46"/>
                     <a:stretch>
                       <a:fillRect/>
                     </a:stretch>
@@ -6947,7 +8116,7 @@
                     <pic:cNvPicPr/>
                   </pic:nvPicPr>
                   <pic:blipFill>
-                    <a:blip r:embed="rId45"/>
+                    <a:blip r:embed="rId47"/>
                     <a:stretch>
                       <a:fillRect/>
                     </a:stretch>
@@ -7244,7 +8413,7 @@
                     <pic:cNvPicPr/>
                   </pic:nvPicPr>
                   <pic:blipFill>
-                    <a:blip r:embed="rId46"/>
+                    <a:blip r:embed="rId48"/>
                     <a:stretch>
                       <a:fillRect/>
                     </a:stretch>
@@ -7413,7 +8582,7 @@
                     <pic:cNvPicPr/>
                   </pic:nvPicPr>
                   <pic:blipFill>
-                    <a:blip r:embed="rId47"/>
+                    <a:blip r:embed="rId49"/>
                     <a:stretch>
                       <a:fillRect/>
                     </a:stretch>
@@ -7934,7 +9103,7 @@
                     <pic:cNvPicPr/>
                   </pic:nvPicPr>
                   <pic:blipFill>
-                    <a:blip r:embed="rId48"/>
+                    <a:blip r:embed="rId50"/>
                     <a:stretch>
                       <a:fillRect/>
                     </a:stretch>
@@ -8122,7 +9291,7 @@
                     <pic:cNvPicPr/>
                   </pic:nvPicPr>
                   <pic:blipFill>
-                    <a:blip r:embed="rId48"/>
+                    <a:blip r:embed="rId50"/>
                     <a:stretch>
                       <a:fillRect/>
                     </a:stretch>
@@ -8175,6 +9344,44 @@
     </w:sectPr>
   </w:body>
 </w:document>
+</file>
+
+<file path=word/endnotes.xml><?xml version="1.0" encoding="utf-8"?>
+<w:endnotes xmlns:wpc="http://schemas.microsoft.com/office/word/2010/wordprocessingCanvas" xmlns:mc="http://schemas.openxmlformats.org/markup-compatibility/2006" xmlns:o="urn:schemas-microsoft-com:office:office" xmlns:r="http://schemas.openxmlformats.org/officeDocument/2006/relationships" xmlns:m="http://schemas.openxmlformats.org/officeDocument/2006/math" xmlns:v="urn:schemas-microsoft-com:vml" xmlns:wp14="http://schemas.microsoft.com/office/word/2010/wordprocessingDrawing" xmlns:wp="http://schemas.openxmlformats.org/drawingml/2006/wordprocessingDrawing" xmlns:w10="urn:schemas-microsoft-com:office:word" xmlns:w="http://schemas.openxmlformats.org/wordprocessingml/2006/main" xmlns:w14="http://schemas.microsoft.com/office/word/2010/wordml" xmlns:wpg="http://schemas.microsoft.com/office/word/2010/wordprocessingGroup" xmlns:wpi="http://schemas.microsoft.com/office/word/2010/wordprocessingInk" xmlns:wne="http://schemas.microsoft.com/office/word/2006/wordml" xmlns:wps="http://schemas.microsoft.com/office/word/2010/wordprocessingShape" mc:Ignorable="w14 wp14">
+  <w:endnote w:type="separator" w:id="-1">
+    <w:p>
+      <w:r>
+        <w:separator/>
+      </w:r>
+    </w:p>
+  </w:endnote>
+  <w:endnote w:type="continuationSeparator" w:id="0">
+    <w:p>
+      <w:r>
+        <w:continuationSeparator/>
+      </w:r>
+    </w:p>
+  </w:endnote>
+</w:endnotes>
+</file>
+
+<file path=word/footnotes.xml><?xml version="1.0" encoding="utf-8"?>
+<w:footnotes xmlns:wpc="http://schemas.microsoft.com/office/word/2010/wordprocessingCanvas" xmlns:mc="http://schemas.openxmlformats.org/markup-compatibility/2006" xmlns:o="urn:schemas-microsoft-com:office:office" xmlns:r="http://schemas.openxmlformats.org/officeDocument/2006/relationships" xmlns:m="http://schemas.openxmlformats.org/officeDocument/2006/math" xmlns:v="urn:schemas-microsoft-com:vml" xmlns:wp14="http://schemas.microsoft.com/office/word/2010/wordprocessingDrawing" xmlns:wp="http://schemas.openxmlformats.org/drawingml/2006/wordprocessingDrawing" xmlns:w10="urn:schemas-microsoft-com:office:word" xmlns:w="http://schemas.openxmlformats.org/wordprocessingml/2006/main" xmlns:w14="http://schemas.microsoft.com/office/word/2010/wordml" xmlns:wpg="http://schemas.microsoft.com/office/word/2010/wordprocessingGroup" xmlns:wpi="http://schemas.microsoft.com/office/word/2010/wordprocessingInk" xmlns:wne="http://schemas.microsoft.com/office/word/2006/wordml" xmlns:wps="http://schemas.microsoft.com/office/word/2010/wordprocessingShape" mc:Ignorable="w14 wp14">
+  <w:footnote w:type="separator" w:id="-1">
+    <w:p>
+      <w:r>
+        <w:separator/>
+      </w:r>
+    </w:p>
+  </w:footnote>
+  <w:footnote w:type="continuationSeparator" w:id="0">
+    <w:p>
+      <w:r>
+        <w:continuationSeparator/>
+      </w:r>
+    </w:p>
+  </w:footnote>
+</w:footnotes>
 </file>
 
 <file path=word/numbering.xml><?xml version="1.0" encoding="utf-8"?>
@@ -9234,6 +10441,99 @@
       <w:szCs w:val="36"/>
     </w:rPr>
   </w:style>
+  <w:style w:type="paragraph" w:styleId="aa">
+    <w:name w:val="header"/>
+    <w:basedOn w:val="a"/>
+    <w:link w:val="ab"/>
+    <w:uiPriority w:val="99"/>
+    <w:unhideWhenUsed/>
+    <w:rsid w:val="00163360"/>
+    <w:pPr>
+      <w:tabs>
+        <w:tab w:val="center" w:pos="4153"/>
+        <w:tab w:val="right" w:pos="8306"/>
+      </w:tabs>
+      <w:snapToGrid w:val="0"/>
+    </w:pPr>
+    <w:rPr>
+      <w:sz w:val="20"/>
+      <w:szCs w:val="20"/>
+    </w:rPr>
+  </w:style>
+  <w:style w:type="character" w:customStyle="1" w:styleId="ab">
+    <w:name w:val="頁首 字元"/>
+    <w:basedOn w:val="a0"/>
+    <w:link w:val="aa"/>
+    <w:uiPriority w:val="99"/>
+    <w:rsid w:val="00163360"/>
+    <w:rPr>
+      <w:sz w:val="20"/>
+      <w:szCs w:val="20"/>
+    </w:rPr>
+  </w:style>
+  <w:style w:type="paragraph" w:styleId="ac">
+    <w:name w:val="footer"/>
+    <w:basedOn w:val="a"/>
+    <w:link w:val="ad"/>
+    <w:uiPriority w:val="99"/>
+    <w:unhideWhenUsed/>
+    <w:rsid w:val="00163360"/>
+    <w:pPr>
+      <w:tabs>
+        <w:tab w:val="center" w:pos="4153"/>
+        <w:tab w:val="right" w:pos="8306"/>
+      </w:tabs>
+      <w:snapToGrid w:val="0"/>
+    </w:pPr>
+    <w:rPr>
+      <w:sz w:val="20"/>
+      <w:szCs w:val="20"/>
+    </w:rPr>
+  </w:style>
+  <w:style w:type="character" w:customStyle="1" w:styleId="ad">
+    <w:name w:val="頁尾 字元"/>
+    <w:basedOn w:val="a0"/>
+    <w:link w:val="ac"/>
+    <w:uiPriority w:val="99"/>
+    <w:rsid w:val="00163360"/>
+    <w:rPr>
+      <w:sz w:val="20"/>
+      <w:szCs w:val="20"/>
+    </w:rPr>
+  </w:style>
+  <w:style w:type="paragraph" w:styleId="11">
+    <w:name w:val="toc 1"/>
+    <w:basedOn w:val="a"/>
+    <w:next w:val="a"/>
+    <w:autoRedefine/>
+    <w:uiPriority w:val="39"/>
+    <w:unhideWhenUsed/>
+    <w:rsid w:val="00163360"/>
+  </w:style>
+  <w:style w:type="paragraph" w:styleId="21">
+    <w:name w:val="toc 2"/>
+    <w:basedOn w:val="a"/>
+    <w:next w:val="a"/>
+    <w:autoRedefine/>
+    <w:uiPriority w:val="39"/>
+    <w:unhideWhenUsed/>
+    <w:rsid w:val="00163360"/>
+    <w:pPr>
+      <w:ind w:leftChars="200" w:left="480"/>
+    </w:pPr>
+  </w:style>
+  <w:style w:type="paragraph" w:styleId="31">
+    <w:name w:val="toc 3"/>
+    <w:basedOn w:val="a"/>
+    <w:next w:val="a"/>
+    <w:autoRedefine/>
+    <w:uiPriority w:val="39"/>
+    <w:unhideWhenUsed/>
+    <w:rsid w:val="00163360"/>
+    <w:pPr>
+      <w:ind w:leftChars="400" w:left="960"/>
+    </w:pPr>
+  </w:style>
 </w:styles>
 </file>
 
@@ -9657,6 +10957,99 @@
       <w:szCs w:val="36"/>
     </w:rPr>
   </w:style>
+  <w:style w:type="paragraph" w:styleId="aa">
+    <w:name w:val="header"/>
+    <w:basedOn w:val="a"/>
+    <w:link w:val="ab"/>
+    <w:uiPriority w:val="99"/>
+    <w:unhideWhenUsed/>
+    <w:rsid w:val="00163360"/>
+    <w:pPr>
+      <w:tabs>
+        <w:tab w:val="center" w:pos="4153"/>
+        <w:tab w:val="right" w:pos="8306"/>
+      </w:tabs>
+      <w:snapToGrid w:val="0"/>
+    </w:pPr>
+    <w:rPr>
+      <w:sz w:val="20"/>
+      <w:szCs w:val="20"/>
+    </w:rPr>
+  </w:style>
+  <w:style w:type="character" w:customStyle="1" w:styleId="ab">
+    <w:name w:val="頁首 字元"/>
+    <w:basedOn w:val="a0"/>
+    <w:link w:val="aa"/>
+    <w:uiPriority w:val="99"/>
+    <w:rsid w:val="00163360"/>
+    <w:rPr>
+      <w:sz w:val="20"/>
+      <w:szCs w:val="20"/>
+    </w:rPr>
+  </w:style>
+  <w:style w:type="paragraph" w:styleId="ac">
+    <w:name w:val="footer"/>
+    <w:basedOn w:val="a"/>
+    <w:link w:val="ad"/>
+    <w:uiPriority w:val="99"/>
+    <w:unhideWhenUsed/>
+    <w:rsid w:val="00163360"/>
+    <w:pPr>
+      <w:tabs>
+        <w:tab w:val="center" w:pos="4153"/>
+        <w:tab w:val="right" w:pos="8306"/>
+      </w:tabs>
+      <w:snapToGrid w:val="0"/>
+    </w:pPr>
+    <w:rPr>
+      <w:sz w:val="20"/>
+      <w:szCs w:val="20"/>
+    </w:rPr>
+  </w:style>
+  <w:style w:type="character" w:customStyle="1" w:styleId="ad">
+    <w:name w:val="頁尾 字元"/>
+    <w:basedOn w:val="a0"/>
+    <w:link w:val="ac"/>
+    <w:uiPriority w:val="99"/>
+    <w:rsid w:val="00163360"/>
+    <w:rPr>
+      <w:sz w:val="20"/>
+      <w:szCs w:val="20"/>
+    </w:rPr>
+  </w:style>
+  <w:style w:type="paragraph" w:styleId="11">
+    <w:name w:val="toc 1"/>
+    <w:basedOn w:val="a"/>
+    <w:next w:val="a"/>
+    <w:autoRedefine/>
+    <w:uiPriority w:val="39"/>
+    <w:unhideWhenUsed/>
+    <w:rsid w:val="00163360"/>
+  </w:style>
+  <w:style w:type="paragraph" w:styleId="21">
+    <w:name w:val="toc 2"/>
+    <w:basedOn w:val="a"/>
+    <w:next w:val="a"/>
+    <w:autoRedefine/>
+    <w:uiPriority w:val="39"/>
+    <w:unhideWhenUsed/>
+    <w:rsid w:val="00163360"/>
+    <w:pPr>
+      <w:ind w:leftChars="200" w:left="480"/>
+    </w:pPr>
+  </w:style>
+  <w:style w:type="paragraph" w:styleId="31">
+    <w:name w:val="toc 3"/>
+    <w:basedOn w:val="a"/>
+    <w:next w:val="a"/>
+    <w:autoRedefine/>
+    <w:uiPriority w:val="39"/>
+    <w:unhideWhenUsed/>
+    <w:rsid w:val="00163360"/>
+    <w:pPr>
+      <w:ind w:leftChars="400" w:left="960"/>
+    </w:pPr>
+  </w:style>
 </w:styles>
 </file>
 
@@ -9810,53 +11203,6 @@
         </w:p>
       </w:docPartBody>
     </w:docPart>
-    <w:docPart>
-      <w:docPartPr>
-        <w:name w:val="C541C0B8151F4D41B0F3BCDCD44527BC"/>
-        <w:category>
-          <w:name w:val="一般"/>
-          <w:gallery w:val="placeholder"/>
-        </w:category>
-        <w:types>
-          <w:type w:val="bbPlcHdr"/>
-        </w:types>
-        <w:behaviors>
-          <w:behavior w:val="content"/>
-        </w:behaviors>
-        <w:guid w:val="{9D61C8CD-EC21-4A92-A85A-A2A8442CE4E2}"/>
-      </w:docPartPr>
-      <w:docPartBody>
-        <w:p>
-          <w:pPr>
-            <w:pStyle w:val="C541C0B8151F4D41B0F3BCDCD44527BC"/>
-          </w:pPr>
-          <w:r>
-            <w:rPr>
-              <w:b/>
-              <w:bCs/>
-              <w:lang w:val="zh-TW"/>
-            </w:rPr>
-            <w:t>[</w:t>
-          </w:r>
-          <w:r>
-            <w:rPr>
-              <w:b/>
-              <w:bCs/>
-              <w:lang w:val="zh-TW"/>
-            </w:rPr>
-            <w:t>鍵入作者名稱</w:t>
-          </w:r>
-          <w:r>
-            <w:rPr>
-              <w:b/>
-              <w:bCs/>
-              <w:lang w:val="zh-TW"/>
-            </w:rPr>
-            <w:t>]</w:t>
-          </w:r>
-        </w:p>
-      </w:docPartBody>
-    </w:docPart>
   </w:docParts>
 </w:glossaryDocument>
 </file>
@@ -9931,6 +11277,7 @@
     <w:rsid w:val="00D553BC"/>
     <w:rsid w:val="00D55841"/>
     <w:rsid w:val="00E34584"/>
+    <w:rsid w:val="00FE0D39"/>
   </w:rsids>
   <m:mathPr>
     <m:mathFont m:val="Cambria Math"/>
@@ -10732,7 +12079,7 @@
 </file>
 
 <file path=customXml/itemProps2.xml><?xml version="1.0" encoding="utf-8"?>
-<ds:datastoreItem xmlns:ds="http://schemas.openxmlformats.org/officeDocument/2006/customXml" ds:itemID="{437C3A65-94AD-477B-8D4D-E802E1118D0E}">
+<ds:datastoreItem xmlns:ds="http://schemas.openxmlformats.org/officeDocument/2006/customXml" ds:itemID="{690CA097-9D4B-4368-8ED2-8685112C6C27}">
   <ds:schemaRefs>
     <ds:schemaRef ds:uri="http://schemas.openxmlformats.org/officeDocument/2006/bibliography"/>
   </ds:schemaRefs>

</xml_diff>